<commit_message>
Day 4 - Oops concept & browser launch
</commit_message>
<xml_diff>
--- a/Session Notes.docx
+++ b/Session Notes.docx
@@ -557,6 +557,38 @@
     <w:p>
       <w:pPr>
         <w:pStyle w:val="ListParagraph"/>
+        <w:numPr>
+          <w:ilvl w:val="1"/>
+          <w:numId w:val="3"/>
+        </w:numPr>
+      </w:pPr>
+      <w:r>
+        <w:t xml:space="preserve">Browser </w:t>
+      </w:r>
+    </w:p>
+    <w:p>
+      <w:pPr>
+        <w:pStyle w:val="ListParagraph"/>
+        <w:ind w:left="1440"/>
+      </w:pPr>
+      <w:hyperlink r:id="rId8" w:history="1">
+        <w:r>
+          <w:rPr>
+            <w:rStyle w:val="Hyperlink"/>
+          </w:rPr>
+          <w:t>https://ftp.mozilla.org/pub/firefox/releases/94.0.2/win64/en-US/</w:t>
+        </w:r>
+      </w:hyperlink>
+    </w:p>
+    <w:p>
+      <w:pPr>
+        <w:pStyle w:val="ListParagraph"/>
+        <w:ind w:left="1440"/>
+      </w:pPr>
+    </w:p>
+    <w:p>
+      <w:pPr>
+        <w:pStyle w:val="ListParagraph"/>
         <w:ind w:left="2160"/>
       </w:pPr>
     </w:p>
@@ -569,7 +601,6 @@
         </w:numPr>
       </w:pPr>
       <w:r>
-        <w:lastRenderedPageBreak/>
         <w:t xml:space="preserve">Architecture </w:t>
       </w:r>
     </w:p>
@@ -1125,6 +1156,7 @@
           <w:sz w:val="28"/>
           <w:szCs w:val="28"/>
         </w:rPr>
+        <w:lastRenderedPageBreak/>
         <w:tab/>
       </w:r>
       <w:proofErr w:type="gramStart"/>
@@ -1188,7 +1220,6 @@
         </w:numPr>
       </w:pPr>
       <w:r>
-        <w:lastRenderedPageBreak/>
         <w:t xml:space="preserve">Relational operators - </w:t>
       </w:r>
     </w:p>
@@ -1464,18 +1495,6 @@
     <w:p>
       <w:pPr>
         <w:pStyle w:val="ListParagraph"/>
-        <w:ind w:left="1440"/>
-      </w:pPr>
-    </w:p>
-    <w:p>
-      <w:pPr>
-        <w:pStyle w:val="ListParagraph"/>
-        <w:ind w:left="1440"/>
-      </w:pPr>
-    </w:p>
-    <w:p>
-      <w:pPr>
-        <w:pStyle w:val="ListParagraph"/>
         <w:numPr>
           <w:ilvl w:val="0"/>
           <w:numId w:val="3"/>
@@ -1512,13 +1531,7 @@
         <w:t xml:space="preserve">Default </w:t>
       </w:r>
       <w:r>
-        <w:t xml:space="preserve">- </w:t>
-      </w:r>
-      <w:r>
-        <w:t xml:space="preserve">accessible within the </w:t>
-      </w:r>
-      <w:r>
-        <w:t>package</w:t>
+        <w:t>- accessible within the package</w:t>
       </w:r>
     </w:p>
     <w:p>
@@ -1533,13 +1546,7 @@
         <w:t xml:space="preserve">Protected </w:t>
       </w:r>
       <w:r>
-        <w:t xml:space="preserve">- </w:t>
-      </w:r>
-      <w:r>
-        <w:t>accessible within the package</w:t>
-      </w:r>
-      <w:r>
-        <w:t xml:space="preserve"> and also with inheritance </w:t>
+        <w:t xml:space="preserve">- accessible within the package and also with inheritance </w:t>
       </w:r>
     </w:p>
     <w:p>
@@ -1788,6 +1795,9 @@
       <w:r>
         <w:t xml:space="preserve">Create object </w:t>
       </w:r>
+      <w:r>
+        <w:t>for that class</w:t>
+      </w:r>
     </w:p>
     <w:p>
       <w:pPr>
@@ -1889,8 +1899,464 @@
         </w:numPr>
       </w:pPr>
       <w:r>
+        <w:t xml:space="preserve">Instantiation - new (allocate memory) </w:t>
+      </w:r>
+    </w:p>
+    <w:p>
+      <w:pPr>
+        <w:pStyle w:val="ListParagraph"/>
+        <w:numPr>
+          <w:ilvl w:val="1"/>
+          <w:numId w:val="3"/>
+        </w:numPr>
+      </w:pPr>
+      <w:r>
+        <w:t xml:space="preserve">Initialization </w:t>
+      </w:r>
+      <w:r>
+        <w:t>(</w:t>
+      </w:r>
+      <w:r>
+        <w:rPr>
+          <w:rFonts w:ascii="Consolas" w:hAnsi="Consolas" w:cs="Consolas"/>
+          <w:color w:val="000000"/>
+          <w:sz w:val="28"/>
+          <w:szCs w:val="28"/>
+          <w:shd w:val="clear" w:color="auto" w:fill="D4D4D4"/>
+        </w:rPr>
+        <w:t>Area())</w:t>
+      </w:r>
+    </w:p>
+    <w:p>
+      <w:pPr>
+        <w:pStyle w:val="ListParagraph"/>
+        <w:numPr>
+          <w:ilvl w:val="0"/>
+          <w:numId w:val="3"/>
+        </w:numPr>
+      </w:pPr>
+      <w:r>
+        <w:t xml:space="preserve">Variable </w:t>
+      </w:r>
+    </w:p>
+    <w:p>
+      <w:pPr>
+        <w:pStyle w:val="ListParagraph"/>
+        <w:numPr>
+          <w:ilvl w:val="1"/>
+          <w:numId w:val="3"/>
+        </w:numPr>
+      </w:pPr>
+      <w:r>
+        <w:t xml:space="preserve">Static variable </w:t>
+      </w:r>
+    </w:p>
+    <w:p>
+      <w:pPr>
+        <w:pStyle w:val="ListParagraph"/>
+        <w:numPr>
+          <w:ilvl w:val="1"/>
+          <w:numId w:val="3"/>
+        </w:numPr>
+      </w:pPr>
+      <w:r>
+        <w:t xml:space="preserve">Non-static variable  </w:t>
+      </w:r>
+    </w:p>
+    <w:p/>
+    <w:p>
+      <w:pPr>
+        <w:pStyle w:val="ListParagraph"/>
+        <w:numPr>
+          <w:ilvl w:val="0"/>
+          <w:numId w:val="3"/>
+        </w:numPr>
+      </w:pPr>
+      <w:r>
+        <w:t xml:space="preserve">Class &amp; Object </w:t>
+      </w:r>
+    </w:p>
+    <w:p>
+      <w:pPr>
+        <w:pStyle w:val="ListParagraph"/>
+        <w:numPr>
+          <w:ilvl w:val="1"/>
+          <w:numId w:val="3"/>
+        </w:numPr>
+      </w:pPr>
+      <w:r>
+        <w:t xml:space="preserve">Real time example </w:t>
+      </w:r>
+    </w:p>
+    <w:p>
+      <w:pPr>
+        <w:pStyle w:val="ListParagraph"/>
+        <w:ind w:left="1440"/>
+      </w:pPr>
+    </w:p>
+    <w:p>
+      <w:pPr>
+        <w:pStyle w:val="ListParagraph"/>
+        <w:numPr>
+          <w:ilvl w:val="0"/>
+          <w:numId w:val="3"/>
+        </w:numPr>
+      </w:pPr>
+      <w:r>
+        <w:t xml:space="preserve">Encapsulation </w:t>
+      </w:r>
+    </w:p>
+    <w:p>
+      <w:pPr>
+        <w:pStyle w:val="ListParagraph"/>
+        <w:numPr>
+          <w:ilvl w:val="1"/>
+          <w:numId w:val="3"/>
+        </w:numPr>
+      </w:pPr>
+      <w:r>
+        <w:t>Process of hiding the internal members.</w:t>
+      </w:r>
+    </w:p>
+    <w:p>
+      <w:pPr>
+        <w:pStyle w:val="ListParagraph"/>
+        <w:ind w:left="1440"/>
+      </w:pPr>
+    </w:p>
+    <w:p>
+      <w:pPr>
+        <w:pStyle w:val="ListParagraph"/>
+        <w:numPr>
+          <w:ilvl w:val="0"/>
+          <w:numId w:val="3"/>
+        </w:numPr>
+      </w:pPr>
+      <w:proofErr w:type="gramStart"/>
+      <w:r>
+        <w:t>this</w:t>
+      </w:r>
+      <w:proofErr w:type="gramEnd"/>
+      <w:r>
+        <w:t xml:space="preserve"> keyword - helps to distinguish between instance variable and local variable.</w:t>
+      </w:r>
+    </w:p>
+    <w:p>
+      <w:pPr>
+        <w:pStyle w:val="ListParagraph"/>
+        <w:numPr>
+          <w:ilvl w:val="0"/>
+          <w:numId w:val="3"/>
+        </w:numPr>
+      </w:pPr>
+      <w:r>
+        <w:t xml:space="preserve">Constructor </w:t>
+      </w:r>
+      <w:r>
+        <w:t>- Anything pre-requisite for the object</w:t>
+      </w:r>
+    </w:p>
+    <w:p>
+      <w:pPr>
+        <w:pStyle w:val="ListParagraph"/>
+        <w:numPr>
+          <w:ilvl w:val="1"/>
+          <w:numId w:val="3"/>
+        </w:numPr>
+      </w:pPr>
+      <w:r>
+        <w:t xml:space="preserve">Constructor name and class name should be same </w:t>
+      </w:r>
+    </w:p>
+    <w:p>
+      <w:pPr>
+        <w:pStyle w:val="ListParagraph"/>
+        <w:numPr>
+          <w:ilvl w:val="1"/>
+          <w:numId w:val="3"/>
+        </w:numPr>
+      </w:pPr>
+      <w:r>
+        <w:t xml:space="preserve">When no constructor created then there will be default constructor which will initialize all the non-static variable </w:t>
+      </w:r>
+    </w:p>
+    <w:p>
+      <w:pPr>
+        <w:pStyle w:val="ListParagraph"/>
+        <w:numPr>
+          <w:ilvl w:val="1"/>
+          <w:numId w:val="3"/>
+        </w:numPr>
+      </w:pPr>
+      <w:r>
+        <w:t xml:space="preserve">Can create constructor with parameter or without parameter </w:t>
+      </w:r>
+    </w:p>
+    <w:p>
+      <w:pPr>
+        <w:pStyle w:val="ListParagraph"/>
+        <w:numPr>
+          <w:ilvl w:val="1"/>
+          <w:numId w:val="3"/>
+        </w:numPr>
+      </w:pPr>
+      <w:r>
+        <w:t xml:space="preserve">When constructor </w:t>
+      </w:r>
+      <w:r>
+        <w:t xml:space="preserve">is </w:t>
+      </w:r>
+      <w:r>
+        <w:t>created explicitly then you need to call that constructor on creating object</w:t>
+      </w:r>
+    </w:p>
+    <w:p>
+      <w:pPr>
+        <w:pStyle w:val="ListParagraph"/>
+        <w:numPr>
+          <w:ilvl w:val="0"/>
+          <w:numId w:val="3"/>
+        </w:numPr>
+      </w:pPr>
+      <w:r>
+        <w:t xml:space="preserve">Import option: </w:t>
+      </w:r>
+    </w:p>
+    <w:p>
+      <w:pPr>
+        <w:pStyle w:val="ListParagraph"/>
+        <w:numPr>
+          <w:ilvl w:val="0"/>
+          <w:numId w:val="3"/>
+        </w:numPr>
+      </w:pPr>
+      <w:r>
+        <w:t xml:space="preserve">Constructor overloading </w:t>
+      </w:r>
+    </w:p>
+    <w:p>
+      <w:pPr>
+        <w:pStyle w:val="ListParagraph"/>
+        <w:ind w:left="1440"/>
+      </w:pPr>
+      <w:r>
+        <w:t xml:space="preserve">We can create multiple </w:t>
+      </w:r>
+      <w:r>
+        <w:t>constructor</w:t>
+      </w:r>
+      <w:r>
+        <w:t xml:space="preserve"> inside the class </w:t>
+      </w:r>
+    </w:p>
+    <w:p>
+      <w:r>
+        <w:tab/>
+        <w:t xml:space="preserve">By change </w:t>
+      </w:r>
+    </w:p>
+    <w:p>
+      <w:pPr>
+        <w:pStyle w:val="ListParagraph"/>
+        <w:numPr>
+          <w:ilvl w:val="0"/>
+          <w:numId w:val="9"/>
+        </w:numPr>
+      </w:pPr>
+      <w:r>
+        <w:t xml:space="preserve">Number of parameters </w:t>
+      </w:r>
+    </w:p>
+    <w:p>
+      <w:pPr>
+        <w:pStyle w:val="ListParagraph"/>
+        <w:numPr>
+          <w:ilvl w:val="0"/>
+          <w:numId w:val="9"/>
+        </w:numPr>
+      </w:pPr>
+      <w:proofErr w:type="spellStart"/>
+      <w:r>
+        <w:t>Datatypes</w:t>
+      </w:r>
+      <w:proofErr w:type="spellEnd"/>
+      <w:r>
+        <w:t xml:space="preserve"> of parameters</w:t>
+      </w:r>
+    </w:p>
+    <w:p>
+      <w:pPr>
+        <w:pStyle w:val="ListParagraph"/>
+        <w:numPr>
+          <w:ilvl w:val="0"/>
+          <w:numId w:val="9"/>
+        </w:numPr>
+      </w:pPr>
+      <w:r>
+        <w:t>Sequence of parameters</w:t>
+      </w:r>
+    </w:p>
+    <w:p>
+      <w:pPr>
+        <w:pStyle w:val="ListParagraph"/>
+      </w:pPr>
+    </w:p>
+    <w:p>
+      <w:pPr>
+        <w:ind w:left="720"/>
+      </w:pPr>
+      <w:r>
+        <w:rPr>
+          <w:highlight w:val="yellow"/>
+        </w:rPr>
+        <w:t xml:space="preserve">The </w:t>
+      </w:r>
+      <w:r>
+        <w:rPr>
+          <w:highlight w:val="yellow"/>
+        </w:rPr>
+        <w:t>constructor</w:t>
+      </w:r>
+      <w:r>
+        <w:rPr>
+          <w:highlight w:val="yellow"/>
+        </w:rPr>
+        <w:t xml:space="preserve"> to be called is resolved during compile time.</w:t>
+      </w:r>
+      <w:r>
+        <w:t xml:space="preserve"> </w:t>
+      </w:r>
+    </w:p>
+    <w:p>
+      <w:pPr>
+        <w:pStyle w:val="ListParagraph"/>
+      </w:pPr>
+    </w:p>
+    <w:p>
+      <w:pPr>
+        <w:pStyle w:val="ListParagraph"/>
+        <w:numPr>
+          <w:ilvl w:val="0"/>
+          <w:numId w:val="3"/>
+        </w:numPr>
+      </w:pPr>
+      <w:r>
+        <w:t xml:space="preserve">Method overloading/ Compile time polymorphism/ early binding </w:t>
+      </w:r>
+    </w:p>
+    <w:p>
+      <w:pPr>
+        <w:pStyle w:val="ListParagraph"/>
+        <w:ind w:left="1440"/>
+      </w:pPr>
+      <w:r>
+        <w:t xml:space="preserve">We can create multiple method using same name inside the class </w:t>
+      </w:r>
+    </w:p>
+    <w:p>
+      <w:r>
+        <w:tab/>
+        <w:t xml:space="preserve">By change </w:t>
+      </w:r>
+    </w:p>
+    <w:p>
+      <w:pPr>
+        <w:pStyle w:val="ListParagraph"/>
+        <w:numPr>
+          <w:ilvl w:val="0"/>
+          <w:numId w:val="9"/>
+        </w:numPr>
+      </w:pPr>
+      <w:r>
+        <w:t xml:space="preserve">Number of parameters </w:t>
+      </w:r>
+    </w:p>
+    <w:p>
+      <w:pPr>
+        <w:pStyle w:val="ListParagraph"/>
+        <w:numPr>
+          <w:ilvl w:val="0"/>
+          <w:numId w:val="9"/>
+        </w:numPr>
+      </w:pPr>
+      <w:proofErr w:type="spellStart"/>
+      <w:r>
+        <w:t>Datatypes</w:t>
+      </w:r>
+      <w:proofErr w:type="spellEnd"/>
+      <w:r>
+        <w:t xml:space="preserve"> of parameters</w:t>
+      </w:r>
+    </w:p>
+    <w:p>
+      <w:pPr>
+        <w:pStyle w:val="ListParagraph"/>
+        <w:numPr>
+          <w:ilvl w:val="0"/>
+          <w:numId w:val="9"/>
+        </w:numPr>
+      </w:pPr>
+      <w:r>
+        <w:t>Sequence of parameters</w:t>
+      </w:r>
+    </w:p>
+    <w:p>
+      <w:pPr>
+        <w:ind w:left="720"/>
+      </w:pPr>
+      <w:r>
+        <w:rPr>
+          <w:highlight w:val="yellow"/>
+        </w:rPr>
+        <w:t>The method to be called is resolved during compile time.</w:t>
+      </w:r>
+      <w:r>
+        <w:t xml:space="preserve"> </w:t>
+      </w:r>
+    </w:p>
+    <w:p>
+      <w:pPr>
+        <w:pStyle w:val="ListParagraph"/>
+      </w:pPr>
+    </w:p>
+    <w:p>
+      <w:pPr>
+        <w:pStyle w:val="ListParagraph"/>
+        <w:numPr>
+          <w:ilvl w:val="0"/>
+          <w:numId w:val="3"/>
+        </w:numPr>
+      </w:pPr>
+      <w:r>
+        <w:t xml:space="preserve">Inheritance </w:t>
+      </w:r>
+    </w:p>
+    <w:p>
+      <w:pPr>
+        <w:pStyle w:val="ListParagraph"/>
+        <w:numPr>
+          <w:ilvl w:val="1"/>
+          <w:numId w:val="3"/>
+        </w:numPr>
+      </w:pPr>
+      <w:r>
         <w:lastRenderedPageBreak/>
-        <w:t xml:space="preserve">Instantiation - new (allocate memory) </w:t>
+        <w:t xml:space="preserve">Reuse the methods </w:t>
+      </w:r>
+    </w:p>
+    <w:p>
+      <w:pPr>
+        <w:pStyle w:val="ListParagraph"/>
+        <w:numPr>
+          <w:ilvl w:val="0"/>
+          <w:numId w:val="3"/>
+        </w:numPr>
+      </w:pPr>
+      <w:r>
+        <w:t xml:space="preserve">Method overriding/ Run time polymorphism/ late binding </w:t>
+      </w:r>
+      <w:r>
+        <w:t xml:space="preserve"> </w:t>
       </w:r>
     </w:p>
     <w:p>
@@ -1902,30 +2368,52 @@
         </w:numPr>
       </w:pPr>
       <w:r>
-        <w:t xml:space="preserve">Initialization </w:t>
-      </w:r>
-      <w:r>
-        <w:t>(</w:t>
-      </w:r>
-      <w:r>
-        <w:rPr>
-          <w:rFonts w:ascii="Consolas" w:hAnsi="Consolas" w:cs="Consolas"/>
-          <w:color w:val="000000"/>
-          <w:sz w:val="28"/>
-          <w:szCs w:val="28"/>
-          <w:shd w:val="clear" w:color="auto" w:fill="D4D4D4"/>
-        </w:rPr>
-        <w:t>Area</w:t>
-      </w:r>
-      <w:r>
-        <w:rPr>
-          <w:rFonts w:ascii="Consolas" w:hAnsi="Consolas" w:cs="Consolas"/>
-          <w:color w:val="000000"/>
-          <w:sz w:val="28"/>
-          <w:szCs w:val="28"/>
-          <w:shd w:val="clear" w:color="auto" w:fill="D4D4D4"/>
-        </w:rPr>
-        <w:t>())</w:t>
+        <w:t xml:space="preserve">Recreate the method in child </w:t>
+      </w:r>
+      <w:r>
+        <w:t xml:space="preserve">class with different definition. </w:t>
+      </w:r>
+    </w:p>
+    <w:p>
+      <w:pPr>
+        <w:pStyle w:val="ListParagraph"/>
+        <w:numPr>
+          <w:ilvl w:val="1"/>
+          <w:numId w:val="3"/>
+        </w:numPr>
+      </w:pPr>
+      <w:r>
+        <w:t xml:space="preserve">Object of the child class should be stored in parent. </w:t>
+      </w:r>
+    </w:p>
+    <w:p>
+      <w:pPr>
+        <w:pStyle w:val="ListParagraph"/>
+        <w:numPr>
+          <w:ilvl w:val="1"/>
+          <w:numId w:val="3"/>
+        </w:numPr>
+      </w:pPr>
+      <w:r>
+        <w:t>Based on object created if the method is overridden then that method will be called</w:t>
+      </w:r>
+      <w:r>
+        <w:t>.</w:t>
+      </w:r>
+    </w:p>
+    <w:p>
+      <w:pPr>
+        <w:pStyle w:val="ListParagraph"/>
+        <w:numPr>
+          <w:ilvl w:val="1"/>
+          <w:numId w:val="3"/>
+        </w:numPr>
+      </w:pPr>
+      <w:r>
+        <w:t>The method t</w:t>
+      </w:r>
+      <w:r>
+        <w:t xml:space="preserve">o be called is resolved runtime. </w:t>
       </w:r>
     </w:p>
     <w:p>
@@ -1937,7 +2425,10 @@
         </w:numPr>
       </w:pPr>
       <w:r>
-        <w:t xml:space="preserve">Variable </w:t>
+        <w:t xml:space="preserve">Abstract class </w:t>
+      </w:r>
+      <w:r>
+        <w:t>- set of the rules to be followed by child class</w:t>
       </w:r>
     </w:p>
     <w:p>
@@ -1949,7 +2440,7 @@
         </w:numPr>
       </w:pPr>
       <w:r>
-        <w:t xml:space="preserve">Static variable </w:t>
+        <w:t xml:space="preserve">If no definition known then we can make the method as abstract. </w:t>
       </w:r>
     </w:p>
     <w:p>
@@ -1961,20 +2452,206 @@
         </w:numPr>
       </w:pPr>
       <w:r>
-        <w:t xml:space="preserve">Non-static variable  </w:t>
+        <w:t>If any of the method is abstract, you need to make class the abstract.</w:t>
+      </w:r>
+    </w:p>
+    <w:p>
+      <w:pPr>
+        <w:pStyle w:val="ListParagraph"/>
+        <w:numPr>
+          <w:ilvl w:val="1"/>
+          <w:numId w:val="3"/>
+        </w:numPr>
+      </w:pPr>
+      <w:r>
+        <w:t xml:space="preserve">Cannot instantiate the abstract class </w:t>
+      </w:r>
+    </w:p>
+    <w:p>
+      <w:pPr>
+        <w:pStyle w:val="ListParagraph"/>
+        <w:numPr>
+          <w:ilvl w:val="0"/>
+          <w:numId w:val="3"/>
+        </w:numPr>
+      </w:pPr>
+      <w:r>
+        <w:t xml:space="preserve">Interface </w:t>
+      </w:r>
+      <w:r>
+        <w:t xml:space="preserve">- </w:t>
+      </w:r>
+      <w:r>
+        <w:t>- set of the rules to be followed by child class</w:t>
+      </w:r>
+    </w:p>
+    <w:p>
+      <w:pPr>
+        <w:pStyle w:val="ListParagraph"/>
+        <w:numPr>
+          <w:ilvl w:val="1"/>
+          <w:numId w:val="3"/>
+        </w:numPr>
+      </w:pPr>
+      <w:r>
+        <w:t xml:space="preserve">Contains only </w:t>
+      </w:r>
+      <w:r>
+        <w:t xml:space="preserve">method declaration </w:t>
+      </w:r>
+    </w:p>
+    <w:p>
+      <w:pPr>
+        <w:pStyle w:val="ListParagraph"/>
+        <w:numPr>
+          <w:ilvl w:val="1"/>
+          <w:numId w:val="3"/>
+        </w:numPr>
+      </w:pPr>
+      <w:r>
+        <w:t xml:space="preserve">All methods are by default </w:t>
+      </w:r>
+      <w:r>
+        <w:t xml:space="preserve">public </w:t>
+      </w:r>
+      <w:r>
+        <w:t>and abstract</w:t>
+      </w:r>
+    </w:p>
+    <w:p>
+      <w:pPr>
+        <w:pStyle w:val="ListParagraph"/>
+        <w:numPr>
+          <w:ilvl w:val="1"/>
+          <w:numId w:val="3"/>
+        </w:numPr>
+      </w:pPr>
+      <w:r>
+        <w:t xml:space="preserve">Cannot instantiate the </w:t>
+      </w:r>
+      <w:r>
+        <w:t xml:space="preserve">interface </w:t>
+      </w:r>
+      <w:r>
+        <w:t xml:space="preserve"> </w:t>
       </w:r>
     </w:p>
     <w:p/>
     <w:p>
+      <w:r>
+        <w:t>______</w:t>
+      </w:r>
+    </w:p>
+    <w:p>
       <w:pPr>
         <w:pStyle w:val="ListParagraph"/>
         <w:numPr>
           <w:ilvl w:val="0"/>
-          <w:numId w:val="3"/>
-        </w:numPr>
-      </w:pPr>
-      <w:r>
-        <w:t xml:space="preserve">Class &amp; Object </w:t>
+          <w:numId w:val="5"/>
+        </w:numPr>
+      </w:pPr>
+      <w:r>
+        <w:t xml:space="preserve">Achieve cross browser testing (code should be present in all browser class) </w:t>
+      </w:r>
+    </w:p>
+    <w:p>
+      <w:pPr>
+        <w:pStyle w:val="ListParagraph"/>
+        <w:numPr>
+          <w:ilvl w:val="0"/>
+          <w:numId w:val="5"/>
+        </w:numPr>
+      </w:pPr>
+      <w:r>
+        <w:t xml:space="preserve">Lower level module should depends on higher level module </w:t>
+      </w:r>
+    </w:p>
+    <w:p>
+      <w:pPr>
+        <w:pStyle w:val="ListParagraph"/>
+        <w:ind w:left="1440"/>
+      </w:pPr>
+    </w:p>
+    <w:p>
+      <w:pPr>
+        <w:pStyle w:val="ListParagraph"/>
+        <w:ind w:left="1440"/>
+      </w:pPr>
+    </w:p>
+    <w:p>
+      <w:pPr>
+        <w:pStyle w:val="ListParagraph"/>
+        <w:ind w:left="1440"/>
+      </w:pPr>
+    </w:p>
+    <w:p>
+      <w:pPr>
+        <w:pStyle w:val="ListParagraph"/>
+        <w:ind w:left="1440"/>
+      </w:pPr>
+    </w:p>
+    <w:p>
+      <w:pPr>
+        <w:pStyle w:val="ListParagraph"/>
+        <w:ind w:left="1440"/>
+      </w:pPr>
+    </w:p>
+    <w:p/>
+    <w:p/>
+    <w:p/>
+    <w:p/>
+    <w:p/>
+    <w:p/>
+    <w:p/>
+    <w:p/>
+    <w:p/>
+    <w:p>
+      <w:r>
+        <w:t xml:space="preserve">Selenium </w:t>
+      </w:r>
+      <w:proofErr w:type="spellStart"/>
+      <w:r>
+        <w:t>WebDriver</w:t>
+      </w:r>
+      <w:proofErr w:type="spellEnd"/>
+      <w:r>
+        <w:t xml:space="preserve"> </w:t>
+      </w:r>
+    </w:p>
+    <w:p>
+      <w:pPr>
+        <w:pStyle w:val="ListParagraph"/>
+        <w:numPr>
+          <w:ilvl w:val="0"/>
+          <w:numId w:val="8"/>
+        </w:numPr>
+      </w:pPr>
+      <w:r>
+        <w:t xml:space="preserve">Create a java project </w:t>
+      </w:r>
+    </w:p>
+    <w:p>
+      <w:pPr>
+        <w:pStyle w:val="ListParagraph"/>
+        <w:numPr>
+          <w:ilvl w:val="0"/>
+          <w:numId w:val="8"/>
+        </w:numPr>
+      </w:pPr>
+      <w:r>
+        <w:t xml:space="preserve">Download and configure </w:t>
+      </w:r>
+      <w:r>
+        <w:t>the</w:t>
+      </w:r>
+      <w:r>
+        <w:t xml:space="preserve"> selenium</w:t>
+      </w:r>
+      <w:r>
+        <w:t xml:space="preserve"> jar </w:t>
+      </w:r>
+      <w:r>
+        <w:t>(4.1.0)</w:t>
       </w:r>
     </w:p>
     <w:p>
@@ -1982,13 +2659,335 @@
         <w:pStyle w:val="ListParagraph"/>
         <w:numPr>
           <w:ilvl w:val="1"/>
-          <w:numId w:val="3"/>
-        </w:numPr>
-      </w:pPr>
-      <w:r>
-        <w:t xml:space="preserve">Real time example </w:t>
-      </w:r>
-    </w:p>
+          <w:numId w:val="8"/>
+        </w:numPr>
+      </w:pPr>
+      <w:r>
+        <w:t xml:space="preserve">Download </w:t>
+      </w:r>
+      <w:hyperlink r:id="rId9" w:history="1">
+        <w:r>
+          <w:rPr>
+            <w:rStyle w:val="Hyperlink"/>
+          </w:rPr>
+          <w:t>https://www.selenium.dev/downloads/</w:t>
+        </w:r>
+      </w:hyperlink>
+    </w:p>
+    <w:p>
+      <w:pPr>
+        <w:pStyle w:val="ListParagraph"/>
+        <w:numPr>
+          <w:ilvl w:val="1"/>
+          <w:numId w:val="8"/>
+        </w:numPr>
+      </w:pPr>
+      <w:r>
+        <w:t xml:space="preserve">Right click on project </w:t>
+      </w:r>
+      <w:r>
+        <w:sym w:font="Wingdings" w:char="F0E0"/>
+      </w:r>
+      <w:r>
+        <w:t xml:space="preserve"> Build Path</w:t>
+      </w:r>
+      <w:r>
+        <w:sym w:font="Wingdings" w:char="F0E0"/>
+      </w:r>
+      <w:r>
+        <w:t xml:space="preserve"> Configure Build path</w:t>
+      </w:r>
+      <w:r>
+        <w:sym w:font="Wingdings" w:char="F0E0"/>
+      </w:r>
+      <w:r>
+        <w:t xml:space="preserve"> Libraries </w:t>
+      </w:r>
+      <w:r>
+        <w:sym w:font="Wingdings" w:char="F0E0"/>
+      </w:r>
+      <w:r>
+        <w:t xml:space="preserve"> Choose </w:t>
+      </w:r>
+      <w:proofErr w:type="spellStart"/>
+      <w:r>
+        <w:t>classpath</w:t>
+      </w:r>
+      <w:proofErr w:type="spellEnd"/>
+      <w:r>
+        <w:sym w:font="Wingdings" w:char="F0E0"/>
+      </w:r>
+      <w:r>
+        <w:t xml:space="preserve"> add external jar</w:t>
+      </w:r>
+    </w:p>
+    <w:p>
+      <w:pPr>
+        <w:pStyle w:val="ListParagraph"/>
+        <w:numPr>
+          <w:ilvl w:val="0"/>
+          <w:numId w:val="8"/>
+        </w:numPr>
+      </w:pPr>
+      <w:r>
+        <w:rPr>
+          <w:rFonts w:ascii="Consolas" w:hAnsi="Consolas" w:cs="Consolas"/>
+          <w:color w:val="FF0000"/>
+          <w:sz w:val="28"/>
+          <w:szCs w:val="28"/>
+        </w:rPr>
+        <w:lastRenderedPageBreak/>
+        <w:t xml:space="preserve">Exception in thread "main" </w:t>
+      </w:r>
+      <w:proofErr w:type="spellStart"/>
+      <w:r>
+        <w:rPr>
+          <w:rFonts w:ascii="Consolas" w:hAnsi="Consolas" w:cs="Consolas"/>
+          <w:color w:val="0066CC"/>
+          <w:sz w:val="28"/>
+          <w:szCs w:val="28"/>
+          <w:u w:val="single"/>
+        </w:rPr>
+        <w:t>java.lang.IllegalStateException</w:t>
+      </w:r>
+      <w:proofErr w:type="spellEnd"/>
+      <w:r>
+        <w:rPr>
+          <w:rFonts w:ascii="Consolas" w:hAnsi="Consolas" w:cs="Consolas"/>
+          <w:color w:val="FF0000"/>
+          <w:sz w:val="28"/>
+          <w:szCs w:val="28"/>
+        </w:rPr>
+        <w:t xml:space="preserve">: The path to the driver executable The path to the driver executable must be set by the </w:t>
+      </w:r>
+      <w:proofErr w:type="spellStart"/>
+      <w:r>
+        <w:rPr>
+          <w:rFonts w:ascii="Consolas" w:hAnsi="Consolas" w:cs="Consolas"/>
+          <w:color w:val="FF0000"/>
+          <w:sz w:val="28"/>
+          <w:szCs w:val="28"/>
+        </w:rPr>
+        <w:t>webdriver.chrome.driver</w:t>
+      </w:r>
+      <w:proofErr w:type="spellEnd"/>
+      <w:r>
+        <w:rPr>
+          <w:rFonts w:ascii="Consolas" w:hAnsi="Consolas" w:cs="Consolas"/>
+          <w:color w:val="FF0000"/>
+          <w:sz w:val="28"/>
+          <w:szCs w:val="28"/>
+        </w:rPr>
+        <w:t xml:space="preserve"> system property;</w:t>
+      </w:r>
+    </w:p>
+    <w:p/>
+    <w:p>
+      <w:pPr>
+        <w:pStyle w:val="ListParagraph"/>
+        <w:numPr>
+          <w:ilvl w:val="0"/>
+          <w:numId w:val="8"/>
+        </w:numPr>
+      </w:pPr>
+      <w:r>
+        <w:t xml:space="preserve">To fix above error: </w:t>
+      </w:r>
+    </w:p>
+    <w:p>
+      <w:r>
+        <w:t xml:space="preserve">Download and configure the driver based on </w:t>
+      </w:r>
+      <w:r>
+        <w:t xml:space="preserve">the browser and browser version. </w:t>
+      </w:r>
+    </w:p>
+    <w:p>
+      <w:pPr>
+        <w:pStyle w:val="ListParagraph"/>
+        <w:ind w:left="1125"/>
+        <w:rPr>
+          <w:rStyle w:val="Hyperlink"/>
+        </w:rPr>
+      </w:pPr>
+      <w:hyperlink r:id="rId10" w:history="1">
+        <w:r>
+          <w:rPr>
+            <w:rStyle w:val="Hyperlink"/>
+          </w:rPr>
+          <w:t>https://chromedriver.chromium.org/downloads</w:t>
+        </w:r>
+      </w:hyperlink>
+    </w:p>
+    <w:p>
+      <w:r>
+        <w:t xml:space="preserve">Use anyone option: </w:t>
+      </w:r>
+    </w:p>
+    <w:p>
+      <w:pPr>
+        <w:pStyle w:val="ListParagraph"/>
+        <w:numPr>
+          <w:ilvl w:val="0"/>
+          <w:numId w:val="5"/>
+        </w:numPr>
+      </w:pPr>
+      <w:r>
+        <w:t xml:space="preserve">Keep it project home directory </w:t>
+      </w:r>
+    </w:p>
+    <w:p>
+      <w:pPr>
+        <w:pStyle w:val="ListParagraph"/>
+        <w:numPr>
+          <w:ilvl w:val="0"/>
+          <w:numId w:val="5"/>
+        </w:numPr>
+      </w:pPr>
+      <w:r>
+        <w:t xml:space="preserve">Using </w:t>
+      </w:r>
+      <w:proofErr w:type="spellStart"/>
+      <w:r>
+        <w:t>System.setProperty</w:t>
+      </w:r>
+      <w:proofErr w:type="spellEnd"/>
+      <w:r>
+        <w:t xml:space="preserve"> </w:t>
+      </w:r>
+    </w:p>
+    <w:p>
+      <w:pPr>
+        <w:pStyle w:val="ListParagraph"/>
+        <w:numPr>
+          <w:ilvl w:val="0"/>
+          <w:numId w:val="5"/>
+        </w:numPr>
+      </w:pPr>
+      <w:r>
+        <w:t xml:space="preserve">Using </w:t>
+      </w:r>
+      <w:proofErr w:type="spellStart"/>
+      <w:r>
+        <w:t>webdrivermanager</w:t>
+      </w:r>
+      <w:proofErr w:type="spellEnd"/>
+      <w:r>
+        <w:t xml:space="preserve"> (automatically download and driver)  </w:t>
+      </w:r>
+    </w:p>
+    <w:p>
+      <w:pPr>
+        <w:pStyle w:val="ListParagraph"/>
+        <w:numPr>
+          <w:ilvl w:val="0"/>
+          <w:numId w:val="8"/>
+        </w:numPr>
+      </w:pPr>
+      <w:r>
+        <w:t xml:space="preserve">Internet Explorer </w:t>
+      </w:r>
+    </w:p>
+    <w:p>
+      <w:pPr>
+        <w:pStyle w:val="ListParagraph"/>
+        <w:numPr>
+          <w:ilvl w:val="1"/>
+          <w:numId w:val="8"/>
+        </w:numPr>
+      </w:pPr>
+      <w:r>
+        <w:t xml:space="preserve">Zoom level - 100 % </w:t>
+      </w:r>
+    </w:p>
+    <w:p>
+      <w:pPr>
+        <w:pStyle w:val="ListParagraph"/>
+        <w:numPr>
+          <w:ilvl w:val="1"/>
+          <w:numId w:val="8"/>
+        </w:numPr>
+      </w:pPr>
+      <w:r>
+        <w:t xml:space="preserve">Security mode should be same either disable or enable </w:t>
+      </w:r>
+      <w:r>
+        <w:t xml:space="preserve">(check </w:t>
+      </w:r>
+      <w:proofErr w:type="spellStart"/>
+      <w:r>
+        <w:t>img</w:t>
+      </w:r>
+      <w:proofErr w:type="spellEnd"/>
+      <w:r>
+        <w:t xml:space="preserve"> </w:t>
+      </w:r>
+      <w:r>
+        <w:t>1.3</w:t>
+      </w:r>
+      <w:r>
+        <w:t xml:space="preserve"> )</w:t>
+      </w:r>
+    </w:p>
+    <w:p/>
+    <w:p>
+      <w:pPr>
+        <w:pStyle w:val="ListParagraph"/>
+        <w:numPr>
+          <w:ilvl w:val="0"/>
+          <w:numId w:val="8"/>
+        </w:numPr>
+      </w:pPr>
+      <w:r>
+        <w:t xml:space="preserve">Selenium doc - </w:t>
+      </w:r>
+      <w:hyperlink r:id="rId11" w:history="1">
+        <w:r>
+          <w:rPr>
+            <w:rStyle w:val="Hyperlink"/>
+          </w:rPr>
+          <w:t>https://www.selenium.dev/selenium/docs/api/java/org/openqa/selenium/WebDriver.html</w:t>
+        </w:r>
+      </w:hyperlink>
+    </w:p>
+    <w:p>
+      <w:pPr>
+        <w:pStyle w:val="ListParagraph"/>
+        <w:ind w:left="405"/>
+      </w:pPr>
+      <w:bookmarkStart w:id="6" w:name="_GoBack"/>
+      <w:bookmarkEnd w:id="6"/>
+    </w:p>
+    <w:p>
+      <w:pPr>
+        <w:pStyle w:val="ListParagraph"/>
+        <w:numPr>
+          <w:ilvl w:val="0"/>
+          <w:numId w:val="8"/>
+        </w:numPr>
+      </w:pPr>
+      <w:r>
+        <w:t xml:space="preserve">Click, </w:t>
+      </w:r>
+      <w:proofErr w:type="spellStart"/>
+      <w:r>
+        <w:t>Sendkeys</w:t>
+      </w:r>
+      <w:proofErr w:type="spellEnd"/>
+      <w:r>
+        <w:t xml:space="preserve">, Select </w:t>
+      </w:r>
+    </w:p>
+    <w:p>
+      <w:pPr>
+        <w:pStyle w:val="ListParagraph"/>
+        <w:numPr>
+          <w:ilvl w:val="0"/>
+          <w:numId w:val="8"/>
+        </w:numPr>
+      </w:pPr>
+    </w:p>
+    <w:p/>
     <w:p>
       <w:pPr>
         <w:pStyle w:val="ListParagraph"/>
@@ -2092,6 +3091,63 @@
       </w:pPr>
     </w:p>
     <w:p>
+      <w:pPr>
+        <w:pStyle w:val="ListParagraph"/>
+        <w:ind w:left="1440"/>
+      </w:pPr>
+    </w:p>
+    <w:p>
+      <w:pPr>
+        <w:pStyle w:val="ListParagraph"/>
+        <w:ind w:left="1440"/>
+      </w:pPr>
+    </w:p>
+    <w:p>
+      <w:pPr>
+        <w:pStyle w:val="ListParagraph"/>
+        <w:ind w:left="1440"/>
+      </w:pPr>
+    </w:p>
+    <w:p>
+      <w:pPr>
+        <w:pStyle w:val="ListParagraph"/>
+        <w:ind w:left="1440"/>
+      </w:pPr>
+    </w:p>
+    <w:p>
+      <w:pPr>
+        <w:pStyle w:val="ListParagraph"/>
+        <w:ind w:left="1440"/>
+      </w:pPr>
+    </w:p>
+    <w:p>
+      <w:pPr>
+        <w:pStyle w:val="ListParagraph"/>
+        <w:ind w:left="1440"/>
+      </w:pPr>
+    </w:p>
+    <w:p>
+      <w:pPr>
+        <w:pStyle w:val="ListParagraph"/>
+        <w:ind w:left="1440"/>
+      </w:pPr>
+    </w:p>
+    <w:p>
+      <w:pPr>
+        <w:pStyle w:val="ListParagraph"/>
+        <w:ind w:left="1440"/>
+      </w:pPr>
+    </w:p>
+    <w:p>
+      <w:pPr>
+        <w:pStyle w:val="ListParagraph"/>
+        <w:ind w:left="1440"/>
+      </w:pPr>
+      <w:r>
+        <w:t xml:space="preserve"> </w:t>
+      </w:r>
+    </w:p>
+    <w:p>
       <w:r>
         <w:t>Notes:</w:t>
       </w:r>
@@ -2122,17 +3178,31 @@
       </w:r>
     </w:p>
     <w:p/>
+    <w:p>
+      <w:r>
+        <w:t xml:space="preserve">Ref </w:t>
+      </w:r>
+    </w:p>
+    <w:p>
+      <w:proofErr w:type="spellStart"/>
+      <w:r>
+        <w:t>Img</w:t>
+      </w:r>
+      <w:proofErr w:type="spellEnd"/>
+      <w:r>
+        <w:t xml:space="preserve"> 1.0 </w:t>
+      </w:r>
+    </w:p>
     <w:p>
       <w:r>
         <w:rPr>
           <w:noProof/>
           <w:lang w:eastAsia="en-IN"/>
         </w:rPr>
-        <w:lastRenderedPageBreak/>
         <w:drawing>
-          <wp:inline distT="0" distB="0" distL="0" distR="0" wp14:anchorId="33F48C8B" wp14:editId="26D336BF">
-            <wp:extent cx="5731510" cy="3222625"/>
-            <wp:effectExtent l="0" t="0" r="2540" b="0"/>
+          <wp:inline distT="0" distB="0" distL="0" distR="0" wp14:anchorId="33F48C8B" wp14:editId="23DD75DC">
+            <wp:extent cx="3794655" cy="2133600"/>
+            <wp:effectExtent l="0" t="0" r="0" b="0"/>
             <wp:docPr id="1" name="Picture 1"/>
             <wp:cNvGraphicFramePr>
               <a:graphicFrameLocks xmlns:a="http://schemas.openxmlformats.org/drawingml/2006/main" noChangeAspect="1"/>
@@ -2145,7 +3215,7 @@
                     <pic:cNvPicPr/>
                   </pic:nvPicPr>
                   <pic:blipFill>
-                    <a:blip r:embed="rId8"/>
+                    <a:blip r:embed="rId12"/>
                     <a:stretch>
                       <a:fillRect/>
                     </a:stretch>
@@ -2153,7 +3223,7 @@
                   <pic:spPr>
                     <a:xfrm>
                       <a:off x="0" y="0"/>
-                      <a:ext cx="5731510" cy="3222625"/>
+                      <a:ext cx="3804919" cy="2139371"/>
                     </a:xfrm>
                     <a:prstGeom prst="rect">
                       <a:avLst/>
@@ -2166,10 +3236,14 @@
         </w:drawing>
       </w:r>
     </w:p>
-    <w:p/>
-    <w:p>
-      <w:r>
-        <w:t xml:space="preserve">Ref 2 </w:t>
+    <w:p>
+      <w:proofErr w:type="spellStart"/>
+      <w:r>
+        <w:t>Img</w:t>
+      </w:r>
+      <w:proofErr w:type="spellEnd"/>
+      <w:r>
+        <w:t xml:space="preserve"> 1.2 </w:t>
       </w:r>
     </w:p>
     <w:p>
@@ -2179,9 +3253,9 @@
           <w:lang w:eastAsia="en-IN"/>
         </w:rPr>
         <w:drawing>
-          <wp:inline distT="0" distB="0" distL="0" distR="0" wp14:anchorId="768B50FD" wp14:editId="44DC913D">
-            <wp:extent cx="5731510" cy="3222625"/>
-            <wp:effectExtent l="0" t="0" r="2540" b="0"/>
+          <wp:inline distT="0" distB="0" distL="0" distR="0" wp14:anchorId="768B50FD" wp14:editId="72C62D8E">
+            <wp:extent cx="3709953" cy="2085975"/>
+            <wp:effectExtent l="0" t="0" r="5080" b="0"/>
             <wp:docPr id="2" name="Picture 2"/>
             <wp:cNvGraphicFramePr>
               <a:graphicFrameLocks xmlns:a="http://schemas.openxmlformats.org/drawingml/2006/main" noChangeAspect="1"/>
@@ -2194,7 +3268,7 @@
                     <pic:cNvPicPr/>
                   </pic:nvPicPr>
                   <pic:blipFill>
-                    <a:blip r:embed="rId9"/>
+                    <a:blip r:embed="rId13"/>
                     <a:stretch>
                       <a:fillRect/>
                     </a:stretch>
@@ -2202,7 +3276,7 @@
                   <pic:spPr>
                     <a:xfrm>
                       <a:off x="0" y="0"/>
-                      <a:ext cx="5731510" cy="3222625"/>
+                      <a:ext cx="3712281" cy="2087284"/>
                     </a:xfrm>
                     <a:prstGeom prst="rect">
                       <a:avLst/>
@@ -2215,6 +3289,62 @@
         </w:drawing>
       </w:r>
     </w:p>
+    <w:p/>
+    <w:p/>
+    <w:p>
+      <w:proofErr w:type="spellStart"/>
+      <w:r>
+        <w:t>Img</w:t>
+      </w:r>
+      <w:proofErr w:type="spellEnd"/>
+      <w:r>
+        <w:t xml:space="preserve"> 1.3 </w:t>
+      </w:r>
+    </w:p>
+    <w:p>
+      <w:r>
+        <w:rPr>
+          <w:noProof/>
+          <w:lang w:eastAsia="en-IN"/>
+        </w:rPr>
+        <w:drawing>
+          <wp:inline distT="0" distB="0" distL="0" distR="0" wp14:anchorId="370ABF1F" wp14:editId="7C1EBC21">
+            <wp:extent cx="3489727" cy="1962150"/>
+            <wp:effectExtent l="0" t="0" r="0" b="0"/>
+            <wp:docPr id="3" name="Picture 3"/>
+            <wp:cNvGraphicFramePr>
+              <a:graphicFrameLocks xmlns:a="http://schemas.openxmlformats.org/drawingml/2006/main" noChangeAspect="1"/>
+            </wp:cNvGraphicFramePr>
+            <a:graphic xmlns:a="http://schemas.openxmlformats.org/drawingml/2006/main">
+              <a:graphicData uri="http://schemas.openxmlformats.org/drawingml/2006/picture">
+                <pic:pic xmlns:pic="http://schemas.openxmlformats.org/drawingml/2006/picture">
+                  <pic:nvPicPr>
+                    <pic:cNvPr id="1" name=""/>
+                    <pic:cNvPicPr/>
+                  </pic:nvPicPr>
+                  <pic:blipFill>
+                    <a:blip r:embed="rId14"/>
+                    <a:stretch>
+                      <a:fillRect/>
+                    </a:stretch>
+                  </pic:blipFill>
+                  <pic:spPr>
+                    <a:xfrm>
+                      <a:off x="0" y="0"/>
+                      <a:ext cx="3495309" cy="1965288"/>
+                    </a:xfrm>
+                    <a:prstGeom prst="rect">
+                      <a:avLst/>
+                    </a:prstGeom>
+                  </pic:spPr>
+                </pic:pic>
+              </a:graphicData>
+            </a:graphic>
+          </wp:inline>
+        </w:drawing>
+      </w:r>
+    </w:p>
+    <w:p/>
     <w:p/>
     <w:p/>
     <w:p>
@@ -2272,7 +3402,6 @@
                 <w:sz w:val="24"/>
                 <w:szCs w:val="24"/>
               </w:rPr>
-              <w:lastRenderedPageBreak/>
               <w:t>PERCENTAGE</w:t>
             </w:r>
           </w:p>
@@ -2723,6 +3852,7 @@
           <w:sz w:val="21"/>
           <w:szCs w:val="21"/>
         </w:rPr>
+        <w:lastRenderedPageBreak/>
         <w:t>studentRollno</w:t>
       </w:r>
       <w:proofErr w:type="spellEnd"/>
@@ -2734,27 +3864,7 @@
           <w:sz w:val="21"/>
           <w:szCs w:val="21"/>
         </w:rPr>
-        <w:t xml:space="preserve"> (</w:t>
-      </w:r>
-      <w:r>
-        <w:rPr>
-          <w:rStyle w:val="Strong"/>
-          <w:rFonts w:ascii="Arial Rounded MT Bold" w:hAnsi="Arial Rounded MT Bold" w:cs="Arial"/>
-          <w:color w:val="576871"/>
-          <w:sz w:val="21"/>
-          <w:szCs w:val="21"/>
-        </w:rPr>
-        <w:t>public</w:t>
-      </w:r>
-      <w:r>
-        <w:rPr>
-          <w:rStyle w:val="Strong"/>
-          <w:rFonts w:ascii="Arial Rounded MT Bold" w:hAnsi="Arial Rounded MT Bold" w:cs="Arial"/>
-          <w:color w:val="576871"/>
-          <w:sz w:val="21"/>
-          <w:szCs w:val="21"/>
-        </w:rPr>
-        <w:t>)</w:t>
+        <w:t xml:space="preserve"> (public)</w:t>
       </w:r>
     </w:p>
     <w:p>
@@ -2903,19 +4013,7 @@
           <w:sz w:val="21"/>
           <w:szCs w:val="21"/>
         </w:rPr>
-        <w:t xml:space="preserve"> (public</w:t>
-      </w:r>
-      <w:bookmarkStart w:id="6" w:name="_GoBack"/>
-      <w:bookmarkEnd w:id="6"/>
-      <w:r>
-        <w:rPr>
-          <w:rStyle w:val="Strong"/>
-          <w:rFonts w:ascii="Arial Rounded MT Bold" w:hAnsi="Arial Rounded MT Bold" w:cs="Arial"/>
-          <w:color w:val="576871"/>
-          <w:sz w:val="21"/>
-          <w:szCs w:val="21"/>
-        </w:rPr>
-        <w:t xml:space="preserve">) </w:t>
+        <w:t xml:space="preserve"> (public) </w:t>
       </w:r>
     </w:p>
     <w:p>
@@ -3063,16 +4161,6 @@
           <w:sz w:val="21"/>
           <w:szCs w:val="21"/>
         </w:rPr>
-        <w:t>M</w:t>
-      </w:r>
-      <w:r>
-        <w:rPr>
-          <w:rStyle w:val="Strong"/>
-          <w:rFonts w:ascii="Arial Rounded MT Bold" w:hAnsi="Arial Rounded MT Bold" w:cs="Arial"/>
-          <w:color w:val="576871"/>
-          <w:sz w:val="21"/>
-          <w:szCs w:val="21"/>
-        </w:rPr>
         <w:t>1001,"jack",jack@gmail.com</w:t>
       </w:r>
       <w:r>
@@ -3131,16 +4219,6 @@
           <w:sz w:val="21"/>
           <w:szCs w:val="21"/>
         </w:rPr>
-        <w:t>M</w:t>
-      </w:r>
-      <w:r>
-        <w:rPr>
-          <w:rStyle w:val="Strong"/>
-          <w:rFonts w:ascii="Arial Rounded MT Bold" w:hAnsi="Arial Rounded MT Bold" w:cs="Arial"/>
-          <w:color w:val="576871"/>
-          <w:sz w:val="21"/>
-          <w:szCs w:val="21"/>
-        </w:rPr>
         <w:t>1002,"peter",peter@gmail.com</w:t>
       </w:r>
       <w:r>
@@ -3199,7 +4277,7 @@
           <w:sz w:val="21"/>
           <w:szCs w:val="21"/>
         </w:rPr>
-        <w:t>M</w:t>
+        <w:t>1003,"mark",mark@gmail.com</w:t>
       </w:r>
       <w:r>
         <w:rPr>
@@ -3209,7 +4287,7 @@
           <w:sz w:val="21"/>
           <w:szCs w:val="21"/>
         </w:rPr>
-        <w:t>1003,"mark",mark@gmail.com</w:t>
+        <w:t>,56.5,</w:t>
       </w:r>
       <w:r>
         <w:rPr>
@@ -3219,7 +4297,7 @@
           <w:sz w:val="21"/>
           <w:szCs w:val="21"/>
         </w:rPr>
-        <w:t>,56.5,</w:t>
+        <w:t xml:space="preserve"> </w:t>
       </w:r>
       <w:r>
         <w:rPr>
@@ -3229,20 +4307,805 @@
           <w:sz w:val="21"/>
           <w:szCs w:val="21"/>
         </w:rPr>
-        <w:t xml:space="preserve"> </w:t>
-      </w:r>
-      <w:r>
-        <w:rPr>
-          <w:rStyle w:val="Strong"/>
-          <w:rFonts w:ascii="Arial Rounded MT Bold" w:hAnsi="Arial Rounded MT Bold" w:cs="Arial"/>
-          <w:color w:val="576871"/>
-          <w:sz w:val="21"/>
-          <w:szCs w:val="21"/>
-        </w:rPr>
         <w:t>Global school</w:t>
       </w:r>
     </w:p>
     <w:p/>
+    <w:p>
+      <w:pPr>
+        <w:pStyle w:val="ListParagraph"/>
+        <w:numPr>
+          <w:ilvl w:val="0"/>
+          <w:numId w:val="6"/>
+        </w:numPr>
+      </w:pPr>
+      <w:r>
+        <w:t xml:space="preserve">Create a method for printing </w:t>
+      </w:r>
+      <w:r>
+        <w:t>Student</w:t>
+      </w:r>
+      <w:r>
+        <w:t xml:space="preserve"> details </w:t>
+      </w:r>
+    </w:p>
+    <w:p/>
+    <w:p>
+      <w:pPr>
+        <w:autoSpaceDE w:val="0"/>
+        <w:autoSpaceDN w:val="0"/>
+        <w:adjustRightInd w:val="0"/>
+        <w:spacing w:after="0" w:line="240" w:lineRule="auto"/>
+        <w:rPr>
+          <w:rFonts w:ascii="Consolas" w:hAnsi="Consolas" w:cs="Consolas"/>
+          <w:sz w:val="28"/>
+          <w:szCs w:val="28"/>
+        </w:rPr>
+      </w:pPr>
+      <w:r>
+        <w:rPr>
+          <w:rFonts w:ascii="Consolas" w:hAnsi="Consolas" w:cs="Consolas"/>
+          <w:color w:val="3F7F5F"/>
+          <w:sz w:val="28"/>
+          <w:szCs w:val="28"/>
+        </w:rPr>
+        <w:t>//</w:t>
+      </w:r>
+      <w:r>
+        <w:rPr>
+          <w:rFonts w:ascii="Consolas" w:hAnsi="Consolas" w:cs="Consolas"/>
+          <w:color w:val="3F7F5F"/>
+          <w:sz w:val="28"/>
+          <w:szCs w:val="28"/>
+        </w:rPr>
+        <w:tab/>
+        <w:t xml:space="preserve">public static void </w:t>
+      </w:r>
+      <w:proofErr w:type="spellStart"/>
+      <w:proofErr w:type="gramStart"/>
+      <w:r>
+        <w:rPr>
+          <w:rFonts w:ascii="Consolas" w:hAnsi="Consolas" w:cs="Consolas"/>
+          <w:color w:val="3F7F5F"/>
+          <w:sz w:val="28"/>
+          <w:szCs w:val="28"/>
+        </w:rPr>
+        <w:t>printEmployeeDetails</w:t>
+      </w:r>
+      <w:proofErr w:type="spellEnd"/>
+      <w:r>
+        <w:rPr>
+          <w:rFonts w:ascii="Consolas" w:hAnsi="Consolas" w:cs="Consolas"/>
+          <w:color w:val="3F7F5F"/>
+          <w:sz w:val="28"/>
+          <w:szCs w:val="28"/>
+        </w:rPr>
+        <w:t>(</w:t>
+      </w:r>
+      <w:proofErr w:type="gramEnd"/>
+      <w:r>
+        <w:rPr>
+          <w:rFonts w:ascii="Consolas" w:hAnsi="Consolas" w:cs="Consolas"/>
+          <w:color w:val="3F7F5F"/>
+          <w:sz w:val="28"/>
+          <w:szCs w:val="28"/>
+        </w:rPr>
+        <w:t xml:space="preserve">Employee </w:t>
+      </w:r>
+      <w:proofErr w:type="spellStart"/>
+      <w:r>
+        <w:rPr>
+          <w:rFonts w:ascii="Consolas" w:hAnsi="Consolas" w:cs="Consolas"/>
+          <w:color w:val="3F7F5F"/>
+          <w:sz w:val="28"/>
+          <w:szCs w:val="28"/>
+          <w:u w:val="single"/>
+        </w:rPr>
+        <w:t>emp</w:t>
+      </w:r>
+      <w:proofErr w:type="spellEnd"/>
+      <w:r>
+        <w:rPr>
+          <w:rFonts w:ascii="Consolas" w:hAnsi="Consolas" w:cs="Consolas"/>
+          <w:color w:val="3F7F5F"/>
+          <w:sz w:val="28"/>
+          <w:szCs w:val="28"/>
+        </w:rPr>
+        <w:t>)</w:t>
+      </w:r>
+    </w:p>
+    <w:p>
+      <w:pPr>
+        <w:autoSpaceDE w:val="0"/>
+        <w:autoSpaceDN w:val="0"/>
+        <w:adjustRightInd w:val="0"/>
+        <w:spacing w:after="0" w:line="240" w:lineRule="auto"/>
+        <w:rPr>
+          <w:rFonts w:ascii="Consolas" w:hAnsi="Consolas" w:cs="Consolas"/>
+          <w:sz w:val="28"/>
+          <w:szCs w:val="28"/>
+        </w:rPr>
+      </w:pPr>
+      <w:r>
+        <w:rPr>
+          <w:rFonts w:ascii="Consolas" w:hAnsi="Consolas" w:cs="Consolas"/>
+          <w:color w:val="3F7F5F"/>
+          <w:sz w:val="28"/>
+          <w:szCs w:val="28"/>
+        </w:rPr>
+        <w:t>//</w:t>
+      </w:r>
+      <w:r>
+        <w:rPr>
+          <w:rFonts w:ascii="Consolas" w:hAnsi="Consolas" w:cs="Consolas"/>
+          <w:color w:val="3F7F5F"/>
+          <w:sz w:val="28"/>
+          <w:szCs w:val="28"/>
+        </w:rPr>
+        <w:tab/>
+        <w:t>{</w:t>
+      </w:r>
+    </w:p>
+    <w:p>
+      <w:pPr>
+        <w:autoSpaceDE w:val="0"/>
+        <w:autoSpaceDN w:val="0"/>
+        <w:adjustRightInd w:val="0"/>
+        <w:spacing w:after="0" w:line="240" w:lineRule="auto"/>
+        <w:rPr>
+          <w:rFonts w:ascii="Consolas" w:hAnsi="Consolas" w:cs="Consolas"/>
+          <w:sz w:val="28"/>
+          <w:szCs w:val="28"/>
+        </w:rPr>
+      </w:pPr>
+      <w:r>
+        <w:rPr>
+          <w:rFonts w:ascii="Consolas" w:hAnsi="Consolas" w:cs="Consolas"/>
+          <w:color w:val="3F7F5F"/>
+          <w:sz w:val="28"/>
+          <w:szCs w:val="28"/>
+        </w:rPr>
+        <w:t>//</w:t>
+      </w:r>
+      <w:r>
+        <w:rPr>
+          <w:rFonts w:ascii="Consolas" w:hAnsi="Consolas" w:cs="Consolas"/>
+          <w:color w:val="3F7F5F"/>
+          <w:sz w:val="28"/>
+          <w:szCs w:val="28"/>
+        </w:rPr>
+        <w:tab/>
+      </w:r>
+      <w:r>
+        <w:rPr>
+          <w:rFonts w:ascii="Consolas" w:hAnsi="Consolas" w:cs="Consolas"/>
+          <w:color w:val="3F7F5F"/>
+          <w:sz w:val="28"/>
+          <w:szCs w:val="28"/>
+        </w:rPr>
+        <w:tab/>
+      </w:r>
+      <w:proofErr w:type="spellStart"/>
+      <w:proofErr w:type="gramStart"/>
+      <w:r>
+        <w:rPr>
+          <w:rFonts w:ascii="Consolas" w:hAnsi="Consolas" w:cs="Consolas"/>
+          <w:color w:val="3F7F5F"/>
+          <w:sz w:val="28"/>
+          <w:szCs w:val="28"/>
+        </w:rPr>
+        <w:t>System.out.println</w:t>
+      </w:r>
+      <w:proofErr w:type="spellEnd"/>
+      <w:r>
+        <w:rPr>
+          <w:rFonts w:ascii="Consolas" w:hAnsi="Consolas" w:cs="Consolas"/>
+          <w:color w:val="3F7F5F"/>
+          <w:sz w:val="28"/>
+          <w:szCs w:val="28"/>
+        </w:rPr>
+        <w:t>(</w:t>
+      </w:r>
+      <w:proofErr w:type="spellStart"/>
+      <w:proofErr w:type="gramEnd"/>
+      <w:r>
+        <w:rPr>
+          <w:rFonts w:ascii="Consolas" w:hAnsi="Consolas" w:cs="Consolas"/>
+          <w:color w:val="3F7F5F"/>
+          <w:sz w:val="28"/>
+          <w:szCs w:val="28"/>
+        </w:rPr>
+        <w:t>emp.empId</w:t>
+      </w:r>
+      <w:proofErr w:type="spellEnd"/>
+      <w:r>
+        <w:rPr>
+          <w:rFonts w:ascii="Consolas" w:hAnsi="Consolas" w:cs="Consolas"/>
+          <w:color w:val="3F7F5F"/>
+          <w:sz w:val="28"/>
+          <w:szCs w:val="28"/>
+        </w:rPr>
+        <w:t>);</w:t>
+      </w:r>
+    </w:p>
+    <w:p>
+      <w:pPr>
+        <w:autoSpaceDE w:val="0"/>
+        <w:autoSpaceDN w:val="0"/>
+        <w:adjustRightInd w:val="0"/>
+        <w:spacing w:after="0" w:line="240" w:lineRule="auto"/>
+        <w:rPr>
+          <w:rFonts w:ascii="Consolas" w:hAnsi="Consolas" w:cs="Consolas"/>
+          <w:sz w:val="28"/>
+          <w:szCs w:val="28"/>
+        </w:rPr>
+      </w:pPr>
+      <w:r>
+        <w:rPr>
+          <w:rFonts w:ascii="Consolas" w:hAnsi="Consolas" w:cs="Consolas"/>
+          <w:color w:val="3F7F5F"/>
+          <w:sz w:val="28"/>
+          <w:szCs w:val="28"/>
+        </w:rPr>
+        <w:t>//</w:t>
+      </w:r>
+      <w:r>
+        <w:rPr>
+          <w:rFonts w:ascii="Consolas" w:hAnsi="Consolas" w:cs="Consolas"/>
+          <w:color w:val="3F7F5F"/>
+          <w:sz w:val="28"/>
+          <w:szCs w:val="28"/>
+        </w:rPr>
+        <w:tab/>
+      </w:r>
+      <w:r>
+        <w:rPr>
+          <w:rFonts w:ascii="Consolas" w:hAnsi="Consolas" w:cs="Consolas"/>
+          <w:color w:val="3F7F5F"/>
+          <w:sz w:val="28"/>
+          <w:szCs w:val="28"/>
+        </w:rPr>
+        <w:tab/>
+      </w:r>
+      <w:proofErr w:type="spellStart"/>
+      <w:proofErr w:type="gramStart"/>
+      <w:r>
+        <w:rPr>
+          <w:rFonts w:ascii="Consolas" w:hAnsi="Consolas" w:cs="Consolas"/>
+          <w:color w:val="3F7F5F"/>
+          <w:sz w:val="28"/>
+          <w:szCs w:val="28"/>
+        </w:rPr>
+        <w:t>System.out.println</w:t>
+      </w:r>
+      <w:proofErr w:type="spellEnd"/>
+      <w:r>
+        <w:rPr>
+          <w:rFonts w:ascii="Consolas" w:hAnsi="Consolas" w:cs="Consolas"/>
+          <w:color w:val="3F7F5F"/>
+          <w:sz w:val="28"/>
+          <w:szCs w:val="28"/>
+        </w:rPr>
+        <w:t>(</w:t>
+      </w:r>
+      <w:proofErr w:type="spellStart"/>
+      <w:proofErr w:type="gramEnd"/>
+      <w:r>
+        <w:rPr>
+          <w:rFonts w:ascii="Consolas" w:hAnsi="Consolas" w:cs="Consolas"/>
+          <w:color w:val="3F7F5F"/>
+          <w:sz w:val="28"/>
+          <w:szCs w:val="28"/>
+        </w:rPr>
+        <w:t>emp.empName</w:t>
+      </w:r>
+      <w:proofErr w:type="spellEnd"/>
+      <w:r>
+        <w:rPr>
+          <w:rFonts w:ascii="Consolas" w:hAnsi="Consolas" w:cs="Consolas"/>
+          <w:color w:val="3F7F5F"/>
+          <w:sz w:val="28"/>
+          <w:szCs w:val="28"/>
+        </w:rPr>
+        <w:t>);</w:t>
+      </w:r>
+    </w:p>
+    <w:p>
+      <w:pPr>
+        <w:autoSpaceDE w:val="0"/>
+        <w:autoSpaceDN w:val="0"/>
+        <w:adjustRightInd w:val="0"/>
+        <w:spacing w:after="0" w:line="240" w:lineRule="auto"/>
+        <w:rPr>
+          <w:rFonts w:ascii="Consolas" w:hAnsi="Consolas" w:cs="Consolas"/>
+          <w:sz w:val="28"/>
+          <w:szCs w:val="28"/>
+        </w:rPr>
+      </w:pPr>
+      <w:r>
+        <w:rPr>
+          <w:rFonts w:ascii="Consolas" w:hAnsi="Consolas" w:cs="Consolas"/>
+          <w:color w:val="3F7F5F"/>
+          <w:sz w:val="28"/>
+          <w:szCs w:val="28"/>
+        </w:rPr>
+        <w:t>//</w:t>
+      </w:r>
+      <w:r>
+        <w:rPr>
+          <w:rFonts w:ascii="Consolas" w:hAnsi="Consolas" w:cs="Consolas"/>
+          <w:color w:val="3F7F5F"/>
+          <w:sz w:val="28"/>
+          <w:szCs w:val="28"/>
+        </w:rPr>
+        <w:tab/>
+      </w:r>
+      <w:r>
+        <w:rPr>
+          <w:rFonts w:ascii="Consolas" w:hAnsi="Consolas" w:cs="Consolas"/>
+          <w:color w:val="3F7F5F"/>
+          <w:sz w:val="28"/>
+          <w:szCs w:val="28"/>
+        </w:rPr>
+        <w:tab/>
+      </w:r>
+      <w:proofErr w:type="spellStart"/>
+      <w:proofErr w:type="gramStart"/>
+      <w:r>
+        <w:rPr>
+          <w:rFonts w:ascii="Consolas" w:hAnsi="Consolas" w:cs="Consolas"/>
+          <w:color w:val="3F7F5F"/>
+          <w:sz w:val="28"/>
+          <w:szCs w:val="28"/>
+        </w:rPr>
+        <w:t>System.out.println</w:t>
+      </w:r>
+      <w:proofErr w:type="spellEnd"/>
+      <w:r>
+        <w:rPr>
+          <w:rFonts w:ascii="Consolas" w:hAnsi="Consolas" w:cs="Consolas"/>
+          <w:color w:val="3F7F5F"/>
+          <w:sz w:val="28"/>
+          <w:szCs w:val="28"/>
+        </w:rPr>
+        <w:t>(</w:t>
+      </w:r>
+      <w:proofErr w:type="spellStart"/>
+      <w:proofErr w:type="gramEnd"/>
+      <w:r>
+        <w:rPr>
+          <w:rFonts w:ascii="Consolas" w:hAnsi="Consolas" w:cs="Consolas"/>
+          <w:color w:val="3F7F5F"/>
+          <w:sz w:val="28"/>
+          <w:szCs w:val="28"/>
+        </w:rPr>
+        <w:t>emp.empSalary</w:t>
+      </w:r>
+      <w:proofErr w:type="spellEnd"/>
+      <w:r>
+        <w:rPr>
+          <w:rFonts w:ascii="Consolas" w:hAnsi="Consolas" w:cs="Consolas"/>
+          <w:color w:val="3F7F5F"/>
+          <w:sz w:val="28"/>
+          <w:szCs w:val="28"/>
+        </w:rPr>
+        <w:t>);</w:t>
+      </w:r>
+    </w:p>
+    <w:p>
+      <w:pPr>
+        <w:autoSpaceDE w:val="0"/>
+        <w:autoSpaceDN w:val="0"/>
+        <w:adjustRightInd w:val="0"/>
+        <w:spacing w:after="0" w:line="240" w:lineRule="auto"/>
+        <w:rPr>
+          <w:rFonts w:ascii="Consolas" w:hAnsi="Consolas" w:cs="Consolas"/>
+          <w:sz w:val="28"/>
+          <w:szCs w:val="28"/>
+        </w:rPr>
+      </w:pPr>
+      <w:r>
+        <w:rPr>
+          <w:rFonts w:ascii="Consolas" w:hAnsi="Consolas" w:cs="Consolas"/>
+          <w:color w:val="3F7F5F"/>
+          <w:sz w:val="28"/>
+          <w:szCs w:val="28"/>
+        </w:rPr>
+        <w:t>//</w:t>
+      </w:r>
+      <w:r>
+        <w:rPr>
+          <w:rFonts w:ascii="Consolas" w:hAnsi="Consolas" w:cs="Consolas"/>
+          <w:color w:val="3F7F5F"/>
+          <w:sz w:val="28"/>
+          <w:szCs w:val="28"/>
+        </w:rPr>
+        <w:tab/>
+      </w:r>
+      <w:r>
+        <w:rPr>
+          <w:rFonts w:ascii="Consolas" w:hAnsi="Consolas" w:cs="Consolas"/>
+          <w:color w:val="3F7F5F"/>
+          <w:sz w:val="28"/>
+          <w:szCs w:val="28"/>
+        </w:rPr>
+        <w:tab/>
+      </w:r>
+      <w:proofErr w:type="spellStart"/>
+      <w:proofErr w:type="gramStart"/>
+      <w:r>
+        <w:rPr>
+          <w:rFonts w:ascii="Consolas" w:hAnsi="Consolas" w:cs="Consolas"/>
+          <w:color w:val="3F7F5F"/>
+          <w:sz w:val="28"/>
+          <w:szCs w:val="28"/>
+        </w:rPr>
+        <w:t>System.out.println</w:t>
+      </w:r>
+      <w:proofErr w:type="spellEnd"/>
+      <w:r>
+        <w:rPr>
+          <w:rFonts w:ascii="Consolas" w:hAnsi="Consolas" w:cs="Consolas"/>
+          <w:color w:val="3F7F5F"/>
+          <w:sz w:val="28"/>
+          <w:szCs w:val="28"/>
+        </w:rPr>
+        <w:t>(</w:t>
+      </w:r>
+      <w:proofErr w:type="spellStart"/>
+      <w:proofErr w:type="gramEnd"/>
+      <w:r>
+        <w:rPr>
+          <w:rFonts w:ascii="Consolas" w:hAnsi="Consolas" w:cs="Consolas"/>
+          <w:color w:val="3F7F5F"/>
+          <w:sz w:val="28"/>
+          <w:szCs w:val="28"/>
+        </w:rPr>
+        <w:t>Employee.companyName</w:t>
+      </w:r>
+      <w:proofErr w:type="spellEnd"/>
+      <w:r>
+        <w:rPr>
+          <w:rFonts w:ascii="Consolas" w:hAnsi="Consolas" w:cs="Consolas"/>
+          <w:color w:val="3F7F5F"/>
+          <w:sz w:val="28"/>
+          <w:szCs w:val="28"/>
+        </w:rPr>
+        <w:t>);</w:t>
+      </w:r>
+    </w:p>
+    <w:p>
+      <w:pPr>
+        <w:autoSpaceDE w:val="0"/>
+        <w:autoSpaceDN w:val="0"/>
+        <w:adjustRightInd w:val="0"/>
+        <w:spacing w:after="0" w:line="240" w:lineRule="auto"/>
+        <w:rPr>
+          <w:rFonts w:ascii="Consolas" w:hAnsi="Consolas" w:cs="Consolas"/>
+          <w:sz w:val="28"/>
+          <w:szCs w:val="28"/>
+        </w:rPr>
+      </w:pPr>
+      <w:r>
+        <w:rPr>
+          <w:rFonts w:ascii="Consolas" w:hAnsi="Consolas" w:cs="Consolas"/>
+          <w:color w:val="3F7F5F"/>
+          <w:sz w:val="28"/>
+          <w:szCs w:val="28"/>
+        </w:rPr>
+        <w:t>//</w:t>
+      </w:r>
+      <w:r>
+        <w:rPr>
+          <w:rFonts w:ascii="Consolas" w:hAnsi="Consolas" w:cs="Consolas"/>
+          <w:color w:val="3F7F5F"/>
+          <w:sz w:val="28"/>
+          <w:szCs w:val="28"/>
+        </w:rPr>
+        <w:tab/>
+      </w:r>
+      <w:r>
+        <w:rPr>
+          <w:rFonts w:ascii="Consolas" w:hAnsi="Consolas" w:cs="Consolas"/>
+          <w:color w:val="3F7F5F"/>
+          <w:sz w:val="28"/>
+          <w:szCs w:val="28"/>
+        </w:rPr>
+        <w:tab/>
+      </w:r>
+      <w:proofErr w:type="spellStart"/>
+      <w:proofErr w:type="gramStart"/>
+      <w:r>
+        <w:rPr>
+          <w:rFonts w:ascii="Consolas" w:hAnsi="Consolas" w:cs="Consolas"/>
+          <w:color w:val="3F7F5F"/>
+          <w:sz w:val="28"/>
+          <w:szCs w:val="28"/>
+        </w:rPr>
+        <w:t>System.out.println</w:t>
+      </w:r>
+      <w:proofErr w:type="spellEnd"/>
+      <w:r>
+        <w:rPr>
+          <w:rFonts w:ascii="Consolas" w:hAnsi="Consolas" w:cs="Consolas"/>
+          <w:color w:val="3F7F5F"/>
+          <w:sz w:val="28"/>
+          <w:szCs w:val="28"/>
+        </w:rPr>
+        <w:t>(</w:t>
+      </w:r>
+      <w:proofErr w:type="gramEnd"/>
+      <w:r>
+        <w:rPr>
+          <w:rFonts w:ascii="Consolas" w:hAnsi="Consolas" w:cs="Consolas"/>
+          <w:color w:val="3F7F5F"/>
+          <w:sz w:val="28"/>
+          <w:szCs w:val="28"/>
+        </w:rPr>
+        <w:t>"*******************************");</w:t>
+      </w:r>
+    </w:p>
+    <w:p>
+      <w:pPr>
+        <w:rPr>
+          <w:rFonts w:ascii="Consolas" w:hAnsi="Consolas" w:cs="Consolas"/>
+          <w:color w:val="3F7F5F"/>
+          <w:sz w:val="28"/>
+          <w:szCs w:val="28"/>
+        </w:rPr>
+      </w:pPr>
+      <w:r>
+        <w:rPr>
+          <w:rFonts w:ascii="Consolas" w:hAnsi="Consolas" w:cs="Consolas"/>
+          <w:color w:val="3F7F5F"/>
+          <w:sz w:val="28"/>
+          <w:szCs w:val="28"/>
+        </w:rPr>
+        <w:t>//</w:t>
+      </w:r>
+      <w:r>
+        <w:rPr>
+          <w:rFonts w:ascii="Consolas" w:hAnsi="Consolas" w:cs="Consolas"/>
+          <w:color w:val="3F7F5F"/>
+          <w:sz w:val="28"/>
+          <w:szCs w:val="28"/>
+        </w:rPr>
+        <w:tab/>
+        <w:t>}</w:t>
+      </w:r>
+    </w:p>
+    <w:p>
+      <w:pPr>
+        <w:rPr>
+          <w:rFonts w:ascii="Consolas" w:hAnsi="Consolas" w:cs="Consolas"/>
+          <w:color w:val="3F7F5F"/>
+          <w:sz w:val="28"/>
+          <w:szCs w:val="28"/>
+        </w:rPr>
+      </w:pPr>
+    </w:p>
+    <w:p>
+      <w:pPr>
+        <w:rPr>
+          <w:rFonts w:ascii="Consolas" w:hAnsi="Consolas" w:cs="Consolas"/>
+          <w:color w:val="3F7F5F"/>
+          <w:sz w:val="28"/>
+          <w:szCs w:val="28"/>
+        </w:rPr>
+      </w:pPr>
+    </w:p>
+    <w:p>
+      <w:pPr>
+        <w:rPr>
+          <w:rFonts w:ascii="Consolas" w:hAnsi="Consolas" w:cs="Consolas"/>
+          <w:color w:val="3F7F5F"/>
+          <w:sz w:val="28"/>
+          <w:szCs w:val="28"/>
+        </w:rPr>
+      </w:pPr>
+    </w:p>
+    <w:p>
+      <w:pPr>
+        <w:autoSpaceDE w:val="0"/>
+        <w:autoSpaceDN w:val="0"/>
+        <w:adjustRightInd w:val="0"/>
+        <w:spacing w:after="0" w:line="240" w:lineRule="auto"/>
+        <w:rPr>
+          <w:rFonts w:ascii="Consolas" w:hAnsi="Consolas" w:cs="Consolas"/>
+          <w:sz w:val="28"/>
+          <w:szCs w:val="28"/>
+        </w:rPr>
+      </w:pPr>
+      <w:r>
+        <w:rPr>
+          <w:rFonts w:ascii="Consolas" w:hAnsi="Consolas" w:cs="Consolas"/>
+          <w:color w:val="3F7F5F"/>
+          <w:sz w:val="28"/>
+          <w:szCs w:val="28"/>
+        </w:rPr>
+        <w:t>//</w:t>
+      </w:r>
+      <w:r>
+        <w:rPr>
+          <w:rFonts w:ascii="Consolas" w:hAnsi="Consolas" w:cs="Consolas"/>
+          <w:color w:val="3F7F5F"/>
+          <w:sz w:val="28"/>
+          <w:szCs w:val="28"/>
+        </w:rPr>
+        <w:tab/>
+      </w:r>
+      <w:r>
+        <w:rPr>
+          <w:rFonts w:ascii="Consolas" w:hAnsi="Consolas" w:cs="Consolas"/>
+          <w:color w:val="3F7F5F"/>
+          <w:sz w:val="28"/>
+          <w:szCs w:val="28"/>
+        </w:rPr>
+        <w:tab/>
+      </w:r>
+      <w:proofErr w:type="spellStart"/>
+      <w:proofErr w:type="gramStart"/>
+      <w:r>
+        <w:rPr>
+          <w:rFonts w:ascii="Consolas" w:hAnsi="Consolas" w:cs="Consolas"/>
+          <w:color w:val="3F7F5F"/>
+          <w:sz w:val="28"/>
+          <w:szCs w:val="28"/>
+        </w:rPr>
+        <w:t>Employee.printEmployeeDetails</w:t>
+      </w:r>
+      <w:proofErr w:type="spellEnd"/>
+      <w:r>
+        <w:rPr>
+          <w:rFonts w:ascii="Consolas" w:hAnsi="Consolas" w:cs="Consolas"/>
+          <w:color w:val="3F7F5F"/>
+          <w:sz w:val="28"/>
+          <w:szCs w:val="28"/>
+        </w:rPr>
+        <w:t>(</w:t>
+      </w:r>
+      <w:proofErr w:type="gramEnd"/>
+      <w:r>
+        <w:rPr>
+          <w:rFonts w:ascii="Consolas" w:hAnsi="Consolas" w:cs="Consolas"/>
+          <w:color w:val="3F7F5F"/>
+          <w:sz w:val="28"/>
+          <w:szCs w:val="28"/>
+        </w:rPr>
+        <w:t>emp1);</w:t>
+      </w:r>
+    </w:p>
+    <w:p>
+      <w:pPr>
+        <w:autoSpaceDE w:val="0"/>
+        <w:autoSpaceDN w:val="0"/>
+        <w:adjustRightInd w:val="0"/>
+        <w:spacing w:after="0" w:line="240" w:lineRule="auto"/>
+        <w:rPr>
+          <w:rFonts w:ascii="Consolas" w:hAnsi="Consolas" w:cs="Consolas"/>
+          <w:sz w:val="28"/>
+          <w:szCs w:val="28"/>
+        </w:rPr>
+      </w:pPr>
+      <w:r>
+        <w:rPr>
+          <w:rFonts w:ascii="Consolas" w:hAnsi="Consolas" w:cs="Consolas"/>
+          <w:color w:val="3F7F5F"/>
+          <w:sz w:val="28"/>
+          <w:szCs w:val="28"/>
+        </w:rPr>
+        <w:t>//</w:t>
+      </w:r>
+      <w:r>
+        <w:rPr>
+          <w:rFonts w:ascii="Consolas" w:hAnsi="Consolas" w:cs="Consolas"/>
+          <w:color w:val="3F7F5F"/>
+          <w:sz w:val="28"/>
+          <w:szCs w:val="28"/>
+        </w:rPr>
+        <w:tab/>
+      </w:r>
+      <w:r>
+        <w:rPr>
+          <w:rFonts w:ascii="Consolas" w:hAnsi="Consolas" w:cs="Consolas"/>
+          <w:color w:val="3F7F5F"/>
+          <w:sz w:val="28"/>
+          <w:szCs w:val="28"/>
+        </w:rPr>
+        <w:tab/>
+      </w:r>
+      <w:proofErr w:type="spellStart"/>
+      <w:proofErr w:type="gramStart"/>
+      <w:r>
+        <w:rPr>
+          <w:rFonts w:ascii="Consolas" w:hAnsi="Consolas" w:cs="Consolas"/>
+          <w:color w:val="3F7F5F"/>
+          <w:sz w:val="28"/>
+          <w:szCs w:val="28"/>
+        </w:rPr>
+        <w:t>Employee.printEmployeeDetails</w:t>
+      </w:r>
+      <w:proofErr w:type="spellEnd"/>
+      <w:r>
+        <w:rPr>
+          <w:rFonts w:ascii="Consolas" w:hAnsi="Consolas" w:cs="Consolas"/>
+          <w:color w:val="3F7F5F"/>
+          <w:sz w:val="28"/>
+          <w:szCs w:val="28"/>
+        </w:rPr>
+        <w:t>(</w:t>
+      </w:r>
+      <w:proofErr w:type="gramEnd"/>
+      <w:r>
+        <w:rPr>
+          <w:rFonts w:ascii="Consolas" w:hAnsi="Consolas" w:cs="Consolas"/>
+          <w:color w:val="3F7F5F"/>
+          <w:sz w:val="28"/>
+          <w:szCs w:val="28"/>
+        </w:rPr>
+        <w:t>emp2);</w:t>
+      </w:r>
+    </w:p>
+    <w:p>
+      <w:r>
+        <w:rPr>
+          <w:rFonts w:ascii="Consolas" w:hAnsi="Consolas" w:cs="Consolas"/>
+          <w:color w:val="3F7F5F"/>
+          <w:sz w:val="28"/>
+          <w:szCs w:val="28"/>
+        </w:rPr>
+        <w:t>//</w:t>
+      </w:r>
+      <w:r>
+        <w:rPr>
+          <w:rFonts w:ascii="Consolas" w:hAnsi="Consolas" w:cs="Consolas"/>
+          <w:color w:val="3F7F5F"/>
+          <w:sz w:val="28"/>
+          <w:szCs w:val="28"/>
+        </w:rPr>
+        <w:tab/>
+      </w:r>
+      <w:r>
+        <w:rPr>
+          <w:rFonts w:ascii="Consolas" w:hAnsi="Consolas" w:cs="Consolas"/>
+          <w:color w:val="3F7F5F"/>
+          <w:sz w:val="28"/>
+          <w:szCs w:val="28"/>
+        </w:rPr>
+        <w:tab/>
+      </w:r>
+      <w:proofErr w:type="spellStart"/>
+      <w:proofErr w:type="gramStart"/>
+      <w:r>
+        <w:rPr>
+          <w:rFonts w:ascii="Consolas" w:hAnsi="Consolas" w:cs="Consolas"/>
+          <w:color w:val="3F7F5F"/>
+          <w:sz w:val="28"/>
+          <w:szCs w:val="28"/>
+        </w:rPr>
+        <w:t>Employee.printEmployeeDetails</w:t>
+      </w:r>
+      <w:proofErr w:type="spellEnd"/>
+      <w:r>
+        <w:rPr>
+          <w:rFonts w:ascii="Consolas" w:hAnsi="Consolas" w:cs="Consolas"/>
+          <w:color w:val="3F7F5F"/>
+          <w:sz w:val="28"/>
+          <w:szCs w:val="28"/>
+        </w:rPr>
+        <w:t>(</w:t>
+      </w:r>
+      <w:proofErr w:type="gramEnd"/>
+      <w:r>
+        <w:rPr>
+          <w:rFonts w:ascii="Consolas" w:hAnsi="Consolas" w:cs="Consolas"/>
+          <w:color w:val="3F7F5F"/>
+          <w:sz w:val="28"/>
+          <w:szCs w:val="28"/>
+        </w:rPr>
+        <w:t>emp3);</w:t>
+      </w:r>
+    </w:p>
     <w:sectPr>
       <w:pgSz w:w="11906" w:h="16838"/>
       <w:pgMar w:top="1440" w:right="1440" w:bottom="1440" w:left="1440" w:header="708" w:footer="708" w:gutter="0"/>
@@ -3370,7 +5233,7 @@
   <w:abstractNum w:abstractNumId="0">
     <w:nsid w:val="1CF1111F"/>
     <w:multiLevelType w:val="hybridMultilevel"/>
-    <w:tmpl w:val="FDBCA414"/>
+    <w:tmpl w:val="9D4C1848"/>
     <w:lvl w:ilvl="0" w:tplc="4009000F">
       <w:start w:val="1"/>
       <w:numFmt w:val="decimal"/>
@@ -3401,13 +5264,105 @@
         <w:ind w:left="2160" w:hanging="180"/>
       </w:pPr>
     </w:lvl>
-    <w:lvl w:ilvl="3" w:tplc="4009000F">
+    <w:lvl w:ilvl="3" w:tplc="40090001">
+      <w:start w:val="1"/>
+      <w:numFmt w:val="bullet"/>
+      <w:lvlText w:val=""/>
+      <w:lvlJc w:val="left"/>
+      <w:pPr>
+        <w:ind w:left="2880" w:hanging="360"/>
+      </w:pPr>
+      <w:rPr>
+        <w:rFonts w:ascii="Symbol" w:hAnsi="Symbol" w:hint="default"/>
+      </w:rPr>
+    </w:lvl>
+    <w:lvl w:ilvl="4" w:tplc="40090019" w:tentative="1">
+      <w:start w:val="1"/>
+      <w:numFmt w:val="lowerLetter"/>
+      <w:lvlText w:val="%5."/>
+      <w:lvlJc w:val="left"/>
+      <w:pPr>
+        <w:ind w:left="3600" w:hanging="360"/>
+      </w:pPr>
+    </w:lvl>
+    <w:lvl w:ilvl="5" w:tplc="4009001B" w:tentative="1">
+      <w:start w:val="1"/>
+      <w:numFmt w:val="lowerRoman"/>
+      <w:lvlText w:val="%6."/>
+      <w:lvlJc w:val="right"/>
+      <w:pPr>
+        <w:ind w:left="4320" w:hanging="180"/>
+      </w:pPr>
+    </w:lvl>
+    <w:lvl w:ilvl="6" w:tplc="4009000F" w:tentative="1">
+      <w:start w:val="1"/>
+      <w:numFmt w:val="decimal"/>
+      <w:lvlText w:val="%7."/>
+      <w:lvlJc w:val="left"/>
+      <w:pPr>
+        <w:ind w:left="5040" w:hanging="360"/>
+      </w:pPr>
+    </w:lvl>
+    <w:lvl w:ilvl="7" w:tplc="40090019" w:tentative="1">
+      <w:start w:val="1"/>
+      <w:numFmt w:val="lowerLetter"/>
+      <w:lvlText w:val="%8."/>
+      <w:lvlJc w:val="left"/>
+      <w:pPr>
+        <w:ind w:left="5760" w:hanging="360"/>
+      </w:pPr>
+    </w:lvl>
+    <w:lvl w:ilvl="8" w:tplc="4009001B" w:tentative="1">
+      <w:start w:val="1"/>
+      <w:numFmt w:val="lowerRoman"/>
+      <w:lvlText w:val="%9."/>
+      <w:lvlJc w:val="right"/>
+      <w:pPr>
+        <w:ind w:left="6480" w:hanging="180"/>
+      </w:pPr>
+    </w:lvl>
+  </w:abstractNum>
+  <w:abstractNum w:abstractNumId="1">
+    <w:nsid w:val="1F3E4B02"/>
+    <w:multiLevelType w:val="hybridMultilevel"/>
+    <w:tmpl w:val="F628F428"/>
+    <w:lvl w:ilvl="0" w:tplc="8508F52A">
+      <w:start w:val="1"/>
+      <w:numFmt w:val="decimal"/>
+      <w:lvlText w:val="%1."/>
+      <w:lvlJc w:val="left"/>
+      <w:pPr>
+        <w:ind w:left="405" w:hanging="360"/>
+      </w:pPr>
+      <w:rPr>
+        <w:rFonts w:hint="default"/>
+      </w:rPr>
+    </w:lvl>
+    <w:lvl w:ilvl="1" w:tplc="40090019">
+      <w:start w:val="1"/>
+      <w:numFmt w:val="lowerLetter"/>
+      <w:lvlText w:val="%2."/>
+      <w:lvlJc w:val="left"/>
+      <w:pPr>
+        <w:ind w:left="1125" w:hanging="360"/>
+      </w:pPr>
+    </w:lvl>
+    <w:lvl w:ilvl="2" w:tplc="4009001B" w:tentative="1">
+      <w:start w:val="1"/>
+      <w:numFmt w:val="lowerRoman"/>
+      <w:lvlText w:val="%3."/>
+      <w:lvlJc w:val="right"/>
+      <w:pPr>
+        <w:ind w:left="1845" w:hanging="180"/>
+      </w:pPr>
+    </w:lvl>
+    <w:lvl w:ilvl="3" w:tplc="4009000F" w:tentative="1">
       <w:start w:val="1"/>
       <w:numFmt w:val="decimal"/>
       <w:lvlText w:val="%4."/>
       <w:lvlJc w:val="left"/>
       <w:pPr>
-        <w:ind w:left="2880" w:hanging="360"/>
+        <w:ind w:left="2565" w:hanging="360"/>
       </w:pPr>
     </w:lvl>
     <w:lvl w:ilvl="4" w:tplc="40090019" w:tentative="1">
@@ -3416,7 +5371,7 @@
       <w:lvlText w:val="%5."/>
       <w:lvlJc w:val="left"/>
       <w:pPr>
-        <w:ind w:left="3600" w:hanging="360"/>
+        <w:ind w:left="3285" w:hanging="360"/>
       </w:pPr>
     </w:lvl>
     <w:lvl w:ilvl="5" w:tplc="4009001B" w:tentative="1">
@@ -3425,7 +5380,7 @@
       <w:lvlText w:val="%6."/>
       <w:lvlJc w:val="right"/>
       <w:pPr>
-        <w:ind w:left="4320" w:hanging="180"/>
+        <w:ind w:left="4005" w:hanging="180"/>
       </w:pPr>
     </w:lvl>
     <w:lvl w:ilvl="6" w:tplc="4009000F" w:tentative="1">
@@ -3434,7 +5389,7 @@
       <w:lvlText w:val="%7."/>
       <w:lvlJc w:val="left"/>
       <w:pPr>
-        <w:ind w:left="5040" w:hanging="360"/>
+        <w:ind w:left="4725" w:hanging="360"/>
       </w:pPr>
     </w:lvl>
     <w:lvl w:ilvl="7" w:tplc="40090019" w:tentative="1">
@@ -3443,7 +5398,7 @@
       <w:lvlText w:val="%8."/>
       <w:lvlJc w:val="left"/>
       <w:pPr>
-        <w:ind w:left="5760" w:hanging="360"/>
+        <w:ind w:left="5445" w:hanging="360"/>
       </w:pPr>
     </w:lvl>
     <w:lvl w:ilvl="8" w:tplc="4009001B" w:tentative="1">
@@ -3452,11 +5407,11 @@
       <w:lvlText w:val="%9."/>
       <w:lvlJc w:val="right"/>
       <w:pPr>
-        <w:ind w:left="6480" w:hanging="180"/>
+        <w:ind w:left="6165" w:hanging="180"/>
       </w:pPr>
     </w:lvl>
   </w:abstractNum>
-  <w:abstractNum w:abstractNumId="1">
+  <w:abstractNum w:abstractNumId="2">
     <w:nsid w:val="21590071"/>
     <w:multiLevelType w:val="hybridMultilevel"/>
     <w:tmpl w:val="3342F85C"/>
@@ -3569,7 +5524,7 @@
       </w:rPr>
     </w:lvl>
   </w:abstractNum>
-  <w:abstractNum w:abstractNumId="2">
+  <w:abstractNum w:abstractNumId="3">
     <w:nsid w:val="35857678"/>
     <w:multiLevelType w:val="hybridMultilevel"/>
     <w:tmpl w:val="ECAC1D24"/>
@@ -3682,7 +5637,7 @@
       </w:rPr>
     </w:lvl>
   </w:abstractNum>
-  <w:abstractNum w:abstractNumId="3">
+  <w:abstractNum w:abstractNumId="4">
     <w:nsid w:val="528C1A20"/>
     <w:multiLevelType w:val="hybridMultilevel"/>
     <w:tmpl w:val="404614D8"/>
@@ -3771,7 +5726,7 @@
       </w:pPr>
     </w:lvl>
   </w:abstractNum>
-  <w:abstractNum w:abstractNumId="4">
+  <w:abstractNum w:abstractNumId="5">
     <w:nsid w:val="53CF7CEC"/>
     <w:multiLevelType w:val="hybridMultilevel"/>
     <w:tmpl w:val="82BC0C84"/>
@@ -3884,10 +5839,99 @@
       </w:rPr>
     </w:lvl>
   </w:abstractNum>
-  <w:abstractNum w:abstractNumId="5">
+  <w:abstractNum w:abstractNumId="6">
+    <w:nsid w:val="5A5F30F5"/>
+    <w:multiLevelType w:val="hybridMultilevel"/>
+    <w:tmpl w:val="1C5C3752"/>
+    <w:lvl w:ilvl="0" w:tplc="4009000F">
+      <w:start w:val="1"/>
+      <w:numFmt w:val="decimal"/>
+      <w:lvlText w:val="%1."/>
+      <w:lvlJc w:val="left"/>
+      <w:pPr>
+        <w:ind w:left="1777" w:hanging="360"/>
+      </w:pPr>
+      <w:rPr>
+        <w:rFonts w:hint="default"/>
+      </w:rPr>
+    </w:lvl>
+    <w:lvl w:ilvl="1" w:tplc="40090019" w:tentative="1">
+      <w:start w:val="1"/>
+      <w:numFmt w:val="lowerLetter"/>
+      <w:lvlText w:val="%2."/>
+      <w:lvlJc w:val="left"/>
+      <w:pPr>
+        <w:ind w:left="2497" w:hanging="360"/>
+      </w:pPr>
+    </w:lvl>
+    <w:lvl w:ilvl="2" w:tplc="4009001B" w:tentative="1">
+      <w:start w:val="1"/>
+      <w:numFmt w:val="lowerRoman"/>
+      <w:lvlText w:val="%3."/>
+      <w:lvlJc w:val="right"/>
+      <w:pPr>
+        <w:ind w:left="3217" w:hanging="180"/>
+      </w:pPr>
+    </w:lvl>
+    <w:lvl w:ilvl="3" w:tplc="4009000F" w:tentative="1">
+      <w:start w:val="1"/>
+      <w:numFmt w:val="decimal"/>
+      <w:lvlText w:val="%4."/>
+      <w:lvlJc w:val="left"/>
+      <w:pPr>
+        <w:ind w:left="3937" w:hanging="360"/>
+      </w:pPr>
+    </w:lvl>
+    <w:lvl w:ilvl="4" w:tplc="40090019" w:tentative="1">
+      <w:start w:val="1"/>
+      <w:numFmt w:val="lowerLetter"/>
+      <w:lvlText w:val="%5."/>
+      <w:lvlJc w:val="left"/>
+      <w:pPr>
+        <w:ind w:left="4657" w:hanging="360"/>
+      </w:pPr>
+    </w:lvl>
+    <w:lvl w:ilvl="5" w:tplc="4009001B" w:tentative="1">
+      <w:start w:val="1"/>
+      <w:numFmt w:val="lowerRoman"/>
+      <w:lvlText w:val="%6."/>
+      <w:lvlJc w:val="right"/>
+      <w:pPr>
+        <w:ind w:left="5377" w:hanging="180"/>
+      </w:pPr>
+    </w:lvl>
+    <w:lvl w:ilvl="6" w:tplc="4009000F" w:tentative="1">
+      <w:start w:val="1"/>
+      <w:numFmt w:val="decimal"/>
+      <w:lvlText w:val="%7."/>
+      <w:lvlJc w:val="left"/>
+      <w:pPr>
+        <w:ind w:left="6097" w:hanging="360"/>
+      </w:pPr>
+    </w:lvl>
+    <w:lvl w:ilvl="7" w:tplc="40090019" w:tentative="1">
+      <w:start w:val="1"/>
+      <w:numFmt w:val="lowerLetter"/>
+      <w:lvlText w:val="%8."/>
+      <w:lvlJc w:val="left"/>
+      <w:pPr>
+        <w:ind w:left="6817" w:hanging="360"/>
+      </w:pPr>
+    </w:lvl>
+    <w:lvl w:ilvl="8" w:tplc="4009001B" w:tentative="1">
+      <w:start w:val="1"/>
+      <w:numFmt w:val="lowerRoman"/>
+      <w:lvlText w:val="%9."/>
+      <w:lvlJc w:val="right"/>
+      <w:pPr>
+        <w:ind w:left="7537" w:hanging="180"/>
+      </w:pPr>
+    </w:lvl>
+  </w:abstractNum>
+  <w:abstractNum w:abstractNumId="7">
     <w:nsid w:val="63730B9B"/>
     <w:multiLevelType w:val="hybridMultilevel"/>
-    <w:tmpl w:val="D3AC0F6C"/>
+    <w:tmpl w:val="780CDB1C"/>
     <w:lvl w:ilvl="0" w:tplc="40090001">
       <w:start w:val="1"/>
       <w:numFmt w:val="bullet"/>
@@ -3997,7 +6041,7 @@
       </w:rPr>
     </w:lvl>
   </w:abstractNum>
-  <w:abstractNum w:abstractNumId="6">
+  <w:abstractNum w:abstractNumId="8">
     <w:nsid w:val="70165668"/>
     <w:multiLevelType w:val="hybridMultilevel"/>
     <w:tmpl w:val="FDBCA414"/>
@@ -4087,25 +6131,31 @@
     </w:lvl>
   </w:abstractNum>
   <w:num w:numId="1">
-    <w:abstractNumId w:val="4"/>
+    <w:abstractNumId w:val="5"/>
   </w:num>
   <w:num w:numId="2">
-    <w:abstractNumId w:val="3"/>
+    <w:abstractNumId w:val="4"/>
   </w:num>
   <w:num w:numId="3">
     <w:abstractNumId w:val="0"/>
   </w:num>
   <w:num w:numId="4">
-    <w:abstractNumId w:val="6"/>
+    <w:abstractNumId w:val="8"/>
   </w:num>
   <w:num w:numId="5">
-    <w:abstractNumId w:val="5"/>
+    <w:abstractNumId w:val="7"/>
   </w:num>
   <w:num w:numId="6">
+    <w:abstractNumId w:val="3"/>
+  </w:num>
+  <w:num w:numId="7">
     <w:abstractNumId w:val="2"/>
   </w:num>
-  <w:num w:numId="7">
+  <w:num w:numId="8">
     <w:abstractNumId w:val="1"/>
+  </w:num>
+  <w:num w:numId="9">
+    <w:abstractNumId w:val="6"/>
   </w:num>
 </w:numbering>
 </file>

</xml_diff>

<commit_message>
day 5- codes, session notes updated
</commit_message>
<xml_diff>
--- a/Session Notes.docx
+++ b/Session Notes.docx
@@ -30,7 +30,11 @@
         <w:t xml:space="preserve">Stage 4 - CI/CD - Git and Jenkins </w:t>
       </w:r>
     </w:p>
-    <w:p/>
+    <w:p>
+      <w:r>
+        <w:t xml:space="preserve">Nov 29, 2021 </w:t>
+      </w:r>
+    </w:p>
     <w:p>
       <w:r>
         <w:t xml:space="preserve">Selenium - </w:t>
@@ -1376,6 +1380,14 @@
       </w:r>
     </w:p>
     <w:p>
+      <w:r>
+        <w:t>Nov 30</w:t>
+      </w:r>
+      <w:r>
+        <w:t xml:space="preserve">, 2021 </w:t>
+      </w:r>
+    </w:p>
+    <w:p>
       <w:pPr>
         <w:pStyle w:val="ListParagraph"/>
         <w:numPr>
@@ -1871,6 +1883,7 @@
         </w:numPr>
       </w:pPr>
       <w:r>
+        <w:lastRenderedPageBreak/>
         <w:t xml:space="preserve">Instantiation - new (allocate memory) </w:t>
       </w:r>
     </w:p>
@@ -1918,7 +1931,6 @@
         </w:numPr>
       </w:pPr>
       <w:r>
-        <w:lastRenderedPageBreak/>
         <w:t xml:space="preserve">Static variable </w:t>
       </w:r>
     </w:p>
@@ -1934,6 +1946,192 @@
         <w:t xml:space="preserve">Non-static variable  </w:t>
       </w:r>
     </w:p>
+    <w:p>
+      <w:r>
+        <w:rPr>
+          <w:highlight w:val="yellow"/>
+        </w:rPr>
+        <w:t>Dec 1, 2021</w:t>
+      </w:r>
+    </w:p>
+    <w:p>
+      <w:pPr>
+        <w:pStyle w:val="ListParagraph"/>
+        <w:numPr>
+          <w:ilvl w:val="0"/>
+          <w:numId w:val="3"/>
+        </w:numPr>
+      </w:pPr>
+      <w:r>
+        <w:t xml:space="preserve">Class &amp; Object </w:t>
+      </w:r>
+    </w:p>
+    <w:p>
+      <w:pPr>
+        <w:pStyle w:val="ListParagraph"/>
+        <w:numPr>
+          <w:ilvl w:val="1"/>
+          <w:numId w:val="3"/>
+        </w:numPr>
+      </w:pPr>
+      <w:r>
+        <w:t xml:space="preserve">Real time example </w:t>
+      </w:r>
+    </w:p>
+    <w:p>
+      <w:pPr>
+        <w:pStyle w:val="ListParagraph"/>
+        <w:numPr>
+          <w:ilvl w:val="1"/>
+          <w:numId w:val="3"/>
+        </w:numPr>
+      </w:pPr>
+      <w:r>
+        <w:t>Creating Employee type, student type</w:t>
+      </w:r>
+    </w:p>
+    <w:p>
+      <w:pPr>
+        <w:pStyle w:val="ListParagraph"/>
+        <w:ind w:left="1440"/>
+      </w:pPr>
+    </w:p>
+    <w:p>
+      <w:pPr>
+        <w:pStyle w:val="ListParagraph"/>
+        <w:numPr>
+          <w:ilvl w:val="0"/>
+          <w:numId w:val="3"/>
+        </w:numPr>
+      </w:pPr>
+      <w:r>
+        <w:t xml:space="preserve">Encapsulation </w:t>
+      </w:r>
+    </w:p>
+    <w:p>
+      <w:pPr>
+        <w:pStyle w:val="ListParagraph"/>
+        <w:numPr>
+          <w:ilvl w:val="1"/>
+          <w:numId w:val="3"/>
+        </w:numPr>
+      </w:pPr>
+      <w:r>
+        <w:t>Process of hiding the internal members.</w:t>
+      </w:r>
+    </w:p>
+    <w:p>
+      <w:pPr>
+        <w:pStyle w:val="ListParagraph"/>
+        <w:ind w:left="1440"/>
+      </w:pPr>
+    </w:p>
+    <w:p>
+      <w:pPr>
+        <w:pStyle w:val="ListParagraph"/>
+        <w:numPr>
+          <w:ilvl w:val="0"/>
+          <w:numId w:val="3"/>
+        </w:numPr>
+      </w:pPr>
+      <w:proofErr w:type="gramStart"/>
+      <w:r>
+        <w:t>this</w:t>
+      </w:r>
+      <w:proofErr w:type="gramEnd"/>
+      <w:r>
+        <w:t xml:space="preserve"> keyword - helps to distinguish between instance variable and local variable.</w:t>
+      </w:r>
+    </w:p>
+    <w:p>
+      <w:pPr>
+        <w:pStyle w:val="ListParagraph"/>
+        <w:numPr>
+          <w:ilvl w:val="0"/>
+          <w:numId w:val="3"/>
+        </w:numPr>
+      </w:pPr>
+      <w:r>
+        <w:t xml:space="preserve">Constructor </w:t>
+      </w:r>
+      <w:r>
+        <w:t>- Anything pre-requisite for the object</w:t>
+      </w:r>
+    </w:p>
+    <w:p>
+      <w:pPr>
+        <w:pStyle w:val="ListParagraph"/>
+        <w:numPr>
+          <w:ilvl w:val="1"/>
+          <w:numId w:val="3"/>
+        </w:numPr>
+      </w:pPr>
+      <w:r>
+        <w:t xml:space="preserve">Constructor name and class name should be same </w:t>
+      </w:r>
+    </w:p>
+    <w:p>
+      <w:pPr>
+        <w:pStyle w:val="ListParagraph"/>
+        <w:numPr>
+          <w:ilvl w:val="1"/>
+          <w:numId w:val="3"/>
+        </w:numPr>
+      </w:pPr>
+      <w:r>
+        <w:t xml:space="preserve">When no constructor created then there will be default constructor which will initialize all the non-static variable </w:t>
+      </w:r>
+    </w:p>
+    <w:p>
+      <w:pPr>
+        <w:pStyle w:val="ListParagraph"/>
+        <w:numPr>
+          <w:ilvl w:val="1"/>
+          <w:numId w:val="3"/>
+        </w:numPr>
+      </w:pPr>
+      <w:r>
+        <w:t xml:space="preserve">Can create constructor with parameter or without parameter </w:t>
+      </w:r>
+    </w:p>
+    <w:p>
+      <w:pPr>
+        <w:pStyle w:val="ListParagraph"/>
+        <w:numPr>
+          <w:ilvl w:val="1"/>
+          <w:numId w:val="3"/>
+        </w:numPr>
+      </w:pPr>
+      <w:r>
+        <w:t xml:space="preserve">When constructor </w:t>
+      </w:r>
+      <w:r>
+        <w:t xml:space="preserve">is </w:t>
+      </w:r>
+      <w:r>
+        <w:t>created explicitly then you need to call that constructor on creating object</w:t>
+      </w:r>
+    </w:p>
+    <w:p>
+      <w:pPr>
+        <w:pStyle w:val="ListParagraph"/>
+        <w:numPr>
+          <w:ilvl w:val="0"/>
+          <w:numId w:val="3"/>
+        </w:numPr>
+      </w:pPr>
+      <w:r>
+        <w:t xml:space="preserve">Import option: </w:t>
+      </w:r>
+    </w:p>
+    <w:p>
+      <w:r>
+        <w:rPr>
+          <w:highlight w:val="yellow"/>
+        </w:rPr>
+        <w:t>Dec 2, 2021</w:t>
+      </w:r>
+    </w:p>
     <w:p/>
     <w:p>
       <w:pPr>
@@ -1944,154 +2142,29 @@
         </w:numPr>
       </w:pPr>
       <w:r>
-        <w:t xml:space="preserve">Class &amp; Object </w:t>
-      </w:r>
-    </w:p>
-    <w:p>
-      <w:pPr>
-        <w:pStyle w:val="ListParagraph"/>
-        <w:numPr>
-          <w:ilvl w:val="1"/>
-          <w:numId w:val="3"/>
-        </w:numPr>
-      </w:pPr>
-      <w:r>
-        <w:t xml:space="preserve">Real time example </w:t>
-      </w:r>
-    </w:p>
-    <w:p>
-      <w:pPr>
-        <w:pStyle w:val="ListParagraph"/>
-        <w:ind w:left="1440"/>
-      </w:pPr>
-    </w:p>
-    <w:p>
-      <w:pPr>
-        <w:pStyle w:val="ListParagraph"/>
-        <w:numPr>
-          <w:ilvl w:val="0"/>
-          <w:numId w:val="3"/>
-        </w:numPr>
-      </w:pPr>
-      <w:r>
-        <w:t xml:space="preserve">Encapsulation </w:t>
-      </w:r>
-    </w:p>
-    <w:p>
-      <w:pPr>
-        <w:pStyle w:val="ListParagraph"/>
-        <w:numPr>
-          <w:ilvl w:val="1"/>
-          <w:numId w:val="3"/>
-        </w:numPr>
-      </w:pPr>
-      <w:r>
-        <w:t>Process of hiding the internal members.</w:t>
-      </w:r>
-    </w:p>
-    <w:p>
-      <w:pPr>
-        <w:pStyle w:val="ListParagraph"/>
-        <w:ind w:left="1440"/>
-      </w:pPr>
-    </w:p>
-    <w:p>
-      <w:pPr>
-        <w:pStyle w:val="ListParagraph"/>
-        <w:numPr>
-          <w:ilvl w:val="0"/>
-          <w:numId w:val="3"/>
-        </w:numPr>
-      </w:pPr>
-      <w:proofErr w:type="gramStart"/>
-      <w:r>
-        <w:t>this</w:t>
-      </w:r>
-      <w:proofErr w:type="gramEnd"/>
-      <w:r>
-        <w:t xml:space="preserve"> keyword - helps to distinguish between instance variable and local variable.</w:t>
-      </w:r>
-    </w:p>
-    <w:p>
-      <w:pPr>
-        <w:pStyle w:val="ListParagraph"/>
-        <w:numPr>
-          <w:ilvl w:val="0"/>
-          <w:numId w:val="3"/>
-        </w:numPr>
-      </w:pPr>
-      <w:r>
-        <w:t xml:space="preserve">Constructor </w:t>
-      </w:r>
-      <w:r>
-        <w:t>- Anything pre-requisite for the object</w:t>
-      </w:r>
-    </w:p>
-    <w:p>
-      <w:pPr>
-        <w:pStyle w:val="ListParagraph"/>
-        <w:numPr>
-          <w:ilvl w:val="1"/>
-          <w:numId w:val="3"/>
-        </w:numPr>
-      </w:pPr>
-      <w:r>
-        <w:t xml:space="preserve">Constructor name and class name should be same </w:t>
-      </w:r>
-    </w:p>
-    <w:p>
-      <w:pPr>
-        <w:pStyle w:val="ListParagraph"/>
-        <w:numPr>
-          <w:ilvl w:val="1"/>
-          <w:numId w:val="3"/>
-        </w:numPr>
-      </w:pPr>
-      <w:r>
-        <w:t xml:space="preserve">When no constructor created then there will be default constructor which will initialize all the non-static variable </w:t>
-      </w:r>
-    </w:p>
-    <w:p>
-      <w:pPr>
-        <w:pStyle w:val="ListParagraph"/>
-        <w:numPr>
-          <w:ilvl w:val="1"/>
-          <w:numId w:val="3"/>
-        </w:numPr>
-      </w:pPr>
-      <w:r>
-        <w:t xml:space="preserve">Can create constructor with parameter or without parameter </w:t>
-      </w:r>
-    </w:p>
-    <w:p>
-      <w:pPr>
-        <w:pStyle w:val="ListParagraph"/>
-        <w:numPr>
-          <w:ilvl w:val="1"/>
-          <w:numId w:val="3"/>
-        </w:numPr>
-      </w:pPr>
-      <w:r>
-        <w:t xml:space="preserve">When constructor </w:t>
-      </w:r>
-      <w:r>
-        <w:t xml:space="preserve">is </w:t>
-      </w:r>
-      <w:r>
-        <w:t>created explicitly then you need to call that constructor on creating object</w:t>
-      </w:r>
-    </w:p>
-    <w:p>
-      <w:pPr>
-        <w:pStyle w:val="ListParagraph"/>
-        <w:numPr>
-          <w:ilvl w:val="0"/>
-          <w:numId w:val="3"/>
-        </w:numPr>
-      </w:pPr>
-      <w:r>
-        <w:t xml:space="preserve">Import option: </w:t>
-      </w:r>
+        <w:t xml:space="preserve">Created </w:t>
+      </w:r>
+      <w:proofErr w:type="spellStart"/>
+      <w:r>
+        <w:t>ChromeDriver</w:t>
+      </w:r>
+      <w:proofErr w:type="spellEnd"/>
+      <w:r>
+        <w:t xml:space="preserve"> object </w:t>
+      </w:r>
+      <w:r>
+        <w:t xml:space="preserve">by setting up the selenium </w:t>
+      </w:r>
+      <w:proofErr w:type="spellStart"/>
+      <w:r>
+        <w:t>webdriver</w:t>
+      </w:r>
+      <w:proofErr w:type="spellEnd"/>
+      <w:r>
+        <w:t xml:space="preserve"> environment. </w:t>
+      </w:r>
+      <w:bookmarkStart w:id="6" w:name="_GoBack"/>
+      <w:bookmarkEnd w:id="6"/>
     </w:p>
     <w:p>
       <w:pPr>
@@ -2377,7 +2450,6 @@
         </w:numPr>
       </w:pPr>
       <w:r>
-        <w:lastRenderedPageBreak/>
         <w:t xml:space="preserve">Abstract class </w:t>
       </w:r>
       <w:r>
@@ -2517,6 +2589,20 @@
       </w:r>
     </w:p>
     <w:p/>
+    <w:p>
+      <w:r>
+        <w:rPr>
+          <w:highlight w:val="yellow"/>
+        </w:rPr>
+        <w:t>Dec 3</w:t>
+      </w:r>
+      <w:r>
+        <w:rPr>
+          <w:highlight w:val="yellow"/>
+        </w:rPr>
+        <w:t>, 2021</w:t>
+      </w:r>
+    </w:p>
     <w:p>
       <w:r>
         <w:t xml:space="preserve">Selenium </w:t>
@@ -2786,6 +2872,7 @@
         </w:numPr>
       </w:pPr>
       <w:r>
+        <w:lastRenderedPageBreak/>
         <w:t xml:space="preserve">Chrome, </w:t>
       </w:r>
       <w:proofErr w:type="spellStart"/>
@@ -2951,7 +3038,6 @@
         <w:rPr>
           <w:color w:val="FF0000"/>
         </w:rPr>
-        <w:lastRenderedPageBreak/>
         <w:t>Classname</w:t>
       </w:r>
       <w:proofErr w:type="spellEnd"/>
@@ -2996,7 +3082,7 @@
           <w:numId w:val="8"/>
         </w:numPr>
       </w:pPr>
-      <w:commentRangeStart w:id="6"/>
+      <w:commentRangeStart w:id="7"/>
       <w:proofErr w:type="spellStart"/>
       <w:r>
         <w:t>Linktext</w:t>
@@ -3017,14 +3103,14 @@
       <w:r>
         <w:t xml:space="preserve">Partial link text </w:t>
       </w:r>
-      <w:commentRangeEnd w:id="6"/>
+      <w:commentRangeEnd w:id="7"/>
       <w:r>
         <w:rPr>
           <w:rStyle w:val="CommentReference"/>
           <w:sz w:val="22"/>
           <w:szCs w:val="22"/>
         </w:rPr>
-        <w:commentReference w:id="6"/>
+        <w:commentReference w:id="7"/>
       </w:r>
     </w:p>
     <w:p>
@@ -3267,7 +3353,7 @@
           <w:color w:val="000000"/>
           <w:shd w:val="clear" w:color="auto" w:fill="E8F2FE"/>
         </w:rPr>
-        <w:t>))</w:t>
+        <w:t xml:space="preserve">))  </w:t>
       </w:r>
       <w:r>
         <w:rPr>
@@ -3275,7 +3361,7 @@
           <w:color w:val="000000"/>
           <w:shd w:val="clear" w:color="auto" w:fill="E8F2FE"/>
         </w:rPr>
-        <w:t xml:space="preserve">  </w:t>
+        <w:sym w:font="Wingdings" w:char="F0E0"/>
       </w:r>
       <w:r>
         <w:rPr>
@@ -3283,63 +3369,55 @@
           <w:color w:val="000000"/>
           <w:shd w:val="clear" w:color="auto" w:fill="E8F2FE"/>
         </w:rPr>
-        <w:sym w:font="Wingdings" w:char="F0E0"/>
-      </w:r>
-      <w:r>
+        <w:t xml:space="preserve"> check for presence of element in 0.5s </w:t>
+      </w:r>
+    </w:p>
+    <w:p>
+      <w:pPr>
+        <w:pStyle w:val="ListParagraph"/>
+      </w:pPr>
+    </w:p>
+    <w:p>
+      <w:pPr>
+        <w:pStyle w:val="ListParagraph"/>
+        <w:ind w:left="405"/>
+      </w:pPr>
+    </w:p>
+    <w:p>
+      <w:pPr>
+        <w:pStyle w:val="ListParagraph"/>
+        <w:numPr>
+          <w:ilvl w:val="0"/>
+          <w:numId w:val="8"/>
+        </w:numPr>
+      </w:pPr>
+      <w:r>
+        <w:t xml:space="preserve">Synchronization </w:t>
+      </w:r>
+    </w:p>
+    <w:p>
+      <w:pPr>
+        <w:pStyle w:val="ListParagraph"/>
+        <w:numPr>
+          <w:ilvl w:val="1"/>
+          <w:numId w:val="8"/>
+        </w:numPr>
+      </w:pPr>
+      <w:r>
+        <w:t xml:space="preserve">Unconditional wait </w:t>
+      </w:r>
+    </w:p>
+    <w:p>
+      <w:pPr>
+        <w:pStyle w:val="ListParagraph"/>
+        <w:ind w:left="1125" w:firstLine="315"/>
         <w:rPr>
           <w:rFonts w:ascii="Consolas" w:hAnsi="Consolas" w:cs="Consolas"/>
           <w:color w:val="000000"/>
           <w:shd w:val="clear" w:color="auto" w:fill="E8F2FE"/>
         </w:rPr>
-        <w:t xml:space="preserve"> check for presence of element in 0.5s </w:t>
-      </w:r>
-    </w:p>
-    <w:p>
-      <w:pPr>
-        <w:pStyle w:val="ListParagraph"/>
-      </w:pPr>
-    </w:p>
-    <w:p>
-      <w:pPr>
-        <w:pStyle w:val="ListParagraph"/>
-        <w:ind w:left="405"/>
-      </w:pPr>
-    </w:p>
-    <w:p>
-      <w:pPr>
-        <w:pStyle w:val="ListParagraph"/>
-        <w:numPr>
-          <w:ilvl w:val="0"/>
-          <w:numId w:val="8"/>
-        </w:numPr>
-      </w:pPr>
-      <w:r>
-        <w:t xml:space="preserve">Synchronization </w:t>
-      </w:r>
-    </w:p>
-    <w:p>
-      <w:pPr>
-        <w:pStyle w:val="ListParagraph"/>
-        <w:numPr>
-          <w:ilvl w:val="1"/>
-          <w:numId w:val="8"/>
-        </w:numPr>
-      </w:pPr>
-      <w:r>
-        <w:t xml:space="preserve">Unconditional wait </w:t>
-      </w:r>
-    </w:p>
-    <w:p>
-      <w:pPr>
-        <w:pStyle w:val="ListParagraph"/>
-        <w:ind w:left="1125" w:firstLine="315"/>
-        <w:rPr>
-          <w:rFonts w:ascii="Consolas" w:hAnsi="Consolas" w:cs="Consolas"/>
-          <w:color w:val="000000"/>
-          <w:shd w:val="clear" w:color="auto" w:fill="E8F2FE"/>
-        </w:rPr>
-      </w:pPr>
-      <w:commentRangeStart w:id="7"/>
+      </w:pPr>
+      <w:commentRangeStart w:id="8"/>
       <w:proofErr w:type="spellStart"/>
       <w:proofErr w:type="gramStart"/>
       <w:r>
@@ -3376,24 +3454,16 @@
           <w:color w:val="000000"/>
           <w:shd w:val="clear" w:color="auto" w:fill="E8F2FE"/>
         </w:rPr>
-        <w:t>5000);</w:t>
-      </w:r>
-      <w:r>
-        <w:rPr>
-          <w:rFonts w:ascii="Consolas" w:hAnsi="Consolas" w:cs="Consolas"/>
-          <w:color w:val="000000"/>
-          <w:shd w:val="clear" w:color="auto" w:fill="E8F2FE"/>
-        </w:rPr>
-        <w:t xml:space="preserve"> </w:t>
-      </w:r>
-      <w:commentRangeEnd w:id="7"/>
+        <w:t xml:space="preserve">5000); </w:t>
+      </w:r>
+      <w:commentRangeEnd w:id="8"/>
       <w:r>
         <w:rPr>
           <w:rStyle w:val="CommentReference"/>
           <w:sz w:val="22"/>
           <w:szCs w:val="22"/>
         </w:rPr>
-        <w:commentReference w:id="7"/>
+        <w:commentReference w:id="8"/>
       </w:r>
       <w:r>
         <w:rPr>
@@ -3615,6 +3685,7 @@
       </w:pPr>
       <w:proofErr w:type="spellStart"/>
       <w:r>
+        <w:lastRenderedPageBreak/>
         <w:t>selectByIndex</w:t>
       </w:r>
       <w:proofErr w:type="spellEnd"/>
@@ -3676,8 +3747,6 @@
       <w:r>
         <w:t xml:space="preserve">Just use click and solve </w:t>
       </w:r>
-      <w:bookmarkStart w:id="8" w:name="_GoBack"/>
-      <w:bookmarkEnd w:id="8"/>
     </w:p>
     <w:p>
       <w:pPr>
@@ -3865,6 +3934,7 @@
           <w:noProof/>
           <w:lang w:eastAsia="en-IN"/>
         </w:rPr>
+        <w:lastRenderedPageBreak/>
         <w:drawing>
           <wp:inline distT="0" distB="0" distL="0" distR="0" wp14:anchorId="768B50FD" wp14:editId="72C62D8E">
             <wp:extent cx="3709953" cy="2085975"/>
@@ -4656,7 +4726,6 @@
           <w:sz w:val="22"/>
           <w:szCs w:val="22"/>
         </w:rPr>
-        <w:lastRenderedPageBreak/>
         <w:t>studentRollno</w:t>
       </w:r>
       <w:proofErr w:type="spellEnd"/>
@@ -5746,7 +5815,7 @@
       </w:r>
     </w:p>
   </w:comment>
-  <w:comment w:id="6" w:author="Balaji Dinakaran" w:date="2021-12-03T10:26:00Z" w:initials="J">
+  <w:comment w:id="7" w:author="Balaji Dinakaran" w:date="2021-12-03T10:26:00Z" w:initials="J">
     <w:p>
       <w:pPr>
         <w:pStyle w:val="CommentText"/>
@@ -5773,7 +5842,7 @@
       </w:r>
     </w:p>
   </w:comment>
-  <w:comment w:id="7" w:author="Balaji Dinakaran" w:date="2021-12-03T11:14:00Z" w:initials="J">
+  <w:comment w:id="8" w:author="Balaji Dinakaran" w:date="2021-12-03T11:14:00Z" w:initials="J">
     <w:p>
       <w:pPr>
         <w:pStyle w:val="CommentText"/>

</xml_diff>

<commit_message>
session notes - updates
</commit_message>
<xml_diff>
--- a/Session Notes.docx
+++ b/Session Notes.docx
@@ -10871,17 +10871,8 @@
           <w:sz w:val="28"/>
           <w:szCs w:val="28"/>
         </w:rPr>
-        <w:t>Data Driven Framework - excel,</w:t>
-      </w:r>
-      <w:bookmarkStart w:id="10" w:name="_GoBack"/>
-      <w:r>
-        <w:rPr>
-          <w:sz w:val="28"/>
-          <w:szCs w:val="28"/>
-        </w:rPr>
-        <w:t xml:space="preserve"> properties </w:t>
-      </w:r>
-      <w:bookmarkEnd w:id="10"/>
+        <w:t xml:space="preserve">Data Driven Framework - excel, properties </w:t>
+      </w:r>
     </w:p>
     <w:p>
       <w:pPr>
@@ -11175,8 +11166,8 @@
         <w:t xml:space="preserve">- Refer the document </w:t>
       </w:r>
     </w:p>
-    <w:bookmarkStart w:id="11" w:name="_MON_1701068642"/>
-    <w:bookmarkEnd w:id="11"/>
+    <w:bookmarkStart w:id="10" w:name="_MON_1701068642"/>
+    <w:bookmarkEnd w:id="10"/>
     <w:p>
       <w:pPr>
         <w:pStyle w:val="ListParagraph"/>
@@ -11213,7 +11204,7 @@
           <v:shape id="_x0000_i1025" type="#_x0000_t75" style="width:77.25pt;height:49.5pt" o:ole="">
             <v:imagedata r:id="rId19" o:title=""/>
           </v:shape>
-          <o:OLEObject Type="Embed" ProgID="Word.Document.12" ShapeID="_x0000_i1025" DrawAspect="Icon" ObjectID="_1701169494" r:id="rId20">
+          <o:OLEObject Type="Embed" ProgID="Word.Document.12" ShapeID="_x0000_i1025" DrawAspect="Icon" ObjectID="_1701254438" r:id="rId20">
             <o:FieldCodes>\s</o:FieldCodes>
           </o:OLEObject>
         </w:object>
@@ -11509,7 +11500,7 @@
         </w:rPr>
         <w:t xml:space="preserve"> details - </w:t>
       </w:r>
-      <w:commentRangeStart w:id="12"/>
+      <w:commentRangeStart w:id="11"/>
       <w:r>
         <w:rPr>
           <w:sz w:val="28"/>
@@ -11525,12 +11516,12 @@
         </w:rPr>
         <w:t xml:space="preserve"> </w:t>
       </w:r>
-      <w:commentRangeEnd w:id="12"/>
+      <w:commentRangeEnd w:id="11"/>
       <w:r>
         <w:rPr>
           <w:rStyle w:val="CommentReference"/>
         </w:rPr>
-        <w:commentReference w:id="12"/>
+        <w:commentReference w:id="11"/>
       </w:r>
     </w:p>
     <w:p>
@@ -11952,7 +11943,7 @@
         </w:rPr>
         <w:t xml:space="preserve"> - </w:t>
       </w:r>
-      <w:commentRangeStart w:id="13"/>
+      <w:commentRangeStart w:id="12"/>
       <w:r>
         <w:rPr>
           <w:sz w:val="28"/>
@@ -11968,12 +11959,12 @@
         </w:rPr>
         <w:t xml:space="preserve"> </w:t>
       </w:r>
-      <w:commentRangeEnd w:id="13"/>
+      <w:commentRangeEnd w:id="12"/>
       <w:r>
         <w:rPr>
           <w:rStyle w:val="CommentReference"/>
         </w:rPr>
-        <w:commentReference w:id="13"/>
+        <w:commentReference w:id="12"/>
       </w:r>
       <w:r>
         <w:rPr>
@@ -12608,7 +12599,7 @@
           <w:szCs w:val="28"/>
         </w:rPr>
       </w:pPr>
-      <w:commentRangeStart w:id="14"/>
+      <w:commentRangeStart w:id="13"/>
       <w:r>
         <w:rPr>
           <w:sz w:val="28"/>
@@ -12640,12 +12631,12 @@
         </w:rPr>
         <w:t xml:space="preserve"> </w:t>
       </w:r>
-      <w:commentRangeEnd w:id="14"/>
+      <w:commentRangeEnd w:id="13"/>
       <w:r>
         <w:rPr>
           <w:rStyle w:val="CommentReference"/>
         </w:rPr>
-        <w:commentReference w:id="14"/>
+        <w:commentReference w:id="13"/>
       </w:r>
       <w:r>
         <w:rPr>
@@ -13384,20 +13375,457 @@
     <w:p>
       <w:pPr>
         <w:pStyle w:val="ListParagraph"/>
-        <w:rPr>
-          <w:sz w:val="28"/>
-          <w:szCs w:val="28"/>
-        </w:rPr>
-      </w:pPr>
-    </w:p>
-    <w:p>
-      <w:pPr>
-        <w:pStyle w:val="ListParagraph"/>
-        <w:rPr>
-          <w:sz w:val="28"/>
-          <w:szCs w:val="28"/>
-        </w:rPr>
-      </w:pPr>
+        <w:numPr>
+          <w:ilvl w:val="0"/>
+          <w:numId w:val="14"/>
+        </w:numPr>
+        <w:rPr>
+          <w:sz w:val="28"/>
+          <w:szCs w:val="28"/>
+        </w:rPr>
+      </w:pPr>
+      <w:r>
+        <w:rPr>
+          <w:sz w:val="28"/>
+          <w:szCs w:val="28"/>
+        </w:rPr>
+        <w:t xml:space="preserve">TestNG.xml </w:t>
+      </w:r>
+      <w:r>
+        <w:rPr>
+          <w:sz w:val="28"/>
+          <w:szCs w:val="28"/>
+        </w:rPr>
+        <w:t xml:space="preserve"> - Suite File </w:t>
+      </w:r>
+    </w:p>
+    <w:p>
+      <w:pPr>
+        <w:pStyle w:val="ListParagraph"/>
+        <w:numPr>
+          <w:ilvl w:val="1"/>
+          <w:numId w:val="14"/>
+        </w:numPr>
+        <w:rPr>
+          <w:sz w:val="28"/>
+          <w:szCs w:val="28"/>
+        </w:rPr>
+      </w:pPr>
+      <w:r>
+        <w:rPr>
+          <w:sz w:val="28"/>
+          <w:szCs w:val="28"/>
+        </w:rPr>
+        <w:t xml:space="preserve">Which class, test methods needs to be included </w:t>
+      </w:r>
+    </w:p>
+    <w:p>
+      <w:pPr>
+        <w:pStyle w:val="ListParagraph"/>
+        <w:numPr>
+          <w:ilvl w:val="1"/>
+          <w:numId w:val="14"/>
+        </w:numPr>
+        <w:rPr>
+          <w:sz w:val="28"/>
+          <w:szCs w:val="28"/>
+        </w:rPr>
+      </w:pPr>
+      <w:r>
+        <w:rPr>
+          <w:sz w:val="28"/>
+          <w:szCs w:val="28"/>
+        </w:rPr>
+        <w:t xml:space="preserve">Which Browser should be launched using parameterization </w:t>
+      </w:r>
+    </w:p>
+    <w:p>
+      <w:pPr>
+        <w:pStyle w:val="ListParagraph"/>
+        <w:numPr>
+          <w:ilvl w:val="1"/>
+          <w:numId w:val="14"/>
+        </w:numPr>
+        <w:rPr>
+          <w:sz w:val="28"/>
+          <w:szCs w:val="28"/>
+        </w:rPr>
+      </w:pPr>
+      <w:r>
+        <w:rPr>
+          <w:sz w:val="28"/>
+          <w:szCs w:val="28"/>
+        </w:rPr>
+        <w:t xml:space="preserve">Parallel mode </w:t>
+      </w:r>
+    </w:p>
+    <w:p>
+      <w:pPr>
+        <w:pStyle w:val="ListParagraph"/>
+        <w:numPr>
+          <w:ilvl w:val="1"/>
+          <w:numId w:val="14"/>
+        </w:numPr>
+        <w:rPr>
+          <w:sz w:val="28"/>
+          <w:szCs w:val="28"/>
+        </w:rPr>
+      </w:pPr>
+      <w:r>
+        <w:rPr>
+          <w:sz w:val="28"/>
+          <w:szCs w:val="28"/>
+        </w:rPr>
+        <w:t xml:space="preserve">Group </w:t>
+      </w:r>
+      <w:r>
+        <w:rPr>
+          <w:sz w:val="28"/>
+          <w:szCs w:val="28"/>
+        </w:rPr>
+        <w:t xml:space="preserve">the test method and trigger </w:t>
+      </w:r>
+    </w:p>
+    <w:p>
+      <w:pPr>
+        <w:pStyle w:val="ListParagraph"/>
+        <w:rPr>
+          <w:sz w:val="28"/>
+          <w:szCs w:val="28"/>
+        </w:rPr>
+      </w:pPr>
+    </w:p>
+    <w:p>
+      <w:pPr>
+        <w:pStyle w:val="ListParagraph"/>
+        <w:numPr>
+          <w:ilvl w:val="0"/>
+          <w:numId w:val="14"/>
+        </w:numPr>
+        <w:rPr>
+          <w:sz w:val="28"/>
+          <w:szCs w:val="28"/>
+        </w:rPr>
+      </w:pPr>
+      <w:proofErr w:type="spellStart"/>
+      <w:r>
+        <w:rPr>
+          <w:sz w:val="28"/>
+          <w:szCs w:val="28"/>
+        </w:rPr>
+        <w:t>TestNG</w:t>
+      </w:r>
+      <w:proofErr w:type="spellEnd"/>
+      <w:r>
+        <w:rPr>
+          <w:sz w:val="28"/>
+          <w:szCs w:val="28"/>
+        </w:rPr>
+        <w:t xml:space="preserve"> - parameterization</w:t>
+      </w:r>
+    </w:p>
+    <w:p>
+      <w:pPr>
+        <w:pStyle w:val="ListParagraph"/>
+        <w:numPr>
+          <w:ilvl w:val="0"/>
+          <w:numId w:val="13"/>
+        </w:numPr>
+        <w:rPr>
+          <w:sz w:val="28"/>
+          <w:szCs w:val="28"/>
+        </w:rPr>
+      </w:pPr>
+      <w:r>
+        <w:rPr>
+          <w:sz w:val="28"/>
+          <w:szCs w:val="28"/>
+        </w:rPr>
+        <w:t xml:space="preserve">Provide either at suite tag level or test tag level </w:t>
+      </w:r>
+    </w:p>
+    <w:p>
+      <w:pPr>
+        <w:pStyle w:val="ListParagraph"/>
+        <w:numPr>
+          <w:ilvl w:val="0"/>
+          <w:numId w:val="14"/>
+        </w:numPr>
+        <w:rPr>
+          <w:sz w:val="28"/>
+          <w:szCs w:val="28"/>
+        </w:rPr>
+      </w:pPr>
+      <w:r>
+        <w:rPr>
+          <w:sz w:val="28"/>
+          <w:szCs w:val="28"/>
+        </w:rPr>
+        <w:t xml:space="preserve">Annotation </w:t>
+      </w:r>
+    </w:p>
+    <w:p>
+      <w:pPr>
+        <w:pStyle w:val="ListParagraph"/>
+        <w:rPr>
+          <w:sz w:val="28"/>
+          <w:szCs w:val="28"/>
+        </w:rPr>
+      </w:pPr>
+      <w:r>
+        <w:rPr>
+          <w:sz w:val="28"/>
+          <w:szCs w:val="28"/>
+        </w:rPr>
+        <w:t>@</w:t>
+      </w:r>
+      <w:proofErr w:type="spellStart"/>
+      <w:r>
+        <w:rPr>
+          <w:sz w:val="28"/>
+          <w:szCs w:val="28"/>
+        </w:rPr>
+        <w:t>BeforeSuite</w:t>
+      </w:r>
+      <w:proofErr w:type="spellEnd"/>
+      <w:r>
+        <w:rPr>
+          <w:sz w:val="28"/>
+          <w:szCs w:val="28"/>
+        </w:rPr>
+        <w:t xml:space="preserve"> </w:t>
+      </w:r>
+    </w:p>
+    <w:p>
+      <w:pPr>
+        <w:pStyle w:val="ListParagraph"/>
+        <w:rPr>
+          <w:sz w:val="28"/>
+          <w:szCs w:val="28"/>
+        </w:rPr>
+      </w:pPr>
+      <w:r>
+        <w:rPr>
+          <w:sz w:val="28"/>
+          <w:szCs w:val="28"/>
+        </w:rPr>
+        <w:lastRenderedPageBreak/>
+        <w:t>@</w:t>
+      </w:r>
+      <w:proofErr w:type="spellStart"/>
+      <w:r>
+        <w:rPr>
+          <w:sz w:val="28"/>
+          <w:szCs w:val="28"/>
+        </w:rPr>
+        <w:t>AfterSuite</w:t>
+      </w:r>
+      <w:proofErr w:type="spellEnd"/>
+    </w:p>
+    <w:p>
+      <w:pPr>
+        <w:pStyle w:val="ListParagraph"/>
+        <w:rPr>
+          <w:sz w:val="28"/>
+          <w:szCs w:val="28"/>
+        </w:rPr>
+      </w:pPr>
+      <w:r>
+        <w:rPr>
+          <w:sz w:val="28"/>
+          <w:szCs w:val="28"/>
+        </w:rPr>
+        <w:t>@</w:t>
+      </w:r>
+      <w:proofErr w:type="spellStart"/>
+      <w:r>
+        <w:rPr>
+          <w:sz w:val="28"/>
+          <w:szCs w:val="28"/>
+        </w:rPr>
+        <w:t>BeforeTest</w:t>
+      </w:r>
+      <w:proofErr w:type="spellEnd"/>
+    </w:p>
+    <w:p>
+      <w:pPr>
+        <w:pStyle w:val="ListParagraph"/>
+        <w:rPr>
+          <w:sz w:val="28"/>
+          <w:szCs w:val="28"/>
+        </w:rPr>
+      </w:pPr>
+      <w:r>
+        <w:rPr>
+          <w:sz w:val="28"/>
+          <w:szCs w:val="28"/>
+        </w:rPr>
+        <w:t>@</w:t>
+      </w:r>
+      <w:proofErr w:type="spellStart"/>
+      <w:r>
+        <w:rPr>
+          <w:sz w:val="28"/>
+          <w:szCs w:val="28"/>
+        </w:rPr>
+        <w:t>AfterTest</w:t>
+      </w:r>
+      <w:proofErr w:type="spellEnd"/>
+    </w:p>
+    <w:p>
+      <w:pPr>
+        <w:pStyle w:val="ListParagraph"/>
+        <w:rPr>
+          <w:sz w:val="28"/>
+          <w:szCs w:val="28"/>
+        </w:rPr>
+      </w:pPr>
+      <w:r>
+        <w:rPr>
+          <w:sz w:val="28"/>
+          <w:szCs w:val="28"/>
+        </w:rPr>
+        <w:t>@</w:t>
+      </w:r>
+      <w:proofErr w:type="spellStart"/>
+      <w:r>
+        <w:rPr>
+          <w:sz w:val="28"/>
+          <w:szCs w:val="28"/>
+        </w:rPr>
+        <w:t>BeforeClass</w:t>
+      </w:r>
+      <w:proofErr w:type="spellEnd"/>
+    </w:p>
+    <w:p>
+      <w:pPr>
+        <w:pStyle w:val="ListParagraph"/>
+        <w:rPr>
+          <w:sz w:val="28"/>
+          <w:szCs w:val="28"/>
+        </w:rPr>
+      </w:pPr>
+      <w:r>
+        <w:rPr>
+          <w:sz w:val="28"/>
+          <w:szCs w:val="28"/>
+        </w:rPr>
+        <w:t>@</w:t>
+      </w:r>
+      <w:proofErr w:type="spellStart"/>
+      <w:r>
+        <w:rPr>
+          <w:sz w:val="28"/>
+          <w:szCs w:val="28"/>
+        </w:rPr>
+        <w:t>AfterClass</w:t>
+      </w:r>
+      <w:proofErr w:type="spellEnd"/>
+    </w:p>
+    <w:p>
+      <w:pPr>
+        <w:pStyle w:val="ListParagraph"/>
+        <w:rPr>
+          <w:sz w:val="28"/>
+          <w:szCs w:val="28"/>
+        </w:rPr>
+      </w:pPr>
+      <w:r>
+        <w:rPr>
+          <w:sz w:val="28"/>
+          <w:szCs w:val="28"/>
+        </w:rPr>
+        <w:t>@</w:t>
+      </w:r>
+      <w:proofErr w:type="spellStart"/>
+      <w:r>
+        <w:rPr>
+          <w:sz w:val="28"/>
+          <w:szCs w:val="28"/>
+        </w:rPr>
+        <w:t>BeforeMethod</w:t>
+      </w:r>
+      <w:proofErr w:type="spellEnd"/>
+    </w:p>
+    <w:p>
+      <w:pPr>
+        <w:pStyle w:val="ListParagraph"/>
+        <w:rPr>
+          <w:sz w:val="28"/>
+          <w:szCs w:val="28"/>
+        </w:rPr>
+      </w:pPr>
+      <w:r>
+        <w:rPr>
+          <w:sz w:val="28"/>
+          <w:szCs w:val="28"/>
+        </w:rPr>
+        <w:t>@</w:t>
+      </w:r>
+      <w:proofErr w:type="spellStart"/>
+      <w:r>
+        <w:rPr>
+          <w:sz w:val="28"/>
+          <w:szCs w:val="28"/>
+        </w:rPr>
+        <w:t>AfterMethod</w:t>
+      </w:r>
+      <w:proofErr w:type="spellEnd"/>
+    </w:p>
+    <w:p>
+      <w:pPr>
+        <w:pStyle w:val="ListParagraph"/>
+        <w:rPr>
+          <w:sz w:val="28"/>
+          <w:szCs w:val="28"/>
+        </w:rPr>
+      </w:pPr>
+      <w:r>
+        <w:rPr>
+          <w:sz w:val="28"/>
+          <w:szCs w:val="28"/>
+        </w:rPr>
+        <w:t>@Test</w:t>
+      </w:r>
+    </w:p>
+    <w:p>
+      <w:pPr>
+        <w:pStyle w:val="ListParagraph"/>
+        <w:rPr>
+          <w:sz w:val="28"/>
+          <w:szCs w:val="28"/>
+        </w:rPr>
+      </w:pPr>
+    </w:p>
+    <w:p>
+      <w:pPr>
+        <w:pStyle w:val="ListParagraph"/>
+        <w:numPr>
+          <w:ilvl w:val="0"/>
+          <w:numId w:val="14"/>
+        </w:numPr>
+        <w:rPr>
+          <w:sz w:val="28"/>
+          <w:szCs w:val="28"/>
+        </w:rPr>
+      </w:pPr>
+      <w:r>
+        <w:rPr>
+          <w:sz w:val="28"/>
+          <w:szCs w:val="28"/>
+        </w:rPr>
+        <w:t xml:space="preserve">Extent Report - </w:t>
+      </w:r>
+      <w:hyperlink r:id="rId30" w:history="1">
+        <w:r>
+          <w:rPr>
+            <w:rStyle w:val="Hyperlink"/>
+            <w:sz w:val="28"/>
+            <w:szCs w:val="28"/>
+          </w:rPr>
+          <w:t>https://www.extentreports.com/docs/versions/5/java/index.html</w:t>
+        </w:r>
+      </w:hyperlink>
     </w:p>
     <w:p>
       <w:pPr>
@@ -13408,6 +13836,176 @@
           <w:szCs w:val="28"/>
         </w:rPr>
       </w:pPr>
+    </w:p>
+    <w:p>
+      <w:pPr>
+        <w:pStyle w:val="ListParagraph"/>
+        <w:numPr>
+          <w:ilvl w:val="0"/>
+          <w:numId w:val="13"/>
+        </w:numPr>
+        <w:rPr>
+          <w:sz w:val="28"/>
+          <w:szCs w:val="28"/>
+        </w:rPr>
+      </w:pPr>
+      <w:r>
+        <w:rPr>
+          <w:sz w:val="28"/>
+          <w:szCs w:val="28"/>
+        </w:rPr>
+        <w:t xml:space="preserve">Add dependency - </w:t>
+      </w:r>
+      <w:hyperlink r:id="rId31" w:history="1">
+        <w:r>
+          <w:rPr>
+            <w:rStyle w:val="Hyperlink"/>
+            <w:sz w:val="28"/>
+            <w:szCs w:val="28"/>
+          </w:rPr>
+          <w:t>https://mvnrepository.com/artifact/com.aventstack/extentreports/5.0.9</w:t>
+        </w:r>
+      </w:hyperlink>
+    </w:p>
+    <w:p>
+      <w:pPr>
+        <w:pStyle w:val="ListParagraph"/>
+        <w:ind w:left="1210"/>
+        <w:rPr>
+          <w:sz w:val="28"/>
+          <w:szCs w:val="28"/>
+        </w:rPr>
+      </w:pPr>
+    </w:p>
+    <w:p>
+      <w:pPr>
+        <w:pStyle w:val="ListParagraph"/>
+        <w:numPr>
+          <w:ilvl w:val="0"/>
+          <w:numId w:val="14"/>
+        </w:numPr>
+        <w:rPr>
+          <w:sz w:val="28"/>
+          <w:szCs w:val="28"/>
+        </w:rPr>
+      </w:pPr>
+      <w:r>
+        <w:rPr>
+          <w:sz w:val="28"/>
+          <w:szCs w:val="28"/>
+        </w:rPr>
+        <w:t xml:space="preserve">Git </w:t>
+      </w:r>
+      <w:r>
+        <w:rPr>
+          <w:sz w:val="28"/>
+          <w:szCs w:val="28"/>
+        </w:rPr>
+        <w:t xml:space="preserve">- </w:t>
+      </w:r>
+      <w:r>
+        <w:rPr>
+          <w:sz w:val="28"/>
+          <w:szCs w:val="28"/>
+        </w:rPr>
+        <w:t>D</w:t>
+      </w:r>
+      <w:r>
+        <w:rPr>
+          <w:sz w:val="28"/>
+          <w:szCs w:val="28"/>
+        </w:rPr>
+        <w:t>istributed version control system</w:t>
+      </w:r>
+    </w:p>
+    <w:p>
+      <w:pPr>
+        <w:pStyle w:val="ListParagraph"/>
+        <w:numPr>
+          <w:ilvl w:val="0"/>
+          <w:numId w:val="13"/>
+        </w:numPr>
+        <w:rPr>
+          <w:sz w:val="28"/>
+          <w:szCs w:val="28"/>
+        </w:rPr>
+      </w:pPr>
+      <w:r>
+        <w:rPr>
+          <w:sz w:val="28"/>
+          <w:szCs w:val="28"/>
+        </w:rPr>
+        <w:t xml:space="preserve">Install </w:t>
+      </w:r>
+      <w:hyperlink r:id="rId32" w:history="1">
+        <w:r>
+          <w:rPr>
+            <w:rStyle w:val="Hyperlink"/>
+            <w:sz w:val="28"/>
+            <w:szCs w:val="28"/>
+          </w:rPr>
+          <w:t>https://git-scm.com/</w:t>
+        </w:r>
+      </w:hyperlink>
+    </w:p>
+    <w:p>
+      <w:pPr>
+        <w:pStyle w:val="ListParagraph"/>
+        <w:numPr>
+          <w:ilvl w:val="0"/>
+          <w:numId w:val="13"/>
+        </w:numPr>
+        <w:rPr>
+          <w:sz w:val="28"/>
+          <w:szCs w:val="28"/>
+        </w:rPr>
+      </w:pPr>
+    </w:p>
+    <w:p>
+      <w:pPr>
+        <w:pStyle w:val="ListParagraph"/>
+        <w:ind w:left="785"/>
+        <w:rPr>
+          <w:sz w:val="28"/>
+          <w:szCs w:val="28"/>
+        </w:rPr>
+      </w:pPr>
+    </w:p>
+    <w:p>
+      <w:pPr>
+        <w:pStyle w:val="ListParagraph"/>
+        <w:ind w:left="785"/>
+        <w:rPr>
+          <w:sz w:val="28"/>
+          <w:szCs w:val="28"/>
+        </w:rPr>
+      </w:pPr>
+      <w:r>
+        <w:rPr>
+          <w:sz w:val="28"/>
+          <w:szCs w:val="28"/>
+        </w:rPr>
+        <w:t xml:space="preserve">Architecture </w:t>
+      </w:r>
+    </w:p>
+    <w:p>
+      <w:pPr>
+        <w:rPr>
+          <w:sz w:val="28"/>
+          <w:szCs w:val="28"/>
+        </w:rPr>
+      </w:pPr>
+      <w:commentRangeStart w:id="14"/>
+      <w:r>
+        <w:rPr>
+          <w:sz w:val="28"/>
+          <w:szCs w:val="28"/>
+        </w:rPr>
+        <w:t xml:space="preserve">Project (local system) </w:t>
+      </w:r>
+      <w:r>
+        <w:sym w:font="Wingdings" w:char="F0E0"/>
+      </w:r>
       <w:r>
         <w:rPr>
           <w:sz w:val="28"/>
@@ -13415,6 +14013,1845 @@
         </w:rPr>
         <w:t xml:space="preserve"> </w:t>
       </w:r>
+      <w:commentRangeStart w:id="15"/>
+      <w:r>
+        <w:rPr>
+          <w:sz w:val="28"/>
+          <w:szCs w:val="28"/>
+        </w:rPr>
+        <w:t xml:space="preserve">Local repository (local system) </w:t>
+      </w:r>
+      <w:commentRangeEnd w:id="14"/>
+      <w:r>
+        <w:rPr>
+          <w:rStyle w:val="CommentReference"/>
+        </w:rPr>
+        <w:commentReference w:id="14"/>
+      </w:r>
+      <w:r>
+        <w:sym w:font="Wingdings" w:char="F0E0"/>
+      </w:r>
+      <w:r>
+        <w:rPr>
+          <w:sz w:val="28"/>
+          <w:szCs w:val="28"/>
+        </w:rPr>
+        <w:t xml:space="preserve"> Remote repository (</w:t>
+      </w:r>
+      <w:proofErr w:type="spellStart"/>
+      <w:r>
+        <w:rPr>
+          <w:sz w:val="28"/>
+          <w:szCs w:val="28"/>
+        </w:rPr>
+        <w:t>github</w:t>
+      </w:r>
+      <w:proofErr w:type="spellEnd"/>
+      <w:r>
+        <w:rPr>
+          <w:sz w:val="28"/>
+          <w:szCs w:val="28"/>
+        </w:rPr>
+        <w:t xml:space="preserve">, </w:t>
+      </w:r>
+      <w:proofErr w:type="spellStart"/>
+      <w:r>
+        <w:rPr>
+          <w:sz w:val="28"/>
+          <w:szCs w:val="28"/>
+        </w:rPr>
+        <w:t>bitbucket</w:t>
+      </w:r>
+      <w:proofErr w:type="spellEnd"/>
+      <w:r>
+        <w:rPr>
+          <w:sz w:val="28"/>
+          <w:szCs w:val="28"/>
+        </w:rPr>
+        <w:t xml:space="preserve">, </w:t>
+      </w:r>
+      <w:proofErr w:type="spellStart"/>
+      <w:r>
+        <w:rPr>
+          <w:sz w:val="28"/>
+          <w:szCs w:val="28"/>
+        </w:rPr>
+        <w:t>aws</w:t>
+      </w:r>
+      <w:proofErr w:type="spellEnd"/>
+      <w:r>
+        <w:rPr>
+          <w:sz w:val="28"/>
+          <w:szCs w:val="28"/>
+        </w:rPr>
+        <w:t xml:space="preserve"> code commit)   </w:t>
+      </w:r>
+      <w:commentRangeEnd w:id="15"/>
+      <w:r>
+        <w:rPr>
+          <w:rStyle w:val="CommentReference"/>
+        </w:rPr>
+        <w:commentReference w:id="15"/>
+      </w:r>
+    </w:p>
+    <w:p>
+      <w:pPr>
+        <w:rPr>
+          <w:sz w:val="28"/>
+          <w:szCs w:val="28"/>
+        </w:rPr>
+      </w:pPr>
+    </w:p>
+    <w:p>
+      <w:pPr>
+        <w:rPr>
+          <w:sz w:val="28"/>
+          <w:szCs w:val="28"/>
+        </w:rPr>
+      </w:pPr>
+      <w:r>
+        <w:rPr>
+          <w:sz w:val="28"/>
+          <w:szCs w:val="28"/>
+        </w:rPr>
+        <w:t>Local repo</w:t>
+      </w:r>
+    </w:p>
+    <w:p>
+      <w:pPr>
+        <w:tabs>
+          <w:tab w:val="left" w:pos="916"/>
+          <w:tab w:val="left" w:pos="1832"/>
+          <w:tab w:val="left" w:pos="2748"/>
+          <w:tab w:val="left" w:pos="3664"/>
+          <w:tab w:val="left" w:pos="4580"/>
+          <w:tab w:val="left" w:pos="5496"/>
+          <w:tab w:val="left" w:pos="6412"/>
+          <w:tab w:val="left" w:pos="7328"/>
+          <w:tab w:val="left" w:pos="8244"/>
+          <w:tab w:val="left" w:pos="9160"/>
+          <w:tab w:val="left" w:pos="10076"/>
+          <w:tab w:val="left" w:pos="10992"/>
+          <w:tab w:val="left" w:pos="11908"/>
+          <w:tab w:val="left" w:pos="12824"/>
+          <w:tab w:val="left" w:pos="13740"/>
+          <w:tab w:val="left" w:pos="14656"/>
+        </w:tabs>
+        <w:spacing w:after="0" w:line="240" w:lineRule="auto"/>
+        <w:rPr>
+          <w:rFonts w:ascii="Consolas" w:eastAsia="Times New Roman" w:hAnsi="Consolas" w:cs="Courier New"/>
+          <w:color w:val="24292F"/>
+          <w:sz w:val="24"/>
+          <w:szCs w:val="24"/>
+          <w:lang w:eastAsia="en-IN"/>
+        </w:rPr>
+      </w:pPr>
+      <w:proofErr w:type="gramStart"/>
+      <w:r>
+        <w:rPr>
+          <w:rFonts w:ascii="Consolas" w:eastAsia="Times New Roman" w:hAnsi="Consolas" w:cs="Courier New"/>
+          <w:color w:val="24292F"/>
+          <w:sz w:val="24"/>
+          <w:szCs w:val="24"/>
+          <w:lang w:eastAsia="en-IN"/>
+        </w:rPr>
+        <w:t>git</w:t>
+      </w:r>
+      <w:proofErr w:type="gramEnd"/>
+      <w:r>
+        <w:rPr>
+          <w:rFonts w:ascii="Consolas" w:eastAsia="Times New Roman" w:hAnsi="Consolas" w:cs="Courier New"/>
+          <w:color w:val="24292F"/>
+          <w:sz w:val="24"/>
+          <w:szCs w:val="24"/>
+          <w:lang w:eastAsia="en-IN"/>
+        </w:rPr>
+        <w:t xml:space="preserve"> </w:t>
+      </w:r>
+      <w:proofErr w:type="spellStart"/>
+      <w:r>
+        <w:rPr>
+          <w:rFonts w:ascii="Consolas" w:eastAsia="Times New Roman" w:hAnsi="Consolas" w:cs="Courier New"/>
+          <w:color w:val="24292F"/>
+          <w:sz w:val="24"/>
+          <w:szCs w:val="24"/>
+          <w:lang w:eastAsia="en-IN"/>
+        </w:rPr>
+        <w:t>init</w:t>
+      </w:r>
+      <w:proofErr w:type="spellEnd"/>
+      <w:r>
+        <w:rPr>
+          <w:rFonts w:ascii="Consolas" w:eastAsia="Times New Roman" w:hAnsi="Consolas" w:cs="Courier New"/>
+          <w:color w:val="24292F"/>
+          <w:sz w:val="24"/>
+          <w:szCs w:val="24"/>
+          <w:lang w:eastAsia="en-IN"/>
+        </w:rPr>
+        <w:t xml:space="preserve">  </w:t>
+      </w:r>
+      <w:r>
+        <w:rPr>
+          <w:rFonts w:ascii="Consolas" w:eastAsia="Times New Roman" w:hAnsi="Consolas" w:cs="Courier New"/>
+          <w:color w:val="24292F"/>
+          <w:sz w:val="24"/>
+          <w:szCs w:val="24"/>
+          <w:lang w:eastAsia="en-IN"/>
+        </w:rPr>
+        <w:sym w:font="Wingdings" w:char="F0E0"/>
+      </w:r>
+      <w:r>
+        <w:rPr>
+          <w:rFonts w:ascii="Consolas" w:eastAsia="Times New Roman" w:hAnsi="Consolas" w:cs="Courier New"/>
+          <w:color w:val="24292F"/>
+          <w:sz w:val="24"/>
+          <w:szCs w:val="24"/>
+          <w:lang w:eastAsia="en-IN"/>
+        </w:rPr>
+        <w:t xml:space="preserve"> </w:t>
+      </w:r>
+      <w:r>
+        <w:rPr>
+          <w:rFonts w:ascii="Consolas" w:eastAsia="Times New Roman" w:hAnsi="Consolas" w:cs="Courier New"/>
+          <w:b/>
+          <w:color w:val="24292F"/>
+          <w:sz w:val="24"/>
+          <w:szCs w:val="24"/>
+          <w:lang w:eastAsia="en-IN"/>
+        </w:rPr>
+        <w:t>create local repository</w:t>
+      </w:r>
+    </w:p>
+    <w:p>
+      <w:pPr>
+        <w:tabs>
+          <w:tab w:val="left" w:pos="916"/>
+          <w:tab w:val="left" w:pos="1832"/>
+          <w:tab w:val="left" w:pos="2748"/>
+          <w:tab w:val="left" w:pos="3664"/>
+          <w:tab w:val="left" w:pos="4580"/>
+          <w:tab w:val="left" w:pos="5496"/>
+          <w:tab w:val="left" w:pos="6412"/>
+          <w:tab w:val="left" w:pos="7328"/>
+          <w:tab w:val="left" w:pos="8244"/>
+          <w:tab w:val="left" w:pos="9160"/>
+          <w:tab w:val="left" w:pos="10076"/>
+          <w:tab w:val="left" w:pos="10992"/>
+          <w:tab w:val="left" w:pos="11908"/>
+          <w:tab w:val="left" w:pos="12824"/>
+          <w:tab w:val="left" w:pos="13740"/>
+          <w:tab w:val="left" w:pos="14656"/>
+        </w:tabs>
+        <w:spacing w:after="0" w:line="240" w:lineRule="auto"/>
+        <w:rPr>
+          <w:rFonts w:ascii="Consolas" w:eastAsia="Times New Roman" w:hAnsi="Consolas" w:cs="Courier New"/>
+          <w:color w:val="24292F"/>
+          <w:sz w:val="24"/>
+          <w:szCs w:val="24"/>
+          <w:lang w:eastAsia="en-IN"/>
+        </w:rPr>
+      </w:pPr>
+      <w:proofErr w:type="gramStart"/>
+      <w:r>
+        <w:rPr>
+          <w:rFonts w:ascii="Consolas" w:eastAsia="Times New Roman" w:hAnsi="Consolas" w:cs="Courier New"/>
+          <w:color w:val="24292F"/>
+          <w:sz w:val="24"/>
+          <w:szCs w:val="24"/>
+          <w:lang w:eastAsia="en-IN"/>
+        </w:rPr>
+        <w:t>git</w:t>
+      </w:r>
+      <w:proofErr w:type="gramEnd"/>
+      <w:r>
+        <w:rPr>
+          <w:rFonts w:ascii="Consolas" w:eastAsia="Times New Roman" w:hAnsi="Consolas" w:cs="Courier New"/>
+          <w:color w:val="24292F"/>
+          <w:sz w:val="24"/>
+          <w:szCs w:val="24"/>
+          <w:lang w:eastAsia="en-IN"/>
+        </w:rPr>
+        <w:t xml:space="preserve"> add </w:t>
+      </w:r>
+      <w:r>
+        <w:rPr>
+          <w:rFonts w:ascii="Consolas" w:eastAsia="Times New Roman" w:hAnsi="Consolas" w:cs="Courier New"/>
+          <w:color w:val="24292F"/>
+          <w:sz w:val="24"/>
+          <w:szCs w:val="24"/>
+          <w:lang w:eastAsia="en-IN"/>
+        </w:rPr>
+        <w:t xml:space="preserve">. </w:t>
+      </w:r>
+      <w:r>
+        <w:rPr>
+          <w:rFonts w:ascii="Consolas" w:eastAsia="Times New Roman" w:hAnsi="Consolas" w:cs="Courier New"/>
+          <w:color w:val="24292F"/>
+          <w:sz w:val="24"/>
+          <w:szCs w:val="24"/>
+          <w:lang w:eastAsia="en-IN"/>
+        </w:rPr>
+        <w:sym w:font="Wingdings" w:char="F0E0"/>
+      </w:r>
+      <w:r>
+        <w:rPr>
+          <w:rFonts w:ascii="Consolas" w:eastAsia="Times New Roman" w:hAnsi="Consolas" w:cs="Courier New"/>
+          <w:color w:val="24292F"/>
+          <w:sz w:val="24"/>
+          <w:szCs w:val="24"/>
+          <w:lang w:eastAsia="en-IN"/>
+        </w:rPr>
+        <w:t xml:space="preserve"> </w:t>
+      </w:r>
+      <w:proofErr w:type="gramStart"/>
+      <w:r>
+        <w:rPr>
+          <w:rFonts w:ascii="Consolas" w:eastAsia="Times New Roman" w:hAnsi="Consolas" w:cs="Courier New"/>
+          <w:b/>
+          <w:color w:val="24292F"/>
+          <w:sz w:val="24"/>
+          <w:szCs w:val="24"/>
+          <w:lang w:eastAsia="en-IN"/>
+        </w:rPr>
+        <w:t>file/folder</w:t>
+      </w:r>
+      <w:proofErr w:type="gramEnd"/>
+      <w:r>
+        <w:rPr>
+          <w:rFonts w:ascii="Consolas" w:eastAsia="Times New Roman" w:hAnsi="Consolas" w:cs="Courier New"/>
+          <w:b/>
+          <w:color w:val="24292F"/>
+          <w:sz w:val="24"/>
+          <w:szCs w:val="24"/>
+          <w:lang w:eastAsia="en-IN"/>
+        </w:rPr>
+        <w:t xml:space="preserve"> planning to move</w:t>
+      </w:r>
+      <w:r>
+        <w:rPr>
+          <w:rFonts w:ascii="Consolas" w:eastAsia="Times New Roman" w:hAnsi="Consolas" w:cs="Courier New"/>
+          <w:color w:val="24292F"/>
+          <w:sz w:val="24"/>
+          <w:szCs w:val="24"/>
+          <w:lang w:eastAsia="en-IN"/>
+        </w:rPr>
+        <w:t xml:space="preserve"> </w:t>
+      </w:r>
+    </w:p>
+    <w:p>
+      <w:pPr>
+        <w:tabs>
+          <w:tab w:val="left" w:pos="916"/>
+          <w:tab w:val="left" w:pos="1832"/>
+          <w:tab w:val="left" w:pos="2748"/>
+          <w:tab w:val="left" w:pos="3664"/>
+          <w:tab w:val="left" w:pos="4580"/>
+          <w:tab w:val="left" w:pos="5496"/>
+          <w:tab w:val="left" w:pos="6412"/>
+          <w:tab w:val="left" w:pos="7328"/>
+          <w:tab w:val="left" w:pos="8244"/>
+          <w:tab w:val="left" w:pos="9160"/>
+          <w:tab w:val="left" w:pos="10076"/>
+          <w:tab w:val="left" w:pos="10992"/>
+          <w:tab w:val="left" w:pos="11908"/>
+          <w:tab w:val="left" w:pos="12824"/>
+          <w:tab w:val="left" w:pos="13740"/>
+          <w:tab w:val="left" w:pos="14656"/>
+        </w:tabs>
+        <w:spacing w:after="0" w:line="240" w:lineRule="auto"/>
+        <w:rPr>
+          <w:rFonts w:ascii="Consolas" w:eastAsia="Times New Roman" w:hAnsi="Consolas" w:cs="Courier New"/>
+          <w:color w:val="24292F"/>
+          <w:sz w:val="24"/>
+          <w:szCs w:val="24"/>
+          <w:lang w:eastAsia="en-IN"/>
+        </w:rPr>
+      </w:pPr>
+      <w:proofErr w:type="gramStart"/>
+      <w:r>
+        <w:rPr>
+          <w:rFonts w:ascii="Consolas" w:eastAsia="Times New Roman" w:hAnsi="Consolas" w:cs="Courier New"/>
+          <w:color w:val="24292F"/>
+          <w:sz w:val="24"/>
+          <w:szCs w:val="24"/>
+          <w:lang w:eastAsia="en-IN"/>
+        </w:rPr>
+        <w:t>git</w:t>
+      </w:r>
+      <w:proofErr w:type="gramEnd"/>
+      <w:r>
+        <w:rPr>
+          <w:rFonts w:ascii="Consolas" w:eastAsia="Times New Roman" w:hAnsi="Consolas" w:cs="Courier New"/>
+          <w:color w:val="24292F"/>
+          <w:sz w:val="24"/>
+          <w:szCs w:val="24"/>
+          <w:lang w:eastAsia="en-IN"/>
+        </w:rPr>
+        <w:t xml:space="preserve"> commit -m "first commit"</w:t>
+      </w:r>
+      <w:r>
+        <w:rPr>
+          <w:rFonts w:ascii="Consolas" w:eastAsia="Times New Roman" w:hAnsi="Consolas" w:cs="Courier New"/>
+          <w:color w:val="24292F"/>
+          <w:sz w:val="24"/>
+          <w:szCs w:val="24"/>
+          <w:lang w:eastAsia="en-IN"/>
+        </w:rPr>
+        <w:t xml:space="preserve"> </w:t>
+      </w:r>
+      <w:r>
+        <w:rPr>
+          <w:rFonts w:ascii="Consolas" w:eastAsia="Times New Roman" w:hAnsi="Consolas" w:cs="Courier New"/>
+          <w:color w:val="24292F"/>
+          <w:sz w:val="24"/>
+          <w:szCs w:val="24"/>
+          <w:lang w:eastAsia="en-IN"/>
+        </w:rPr>
+        <w:sym w:font="Wingdings" w:char="F0E0"/>
+      </w:r>
+      <w:r>
+        <w:rPr>
+          <w:rFonts w:ascii="Consolas" w:eastAsia="Times New Roman" w:hAnsi="Consolas" w:cs="Courier New"/>
+          <w:color w:val="24292F"/>
+          <w:sz w:val="24"/>
+          <w:szCs w:val="24"/>
+          <w:lang w:eastAsia="en-IN"/>
+        </w:rPr>
+        <w:t xml:space="preserve"> </w:t>
+      </w:r>
+      <w:r>
+        <w:rPr>
+          <w:rFonts w:ascii="Consolas" w:eastAsia="Times New Roman" w:hAnsi="Consolas" w:cs="Courier New"/>
+          <w:b/>
+          <w:color w:val="24292F"/>
+          <w:sz w:val="24"/>
+          <w:szCs w:val="24"/>
+          <w:lang w:eastAsia="en-IN"/>
+        </w:rPr>
+        <w:t>update the local repository</w:t>
+      </w:r>
+      <w:r>
+        <w:rPr>
+          <w:rFonts w:ascii="Consolas" w:eastAsia="Times New Roman" w:hAnsi="Consolas" w:cs="Courier New"/>
+          <w:color w:val="24292F"/>
+          <w:sz w:val="24"/>
+          <w:szCs w:val="24"/>
+          <w:lang w:eastAsia="en-IN"/>
+        </w:rPr>
+        <w:t xml:space="preserve"> </w:t>
+      </w:r>
+    </w:p>
+    <w:p>
+      <w:pPr>
+        <w:tabs>
+          <w:tab w:val="left" w:pos="916"/>
+          <w:tab w:val="left" w:pos="1832"/>
+          <w:tab w:val="left" w:pos="2748"/>
+          <w:tab w:val="left" w:pos="3664"/>
+          <w:tab w:val="left" w:pos="4580"/>
+          <w:tab w:val="left" w:pos="5496"/>
+          <w:tab w:val="left" w:pos="6412"/>
+          <w:tab w:val="left" w:pos="7328"/>
+          <w:tab w:val="left" w:pos="8244"/>
+          <w:tab w:val="left" w:pos="9160"/>
+          <w:tab w:val="left" w:pos="10076"/>
+          <w:tab w:val="left" w:pos="10992"/>
+          <w:tab w:val="left" w:pos="11908"/>
+          <w:tab w:val="left" w:pos="12824"/>
+          <w:tab w:val="left" w:pos="13740"/>
+          <w:tab w:val="left" w:pos="14656"/>
+        </w:tabs>
+        <w:spacing w:after="0" w:line="240" w:lineRule="auto"/>
+        <w:rPr>
+          <w:rFonts w:ascii="Consolas" w:eastAsia="Times New Roman" w:hAnsi="Consolas" w:cs="Courier New"/>
+          <w:color w:val="24292F"/>
+          <w:sz w:val="24"/>
+          <w:szCs w:val="24"/>
+          <w:lang w:eastAsia="en-IN"/>
+        </w:rPr>
+      </w:pPr>
+    </w:p>
+    <w:p>
+      <w:pPr>
+        <w:tabs>
+          <w:tab w:val="left" w:pos="916"/>
+          <w:tab w:val="left" w:pos="1832"/>
+          <w:tab w:val="left" w:pos="2748"/>
+          <w:tab w:val="left" w:pos="3664"/>
+          <w:tab w:val="left" w:pos="4580"/>
+          <w:tab w:val="left" w:pos="5496"/>
+          <w:tab w:val="left" w:pos="6412"/>
+          <w:tab w:val="left" w:pos="7328"/>
+          <w:tab w:val="left" w:pos="8244"/>
+          <w:tab w:val="left" w:pos="9160"/>
+          <w:tab w:val="left" w:pos="10076"/>
+          <w:tab w:val="left" w:pos="10992"/>
+          <w:tab w:val="left" w:pos="11908"/>
+          <w:tab w:val="left" w:pos="12824"/>
+          <w:tab w:val="left" w:pos="13740"/>
+          <w:tab w:val="left" w:pos="14656"/>
+        </w:tabs>
+        <w:spacing w:after="0" w:line="240" w:lineRule="auto"/>
+        <w:rPr>
+          <w:rFonts w:ascii="Consolas" w:eastAsia="Times New Roman" w:hAnsi="Consolas" w:cs="Courier New"/>
+          <w:color w:val="24292F"/>
+          <w:sz w:val="24"/>
+          <w:szCs w:val="24"/>
+          <w:lang w:eastAsia="en-IN"/>
+        </w:rPr>
+      </w:pPr>
+    </w:p>
+    <w:p>
+      <w:pPr>
+        <w:tabs>
+          <w:tab w:val="left" w:pos="916"/>
+          <w:tab w:val="left" w:pos="1832"/>
+          <w:tab w:val="left" w:pos="2748"/>
+          <w:tab w:val="left" w:pos="3664"/>
+          <w:tab w:val="left" w:pos="4580"/>
+          <w:tab w:val="left" w:pos="5496"/>
+          <w:tab w:val="left" w:pos="6412"/>
+          <w:tab w:val="left" w:pos="7328"/>
+          <w:tab w:val="left" w:pos="8244"/>
+          <w:tab w:val="left" w:pos="9160"/>
+          <w:tab w:val="left" w:pos="10076"/>
+          <w:tab w:val="left" w:pos="10992"/>
+          <w:tab w:val="left" w:pos="11908"/>
+          <w:tab w:val="left" w:pos="12824"/>
+          <w:tab w:val="left" w:pos="13740"/>
+          <w:tab w:val="left" w:pos="14656"/>
+        </w:tabs>
+        <w:spacing w:after="0" w:line="240" w:lineRule="auto"/>
+        <w:rPr>
+          <w:rFonts w:ascii="Consolas" w:eastAsia="Times New Roman" w:hAnsi="Consolas" w:cs="Courier New"/>
+          <w:color w:val="24292F"/>
+          <w:sz w:val="24"/>
+          <w:szCs w:val="24"/>
+          <w:lang w:eastAsia="en-IN"/>
+        </w:rPr>
+      </w:pPr>
+      <w:r>
+        <w:rPr>
+          <w:rFonts w:ascii="Consolas" w:eastAsia="Times New Roman" w:hAnsi="Consolas" w:cs="Courier New"/>
+          <w:color w:val="24292F"/>
+          <w:sz w:val="24"/>
+          <w:szCs w:val="24"/>
+          <w:lang w:eastAsia="en-IN"/>
+        </w:rPr>
+        <w:t xml:space="preserve">Remote repo </w:t>
+      </w:r>
+    </w:p>
+    <w:p>
+      <w:pPr>
+        <w:tabs>
+          <w:tab w:val="left" w:pos="916"/>
+          <w:tab w:val="left" w:pos="1832"/>
+          <w:tab w:val="left" w:pos="2748"/>
+          <w:tab w:val="left" w:pos="3664"/>
+          <w:tab w:val="left" w:pos="4580"/>
+          <w:tab w:val="left" w:pos="5496"/>
+          <w:tab w:val="left" w:pos="6412"/>
+          <w:tab w:val="left" w:pos="7328"/>
+          <w:tab w:val="left" w:pos="8244"/>
+          <w:tab w:val="left" w:pos="9160"/>
+          <w:tab w:val="left" w:pos="10076"/>
+          <w:tab w:val="left" w:pos="10992"/>
+          <w:tab w:val="left" w:pos="11908"/>
+          <w:tab w:val="left" w:pos="12824"/>
+          <w:tab w:val="left" w:pos="13740"/>
+          <w:tab w:val="left" w:pos="14656"/>
+        </w:tabs>
+        <w:spacing w:after="0" w:line="240" w:lineRule="auto"/>
+        <w:rPr>
+          <w:rFonts w:ascii="Consolas" w:eastAsia="Times New Roman" w:hAnsi="Consolas" w:cs="Courier New"/>
+          <w:color w:val="24292F"/>
+          <w:sz w:val="24"/>
+          <w:szCs w:val="24"/>
+          <w:lang w:eastAsia="en-IN"/>
+        </w:rPr>
+      </w:pPr>
+      <w:proofErr w:type="gramStart"/>
+      <w:r>
+        <w:rPr>
+          <w:rFonts w:ascii="Consolas" w:eastAsia="Times New Roman" w:hAnsi="Consolas" w:cs="Courier New"/>
+          <w:color w:val="24292F"/>
+          <w:sz w:val="24"/>
+          <w:szCs w:val="24"/>
+          <w:lang w:eastAsia="en-IN"/>
+        </w:rPr>
+        <w:t>git</w:t>
+      </w:r>
+      <w:proofErr w:type="gramEnd"/>
+      <w:r>
+        <w:rPr>
+          <w:rFonts w:ascii="Consolas" w:eastAsia="Times New Roman" w:hAnsi="Consolas" w:cs="Courier New"/>
+          <w:color w:val="24292F"/>
+          <w:sz w:val="24"/>
+          <w:szCs w:val="24"/>
+          <w:lang w:eastAsia="en-IN"/>
+        </w:rPr>
+        <w:t xml:space="preserve"> remote add origin </w:t>
+      </w:r>
+      <w:hyperlink r:id="rId33" w:history="1">
+        <w:r>
+          <w:rPr>
+            <w:rStyle w:val="Hyperlink"/>
+            <w:rFonts w:ascii="Consolas" w:eastAsia="Times New Roman" w:hAnsi="Consolas" w:cs="Courier New"/>
+            <w:sz w:val="24"/>
+            <w:szCs w:val="24"/>
+            <w:lang w:eastAsia="en-IN"/>
+          </w:rPr>
+          <w:t>https://github.com/balaji-ithubstore/AutomationFrameworkVFISLK3.git</w:t>
+        </w:r>
+      </w:hyperlink>
+      <w:r>
+        <w:rPr>
+          <w:rFonts w:ascii="Consolas" w:eastAsia="Times New Roman" w:hAnsi="Consolas" w:cs="Courier New"/>
+          <w:color w:val="24292F"/>
+          <w:sz w:val="24"/>
+          <w:szCs w:val="24"/>
+          <w:lang w:eastAsia="en-IN"/>
+        </w:rPr>
+        <w:t xml:space="preserve"> - register the remote </w:t>
+      </w:r>
+      <w:proofErr w:type="spellStart"/>
+      <w:r>
+        <w:rPr>
+          <w:rFonts w:ascii="Consolas" w:eastAsia="Times New Roman" w:hAnsi="Consolas" w:cs="Courier New"/>
+          <w:color w:val="24292F"/>
+          <w:sz w:val="24"/>
+          <w:szCs w:val="24"/>
+          <w:lang w:eastAsia="en-IN"/>
+        </w:rPr>
+        <w:t>url</w:t>
+      </w:r>
+      <w:proofErr w:type="spellEnd"/>
+      <w:r>
+        <w:rPr>
+          <w:rFonts w:ascii="Consolas" w:eastAsia="Times New Roman" w:hAnsi="Consolas" w:cs="Courier New"/>
+          <w:color w:val="24292F"/>
+          <w:sz w:val="24"/>
+          <w:szCs w:val="24"/>
+          <w:lang w:eastAsia="en-IN"/>
+        </w:rPr>
+        <w:t xml:space="preserve"> with name as “origin” </w:t>
+      </w:r>
+    </w:p>
+    <w:p>
+      <w:pPr>
+        <w:tabs>
+          <w:tab w:val="left" w:pos="916"/>
+          <w:tab w:val="left" w:pos="1832"/>
+          <w:tab w:val="left" w:pos="2748"/>
+          <w:tab w:val="left" w:pos="3664"/>
+          <w:tab w:val="left" w:pos="4580"/>
+          <w:tab w:val="left" w:pos="5496"/>
+          <w:tab w:val="left" w:pos="6412"/>
+          <w:tab w:val="left" w:pos="7328"/>
+          <w:tab w:val="left" w:pos="8244"/>
+          <w:tab w:val="left" w:pos="9160"/>
+          <w:tab w:val="left" w:pos="10076"/>
+          <w:tab w:val="left" w:pos="10992"/>
+          <w:tab w:val="left" w:pos="11908"/>
+          <w:tab w:val="left" w:pos="12824"/>
+          <w:tab w:val="left" w:pos="13740"/>
+          <w:tab w:val="left" w:pos="14656"/>
+        </w:tabs>
+        <w:spacing w:after="0" w:line="240" w:lineRule="auto"/>
+        <w:rPr>
+          <w:rFonts w:ascii="Consolas" w:eastAsia="Times New Roman" w:hAnsi="Consolas" w:cs="Courier New"/>
+          <w:color w:val="24292F"/>
+          <w:sz w:val="24"/>
+          <w:szCs w:val="24"/>
+          <w:lang w:eastAsia="en-IN"/>
+        </w:rPr>
+      </w:pPr>
+      <w:proofErr w:type="gramStart"/>
+      <w:r>
+        <w:rPr>
+          <w:rFonts w:ascii="Consolas" w:eastAsia="Times New Roman" w:hAnsi="Consolas" w:cs="Courier New"/>
+          <w:color w:val="24292F"/>
+          <w:sz w:val="24"/>
+          <w:szCs w:val="24"/>
+          <w:lang w:eastAsia="en-IN"/>
+        </w:rPr>
+        <w:t>git</w:t>
+      </w:r>
+      <w:proofErr w:type="gramEnd"/>
+      <w:r>
+        <w:rPr>
+          <w:rFonts w:ascii="Consolas" w:eastAsia="Times New Roman" w:hAnsi="Consolas" w:cs="Courier New"/>
+          <w:color w:val="24292F"/>
+          <w:sz w:val="24"/>
+          <w:szCs w:val="24"/>
+          <w:lang w:eastAsia="en-IN"/>
+        </w:rPr>
+        <w:t xml:space="preserve"> push -u origin main</w:t>
+      </w:r>
+    </w:p>
+    <w:p>
+      <w:pPr>
+        <w:rPr>
+          <w:sz w:val="28"/>
+          <w:szCs w:val="28"/>
+        </w:rPr>
+      </w:pPr>
+    </w:p>
+    <w:p>
+      <w:pPr>
+        <w:rPr>
+          <w:sz w:val="28"/>
+          <w:szCs w:val="28"/>
+        </w:rPr>
+      </w:pPr>
+      <w:hyperlink r:id="rId34" w:history="1">
+        <w:r>
+          <w:rPr>
+            <w:rStyle w:val="Hyperlink"/>
+            <w:sz w:val="28"/>
+            <w:szCs w:val="28"/>
+          </w:rPr>
+          <w:t>https://training.github.com/downloads/github-git-cheat-sheet.pdf</w:t>
+        </w:r>
+      </w:hyperlink>
+    </w:p>
+    <w:p>
+      <w:pPr>
+        <w:rPr>
+          <w:sz w:val="28"/>
+          <w:szCs w:val="28"/>
+        </w:rPr>
+      </w:pPr>
+      <w:r>
+        <w:rPr>
+          <w:sz w:val="28"/>
+          <w:szCs w:val="28"/>
+        </w:rPr>
+        <w:lastRenderedPageBreak/>
+        <w:t xml:space="preserve">Eclipse </w:t>
+      </w:r>
+      <w:proofErr w:type="spellStart"/>
+      <w:r>
+        <w:rPr>
+          <w:sz w:val="28"/>
+          <w:szCs w:val="28"/>
+        </w:rPr>
+        <w:t>config</w:t>
+      </w:r>
+      <w:proofErr w:type="spellEnd"/>
+      <w:r>
+        <w:rPr>
+          <w:sz w:val="28"/>
+          <w:szCs w:val="28"/>
+        </w:rPr>
+        <w:t xml:space="preserve"> - </w:t>
+      </w:r>
+      <w:hyperlink r:id="rId35" w:history="1">
+        <w:r>
+          <w:rPr>
+            <w:rStyle w:val="Hyperlink"/>
+            <w:sz w:val="28"/>
+            <w:szCs w:val="28"/>
+          </w:rPr>
+          <w:t>https://docs.google.com/document/d/13zFjFIaf8ZqoElCDvBySAVcVtKECQImky-dSKVVbnQM/edit?usp=sharing</w:t>
+        </w:r>
+      </w:hyperlink>
+    </w:p>
+    <w:p>
+      <w:pPr>
+        <w:pStyle w:val="ListParagraph"/>
+        <w:numPr>
+          <w:ilvl w:val="0"/>
+          <w:numId w:val="14"/>
+        </w:numPr>
+        <w:rPr>
+          <w:sz w:val="28"/>
+          <w:szCs w:val="28"/>
+        </w:rPr>
+      </w:pPr>
+      <w:r>
+        <w:rPr>
+          <w:sz w:val="28"/>
+          <w:szCs w:val="28"/>
+        </w:rPr>
+        <w:t xml:space="preserve">Maven - Pom.xml </w:t>
+      </w:r>
+    </w:p>
+    <w:p>
+      <w:pPr>
+        <w:pStyle w:val="ListParagraph"/>
+        <w:ind w:left="785"/>
+        <w:rPr>
+          <w:sz w:val="28"/>
+          <w:szCs w:val="28"/>
+        </w:rPr>
+      </w:pPr>
+    </w:p>
+    <w:p>
+      <w:pPr>
+        <w:pStyle w:val="ListParagraph"/>
+        <w:ind w:left="785"/>
+        <w:rPr>
+          <w:sz w:val="28"/>
+          <w:szCs w:val="28"/>
+        </w:rPr>
+      </w:pPr>
+      <w:r>
+        <w:rPr>
+          <w:sz w:val="28"/>
+          <w:szCs w:val="28"/>
+        </w:rPr>
+        <w:t>JDK and JAVA_HOME</w:t>
+      </w:r>
+    </w:p>
+    <w:p>
+      <w:pPr>
+        <w:pStyle w:val="ListParagraph"/>
+        <w:ind w:left="785"/>
+        <w:rPr>
+          <w:sz w:val="28"/>
+          <w:szCs w:val="28"/>
+        </w:rPr>
+      </w:pPr>
+      <w:r>
+        <w:rPr>
+          <w:sz w:val="28"/>
+          <w:szCs w:val="28"/>
+        </w:rPr>
+        <w:t>• Add JDK bin folder to path</w:t>
+      </w:r>
+    </w:p>
+    <w:p>
+      <w:pPr>
+        <w:pStyle w:val="ListParagraph"/>
+        <w:ind w:left="785"/>
+        <w:rPr>
+          <w:sz w:val="28"/>
+          <w:szCs w:val="28"/>
+        </w:rPr>
+      </w:pPr>
+    </w:p>
+    <w:p>
+      <w:pPr>
+        <w:pStyle w:val="ListParagraph"/>
+        <w:ind w:left="785"/>
+        <w:rPr>
+          <w:sz w:val="28"/>
+          <w:szCs w:val="28"/>
+        </w:rPr>
+      </w:pPr>
+      <w:r>
+        <w:rPr>
+          <w:sz w:val="28"/>
+          <w:szCs w:val="28"/>
+        </w:rPr>
+        <w:t>Download Apache Maven</w:t>
+      </w:r>
+    </w:p>
+    <w:p>
+      <w:pPr>
+        <w:pStyle w:val="ListParagraph"/>
+        <w:ind w:left="785"/>
+        <w:rPr>
+          <w:sz w:val="28"/>
+          <w:szCs w:val="28"/>
+        </w:rPr>
+      </w:pPr>
+      <w:proofErr w:type="gramStart"/>
+      <w:r>
+        <w:rPr>
+          <w:sz w:val="28"/>
+          <w:szCs w:val="28"/>
+        </w:rPr>
+        <w:t>maven</w:t>
+      </w:r>
+      <w:proofErr w:type="gramEnd"/>
+      <w:r>
+        <w:rPr>
+          <w:sz w:val="28"/>
+          <w:szCs w:val="28"/>
+        </w:rPr>
+        <w:t xml:space="preserve"> download - https://maven.apache.org/download.cgi</w:t>
+      </w:r>
+    </w:p>
+    <w:p>
+      <w:pPr>
+        <w:pStyle w:val="ListParagraph"/>
+        <w:ind w:left="785"/>
+        <w:rPr>
+          <w:sz w:val="28"/>
+          <w:szCs w:val="28"/>
+        </w:rPr>
+      </w:pPr>
+      <w:r>
+        <w:rPr>
+          <w:sz w:val="28"/>
+          <w:szCs w:val="28"/>
+        </w:rPr>
+        <w:t>• Add MAVEN_HOME</w:t>
+      </w:r>
+    </w:p>
+    <w:p>
+      <w:pPr>
+        <w:pStyle w:val="ListParagraph"/>
+        <w:ind w:left="785"/>
+        <w:rPr>
+          <w:sz w:val="28"/>
+          <w:szCs w:val="28"/>
+        </w:rPr>
+      </w:pPr>
+      <w:r>
+        <w:rPr>
+          <w:sz w:val="28"/>
+          <w:szCs w:val="28"/>
+        </w:rPr>
+        <w:t>• Add maven bin folder to path</w:t>
+      </w:r>
+    </w:p>
+    <w:p>
+      <w:pPr>
+        <w:pStyle w:val="ListParagraph"/>
+        <w:ind w:left="785"/>
+        <w:rPr>
+          <w:sz w:val="28"/>
+          <w:szCs w:val="28"/>
+        </w:rPr>
+      </w:pPr>
+    </w:p>
+    <w:p>
+      <w:pPr>
+        <w:pStyle w:val="ListParagraph"/>
+        <w:ind w:left="785"/>
+        <w:rPr>
+          <w:sz w:val="28"/>
+          <w:szCs w:val="28"/>
+        </w:rPr>
+      </w:pPr>
+    </w:p>
+    <w:p>
+      <w:pPr>
+        <w:pStyle w:val="ListParagraph"/>
+        <w:numPr>
+          <w:ilvl w:val="1"/>
+          <w:numId w:val="14"/>
+        </w:numPr>
+        <w:rPr>
+          <w:sz w:val="28"/>
+          <w:szCs w:val="28"/>
+        </w:rPr>
+      </w:pPr>
+      <w:r>
+        <w:rPr>
+          <w:sz w:val="28"/>
+          <w:szCs w:val="28"/>
+        </w:rPr>
+        <w:t xml:space="preserve">Goals - clean, compile, test </w:t>
+      </w:r>
+    </w:p>
+    <w:p>
+      <w:pPr>
+        <w:pStyle w:val="ListParagraph"/>
+        <w:numPr>
+          <w:ilvl w:val="1"/>
+          <w:numId w:val="14"/>
+        </w:numPr>
+        <w:rPr>
+          <w:sz w:val="28"/>
+          <w:szCs w:val="28"/>
+        </w:rPr>
+      </w:pPr>
+      <w:r>
+        <w:rPr>
+          <w:sz w:val="28"/>
+          <w:szCs w:val="28"/>
+        </w:rPr>
+        <w:t xml:space="preserve">When project is triggered using maven goals. </w:t>
+      </w:r>
+    </w:p>
+    <w:p>
+      <w:pPr>
+        <w:pStyle w:val="ListParagraph"/>
+        <w:ind w:left="1440"/>
+        <w:rPr>
+          <w:sz w:val="28"/>
+          <w:szCs w:val="28"/>
+        </w:rPr>
+      </w:pPr>
+      <w:proofErr w:type="spellStart"/>
+      <w:r>
+        <w:rPr>
+          <w:sz w:val="28"/>
+          <w:szCs w:val="28"/>
+        </w:rPr>
+        <w:t>TestNG</w:t>
+      </w:r>
+      <w:proofErr w:type="spellEnd"/>
+      <w:r>
+        <w:rPr>
+          <w:sz w:val="28"/>
+          <w:szCs w:val="28"/>
+        </w:rPr>
+        <w:t xml:space="preserve"> Reports will be generated under </w:t>
+      </w:r>
+      <w:r>
+        <w:rPr>
+          <w:sz w:val="28"/>
+          <w:szCs w:val="28"/>
+        </w:rPr>
+        <w:t>target\</w:t>
+      </w:r>
+      <w:proofErr w:type="spellStart"/>
+      <w:r>
+        <w:rPr>
+          <w:sz w:val="28"/>
+          <w:szCs w:val="28"/>
+        </w:rPr>
+        <w:t>surefire</w:t>
+      </w:r>
+      <w:proofErr w:type="spellEnd"/>
+      <w:r>
+        <w:rPr>
+          <w:sz w:val="28"/>
+          <w:szCs w:val="28"/>
+        </w:rPr>
+        <w:t>-reports</w:t>
+      </w:r>
+    </w:p>
+    <w:p>
+      <w:pPr>
+        <w:rPr>
+          <w:sz w:val="28"/>
+          <w:szCs w:val="28"/>
+        </w:rPr>
+      </w:pPr>
+    </w:p>
+    <w:p>
+      <w:pPr>
+        <w:pStyle w:val="ListParagraph"/>
+        <w:rPr>
+          <w:sz w:val="28"/>
+          <w:szCs w:val="28"/>
+        </w:rPr>
+      </w:pPr>
+    </w:p>
+    <w:p>
+      <w:pPr>
+        <w:pStyle w:val="ListParagraph"/>
+        <w:numPr>
+          <w:ilvl w:val="0"/>
+          <w:numId w:val="14"/>
+        </w:numPr>
+        <w:rPr>
+          <w:sz w:val="28"/>
+          <w:szCs w:val="28"/>
+        </w:rPr>
+      </w:pPr>
+      <w:r>
+        <w:rPr>
+          <w:sz w:val="28"/>
+          <w:szCs w:val="28"/>
+        </w:rPr>
+        <w:t xml:space="preserve">Jenkins </w:t>
+      </w:r>
+    </w:p>
+    <w:p>
+      <w:pPr>
+        <w:pStyle w:val="ListParagraph"/>
+        <w:numPr>
+          <w:ilvl w:val="1"/>
+          <w:numId w:val="14"/>
+        </w:numPr>
+        <w:rPr>
+          <w:sz w:val="28"/>
+          <w:szCs w:val="28"/>
+        </w:rPr>
+      </w:pPr>
+      <w:r>
+        <w:rPr>
+          <w:sz w:val="28"/>
+          <w:szCs w:val="28"/>
+        </w:rPr>
+        <w:t xml:space="preserve">Whenever there is change in </w:t>
+      </w:r>
+      <w:proofErr w:type="spellStart"/>
+      <w:r>
+        <w:rPr>
+          <w:sz w:val="28"/>
+          <w:szCs w:val="28"/>
+        </w:rPr>
+        <w:t>github</w:t>
+      </w:r>
+      <w:proofErr w:type="spellEnd"/>
+      <w:r>
+        <w:rPr>
+          <w:sz w:val="28"/>
+          <w:szCs w:val="28"/>
+        </w:rPr>
+        <w:t xml:space="preserve"> project then we need to trigger the automation regression. </w:t>
+      </w:r>
+    </w:p>
+    <w:p>
+      <w:pPr>
+        <w:rPr>
+          <w:sz w:val="28"/>
+          <w:szCs w:val="28"/>
+        </w:rPr>
+      </w:pPr>
+    </w:p>
+    <w:p>
+      <w:pPr>
+        <w:rPr>
+          <w:sz w:val="28"/>
+          <w:szCs w:val="28"/>
+        </w:rPr>
+      </w:pPr>
+      <w:r>
+        <w:rPr>
+          <w:sz w:val="28"/>
+          <w:szCs w:val="28"/>
+        </w:rPr>
+        <w:t xml:space="preserve">To setup Jenkins: </w:t>
+      </w:r>
+    </w:p>
+    <w:p>
+      <w:pPr>
+        <w:pStyle w:val="ListParagraph"/>
+        <w:numPr>
+          <w:ilvl w:val="0"/>
+          <w:numId w:val="18"/>
+        </w:numPr>
+        <w:rPr>
+          <w:sz w:val="28"/>
+          <w:szCs w:val="28"/>
+        </w:rPr>
+      </w:pPr>
+      <w:r>
+        <w:rPr>
+          <w:sz w:val="28"/>
+          <w:szCs w:val="28"/>
+        </w:rPr>
+        <w:t xml:space="preserve">Download war file </w:t>
+      </w:r>
+    </w:p>
+    <w:p>
+      <w:pPr>
+        <w:pStyle w:val="ListParagraph"/>
+        <w:rPr>
+          <w:sz w:val="28"/>
+          <w:szCs w:val="28"/>
+        </w:rPr>
+      </w:pPr>
+      <w:hyperlink r:id="rId36" w:history="1">
+        <w:r>
+          <w:rPr>
+            <w:rStyle w:val="Hyperlink"/>
+            <w:sz w:val="28"/>
+            <w:szCs w:val="28"/>
+          </w:rPr>
+          <w:t>https://get.jenkins.io/war/2.325/jenkins.war</w:t>
+        </w:r>
+      </w:hyperlink>
+    </w:p>
+    <w:p>
+      <w:pPr>
+        <w:pStyle w:val="ListParagraph"/>
+        <w:rPr>
+          <w:sz w:val="28"/>
+          <w:szCs w:val="28"/>
+        </w:rPr>
+      </w:pPr>
+    </w:p>
+    <w:p>
+      <w:pPr>
+        <w:pStyle w:val="ListParagraph"/>
+        <w:numPr>
+          <w:ilvl w:val="0"/>
+          <w:numId w:val="18"/>
+        </w:numPr>
+        <w:rPr>
+          <w:sz w:val="28"/>
+          <w:szCs w:val="28"/>
+        </w:rPr>
+      </w:pPr>
+      <w:r>
+        <w:rPr>
+          <w:sz w:val="28"/>
+          <w:szCs w:val="28"/>
+        </w:rPr>
+        <w:t xml:space="preserve">Follow below steps </w:t>
+      </w:r>
+    </w:p>
+    <w:p>
+      <w:pPr>
+        <w:pStyle w:val="Heading2"/>
+        <w:shd w:val="clear" w:color="auto" w:fill="FFFFFF"/>
+        <w:spacing w:before="0" w:beforeAutospacing="0"/>
+        <w:rPr>
+          <w:rFonts w:ascii="Arial" w:hAnsi="Arial" w:cs="Arial"/>
+          <w:b w:val="0"/>
+          <w:bCs w:val="0"/>
+          <w:color w:val="4A5568"/>
+          <w:sz w:val="20"/>
+          <w:szCs w:val="20"/>
+        </w:rPr>
+      </w:pPr>
+      <w:r>
+        <w:rPr>
+          <w:rFonts w:ascii="Arial" w:hAnsi="Arial" w:cs="Arial"/>
+          <w:b w:val="0"/>
+          <w:bCs w:val="0"/>
+          <w:color w:val="4A5568"/>
+          <w:sz w:val="20"/>
+          <w:szCs w:val="20"/>
+        </w:rPr>
+        <w:t>Run the WAR file</w:t>
+      </w:r>
+    </w:p>
+    <w:p>
+      <w:pPr>
+        <w:pStyle w:val="NormalWeb"/>
+        <w:shd w:val="clear" w:color="auto" w:fill="FFFFFF"/>
+        <w:spacing w:before="0" w:beforeAutospacing="0"/>
+        <w:rPr>
+          <w:rFonts w:ascii="Arial" w:hAnsi="Arial" w:cs="Arial"/>
+          <w:color w:val="4A5568"/>
+          <w:sz w:val="20"/>
+          <w:szCs w:val="20"/>
+        </w:rPr>
+      </w:pPr>
+      <w:r>
+        <w:rPr>
+          <w:rFonts w:ascii="Arial" w:hAnsi="Arial" w:cs="Arial"/>
+          <w:color w:val="4A5568"/>
+          <w:sz w:val="20"/>
+          <w:szCs w:val="20"/>
+        </w:rPr>
+        <w:t xml:space="preserve">The Jenkins Web application </w:t>
+      </w:r>
+      <w:proofErr w:type="spellStart"/>
+      <w:r>
+        <w:rPr>
+          <w:rFonts w:ascii="Arial" w:hAnsi="Arial" w:cs="Arial"/>
+          <w:color w:val="4A5568"/>
+          <w:sz w:val="20"/>
+          <w:szCs w:val="20"/>
+        </w:rPr>
+        <w:t>ARchive</w:t>
+      </w:r>
+      <w:proofErr w:type="spellEnd"/>
+      <w:r>
+        <w:rPr>
+          <w:rFonts w:ascii="Arial" w:hAnsi="Arial" w:cs="Arial"/>
+          <w:color w:val="4A5568"/>
+          <w:sz w:val="20"/>
+          <w:szCs w:val="20"/>
+        </w:rPr>
+        <w:t xml:space="preserve"> (WAR) file can be started from the command line like this:</w:t>
+      </w:r>
+    </w:p>
+    <w:p>
+      <w:pPr>
+        <w:pStyle w:val="NormalWeb"/>
+        <w:numPr>
+          <w:ilvl w:val="0"/>
+          <w:numId w:val="19"/>
+        </w:numPr>
+        <w:shd w:val="clear" w:color="auto" w:fill="FFFFFF"/>
+        <w:spacing w:before="0" w:beforeAutospacing="0" w:after="0" w:afterAutospacing="0"/>
+        <w:rPr>
+          <w:rFonts w:ascii="Arial" w:hAnsi="Arial" w:cs="Arial"/>
+          <w:color w:val="4A5568"/>
+          <w:sz w:val="20"/>
+          <w:szCs w:val="20"/>
+        </w:rPr>
+      </w:pPr>
+      <w:r>
+        <w:rPr>
+          <w:rFonts w:ascii="Arial" w:hAnsi="Arial" w:cs="Arial"/>
+          <w:color w:val="4A5568"/>
+          <w:sz w:val="20"/>
+          <w:szCs w:val="20"/>
+        </w:rPr>
+        <w:t>Download the </w:t>
+      </w:r>
+      <w:hyperlink r:id="rId37" w:history="1">
+        <w:r>
+          <w:rPr>
+            <w:rStyle w:val="Hyperlink"/>
+            <w:rFonts w:ascii="Arial" w:hAnsi="Arial" w:cs="Arial"/>
+            <w:color w:val="006699"/>
+            <w:sz w:val="20"/>
+            <w:szCs w:val="20"/>
+          </w:rPr>
+          <w:t>latest stable Jenkins WAR file</w:t>
+        </w:r>
+      </w:hyperlink>
+      <w:r>
+        <w:rPr>
+          <w:rFonts w:ascii="Arial" w:hAnsi="Arial" w:cs="Arial"/>
+          <w:color w:val="4A5568"/>
+          <w:sz w:val="20"/>
+          <w:szCs w:val="20"/>
+        </w:rPr>
+        <w:t> to an appropriate directory on your machine.</w:t>
+      </w:r>
+    </w:p>
+    <w:p>
+      <w:pPr>
+        <w:pStyle w:val="NormalWeb"/>
+        <w:numPr>
+          <w:ilvl w:val="0"/>
+          <w:numId w:val="19"/>
+        </w:numPr>
+        <w:shd w:val="clear" w:color="auto" w:fill="FFFFFF"/>
+        <w:spacing w:before="0" w:beforeAutospacing="0" w:after="0" w:afterAutospacing="0"/>
+        <w:rPr>
+          <w:rFonts w:ascii="Arial" w:hAnsi="Arial" w:cs="Arial"/>
+          <w:color w:val="4A5568"/>
+          <w:sz w:val="20"/>
+          <w:szCs w:val="20"/>
+        </w:rPr>
+      </w:pPr>
+      <w:r>
+        <w:rPr>
+          <w:rFonts w:ascii="Arial" w:hAnsi="Arial" w:cs="Arial"/>
+          <w:color w:val="4A5568"/>
+          <w:sz w:val="20"/>
+          <w:szCs w:val="20"/>
+        </w:rPr>
+        <w:t>Open up a terminal/command prompt window to the download directory.</w:t>
+      </w:r>
+    </w:p>
+    <w:p>
+      <w:pPr>
+        <w:pStyle w:val="NormalWeb"/>
+        <w:numPr>
+          <w:ilvl w:val="0"/>
+          <w:numId w:val="19"/>
+        </w:numPr>
+        <w:shd w:val="clear" w:color="auto" w:fill="FFFFFF"/>
+        <w:spacing w:before="0" w:beforeAutospacing="0" w:after="0" w:afterAutospacing="0"/>
+        <w:rPr>
+          <w:rFonts w:ascii="Arial" w:hAnsi="Arial" w:cs="Arial"/>
+          <w:color w:val="4A5568"/>
+          <w:sz w:val="20"/>
+          <w:szCs w:val="20"/>
+        </w:rPr>
+      </w:pPr>
+      <w:r>
+        <w:rPr>
+          <w:rFonts w:ascii="Arial" w:hAnsi="Arial" w:cs="Arial"/>
+          <w:color w:val="4A5568"/>
+          <w:sz w:val="20"/>
+          <w:szCs w:val="20"/>
+        </w:rPr>
+        <w:t>Run the command </w:t>
+      </w:r>
+      <w:r>
+        <w:rPr>
+          <w:rStyle w:val="HTMLCode"/>
+          <w:rFonts w:ascii="Consolas" w:hAnsi="Consolas"/>
+          <w:color w:val="E83E8C"/>
+        </w:rPr>
+        <w:t xml:space="preserve">java -jar </w:t>
+      </w:r>
+      <w:proofErr w:type="spellStart"/>
+      <w:r>
+        <w:rPr>
+          <w:rStyle w:val="HTMLCode"/>
+          <w:rFonts w:ascii="Consolas" w:hAnsi="Consolas"/>
+          <w:color w:val="E83E8C"/>
+        </w:rPr>
+        <w:t>jenkins.war</w:t>
+      </w:r>
+      <w:proofErr w:type="spellEnd"/>
+      <w:r>
+        <w:rPr>
+          <w:rFonts w:ascii="Arial" w:hAnsi="Arial" w:cs="Arial"/>
+          <w:color w:val="4A5568"/>
+          <w:sz w:val="20"/>
+          <w:szCs w:val="20"/>
+        </w:rPr>
+        <w:t>.</w:t>
+      </w:r>
+    </w:p>
+    <w:p>
+      <w:pPr>
+        <w:pStyle w:val="NormalWeb"/>
+        <w:numPr>
+          <w:ilvl w:val="0"/>
+          <w:numId w:val="19"/>
+        </w:numPr>
+        <w:shd w:val="clear" w:color="auto" w:fill="FFFFFF"/>
+        <w:spacing w:before="0" w:beforeAutospacing="0" w:after="0" w:afterAutospacing="0"/>
+        <w:rPr>
+          <w:rFonts w:ascii="Arial" w:hAnsi="Arial" w:cs="Arial"/>
+          <w:color w:val="4A5568"/>
+          <w:sz w:val="20"/>
+          <w:szCs w:val="20"/>
+        </w:rPr>
+      </w:pPr>
+      <w:r>
+        <w:rPr>
+          <w:rFonts w:ascii="Arial" w:hAnsi="Arial" w:cs="Arial"/>
+          <w:color w:val="4A5568"/>
+          <w:sz w:val="20"/>
+          <w:szCs w:val="20"/>
+        </w:rPr>
+        <w:t>Browse to </w:t>
+      </w:r>
+      <w:r>
+        <w:rPr>
+          <w:rStyle w:val="HTMLCode"/>
+          <w:rFonts w:ascii="Consolas" w:hAnsi="Consolas"/>
+          <w:color w:val="E83E8C"/>
+        </w:rPr>
+        <w:t>http://localhost:8080</w:t>
+      </w:r>
+      <w:r>
+        <w:rPr>
+          <w:rFonts w:ascii="Arial" w:hAnsi="Arial" w:cs="Arial"/>
+          <w:color w:val="4A5568"/>
+          <w:sz w:val="20"/>
+          <w:szCs w:val="20"/>
+        </w:rPr>
+        <w:t> and wait until the </w:t>
+      </w:r>
+      <w:r>
+        <w:rPr>
+          <w:rStyle w:val="Strong"/>
+          <w:rFonts w:ascii="Arial" w:hAnsi="Arial" w:cs="Arial"/>
+          <w:color w:val="4A5568"/>
+          <w:sz w:val="20"/>
+          <w:szCs w:val="20"/>
+        </w:rPr>
+        <w:t>Unlock Jenkins</w:t>
+      </w:r>
+      <w:r>
+        <w:rPr>
+          <w:rFonts w:ascii="Arial" w:hAnsi="Arial" w:cs="Arial"/>
+          <w:color w:val="4A5568"/>
+          <w:sz w:val="20"/>
+          <w:szCs w:val="20"/>
+        </w:rPr>
+        <w:t> page appears.</w:t>
+      </w:r>
+    </w:p>
+    <w:p>
+      <w:pPr>
+        <w:pStyle w:val="NormalWeb"/>
+        <w:numPr>
+          <w:ilvl w:val="0"/>
+          <w:numId w:val="19"/>
+        </w:numPr>
+        <w:shd w:val="clear" w:color="auto" w:fill="FFFFFF"/>
+        <w:spacing w:before="0" w:beforeAutospacing="0" w:after="0" w:afterAutospacing="0"/>
+        <w:rPr>
+          <w:rFonts w:ascii="Arial" w:hAnsi="Arial" w:cs="Arial"/>
+          <w:color w:val="4A5568"/>
+          <w:sz w:val="20"/>
+          <w:szCs w:val="20"/>
+        </w:rPr>
+      </w:pPr>
+      <w:r>
+        <w:rPr>
+          <w:rFonts w:ascii="Arial" w:hAnsi="Arial" w:cs="Arial"/>
+          <w:color w:val="4A5568"/>
+          <w:sz w:val="20"/>
+          <w:szCs w:val="20"/>
+        </w:rPr>
+        <w:t>Continue on with the </w:t>
+      </w:r>
+      <w:hyperlink r:id="rId38" w:anchor="setup-wizard" w:history="1">
+        <w:r>
+          <w:rPr>
+            <w:rStyle w:val="Hyperlink"/>
+            <w:rFonts w:ascii="Arial" w:hAnsi="Arial" w:cs="Arial"/>
+            <w:color w:val="006699"/>
+            <w:sz w:val="20"/>
+            <w:szCs w:val="20"/>
+          </w:rPr>
+          <w:t>Post-installation setup wizard</w:t>
+        </w:r>
+      </w:hyperlink>
+      <w:r>
+        <w:rPr>
+          <w:rFonts w:ascii="Arial" w:hAnsi="Arial" w:cs="Arial"/>
+          <w:color w:val="4A5568"/>
+          <w:sz w:val="20"/>
+          <w:szCs w:val="20"/>
+        </w:rPr>
+        <w:t> below.</w:t>
+      </w:r>
+    </w:p>
+    <w:p>
+      <w:pPr>
+        <w:pStyle w:val="ListParagraph"/>
+        <w:rPr>
+          <w:sz w:val="28"/>
+          <w:szCs w:val="28"/>
+        </w:rPr>
+      </w:pPr>
+    </w:p>
+    <w:p>
+      <w:pPr>
+        <w:rPr>
+          <w:sz w:val="28"/>
+          <w:szCs w:val="28"/>
+        </w:rPr>
+      </w:pPr>
+      <w:r>
+        <w:rPr>
+          <w:noProof/>
+          <w:lang w:eastAsia="en-IN"/>
+        </w:rPr>
+        <w:drawing>
+          <wp:inline distT="0" distB="0" distL="0" distR="0" wp14:anchorId="36B71310" wp14:editId="713BD402">
+            <wp:extent cx="2305050" cy="1296048"/>
+            <wp:effectExtent l="0" t="0" r="0" b="0"/>
+            <wp:docPr id="7" name="Picture 7"/>
+            <wp:cNvGraphicFramePr>
+              <a:graphicFrameLocks xmlns:a="http://schemas.openxmlformats.org/drawingml/2006/main" noChangeAspect="1"/>
+            </wp:cNvGraphicFramePr>
+            <a:graphic xmlns:a="http://schemas.openxmlformats.org/drawingml/2006/main">
+              <a:graphicData uri="http://schemas.openxmlformats.org/drawingml/2006/picture">
+                <pic:pic xmlns:pic="http://schemas.openxmlformats.org/drawingml/2006/picture">
+                  <pic:nvPicPr>
+                    <pic:cNvPr id="1" name=""/>
+                    <pic:cNvPicPr/>
+                  </pic:nvPicPr>
+                  <pic:blipFill>
+                    <a:blip r:embed="rId39"/>
+                    <a:stretch>
+                      <a:fillRect/>
+                    </a:stretch>
+                  </pic:blipFill>
+                  <pic:spPr>
+                    <a:xfrm>
+                      <a:off x="0" y="0"/>
+                      <a:ext cx="2309178" cy="1298369"/>
+                    </a:xfrm>
+                    <a:prstGeom prst="rect">
+                      <a:avLst/>
+                    </a:prstGeom>
+                  </pic:spPr>
+                </pic:pic>
+              </a:graphicData>
+            </a:graphic>
+          </wp:inline>
+        </w:drawing>
+      </w:r>
+    </w:p>
+    <w:p>
+      <w:pPr>
+        <w:rPr>
+          <w:sz w:val="28"/>
+          <w:szCs w:val="28"/>
+        </w:rPr>
+      </w:pPr>
+    </w:p>
+    <w:p>
+      <w:pPr>
+        <w:pStyle w:val="ListParagraph"/>
+        <w:numPr>
+          <w:ilvl w:val="0"/>
+          <w:numId w:val="18"/>
+        </w:numPr>
+        <w:rPr>
+          <w:sz w:val="28"/>
+          <w:szCs w:val="28"/>
+        </w:rPr>
+      </w:pPr>
+      <w:r>
+        <w:rPr>
+          <w:sz w:val="28"/>
+          <w:szCs w:val="28"/>
+        </w:rPr>
+        <w:t xml:space="preserve">Login to Jenkins </w:t>
+      </w:r>
+    </w:p>
+    <w:p>
+      <w:pPr>
+        <w:pStyle w:val="ListParagraph"/>
+        <w:numPr>
+          <w:ilvl w:val="0"/>
+          <w:numId w:val="18"/>
+        </w:numPr>
+        <w:rPr>
+          <w:sz w:val="28"/>
+          <w:szCs w:val="28"/>
+        </w:rPr>
+      </w:pPr>
+      <w:r>
+        <w:rPr>
+          <w:sz w:val="28"/>
+          <w:szCs w:val="28"/>
+        </w:rPr>
+        <w:t xml:space="preserve">Configure the project </w:t>
+      </w:r>
+    </w:p>
+    <w:p>
+      <w:pPr>
+        <w:pStyle w:val="ListParagraph"/>
+        <w:numPr>
+          <w:ilvl w:val="1"/>
+          <w:numId w:val="18"/>
+        </w:numPr>
+        <w:rPr>
+          <w:sz w:val="28"/>
+          <w:szCs w:val="28"/>
+        </w:rPr>
+      </w:pPr>
+      <w:r>
+        <w:rPr>
+          <w:sz w:val="28"/>
+          <w:szCs w:val="28"/>
+        </w:rPr>
+        <w:t xml:space="preserve">Click new item </w:t>
+      </w:r>
+    </w:p>
+    <w:p>
+      <w:pPr>
+        <w:pStyle w:val="ListParagraph"/>
+        <w:numPr>
+          <w:ilvl w:val="1"/>
+          <w:numId w:val="18"/>
+        </w:numPr>
+        <w:rPr>
+          <w:sz w:val="28"/>
+          <w:szCs w:val="28"/>
+        </w:rPr>
+      </w:pPr>
+      <w:r>
+        <w:rPr>
+          <w:sz w:val="28"/>
+          <w:szCs w:val="28"/>
+        </w:rPr>
+        <w:t xml:space="preserve">Choose free style project </w:t>
+      </w:r>
+    </w:p>
+    <w:p>
+      <w:pPr>
+        <w:pStyle w:val="ListParagraph"/>
+        <w:numPr>
+          <w:ilvl w:val="1"/>
+          <w:numId w:val="18"/>
+        </w:numPr>
+        <w:rPr>
+          <w:sz w:val="28"/>
+          <w:szCs w:val="28"/>
+        </w:rPr>
+      </w:pPr>
+      <w:r>
+        <w:rPr>
+          <w:sz w:val="28"/>
+          <w:szCs w:val="28"/>
+        </w:rPr>
+        <w:t xml:space="preserve">Provide source code management </w:t>
+      </w:r>
+      <w:proofErr w:type="spellStart"/>
+      <w:r>
+        <w:rPr>
+          <w:sz w:val="28"/>
+          <w:szCs w:val="28"/>
+        </w:rPr>
+        <w:t>url</w:t>
+      </w:r>
+      <w:proofErr w:type="spellEnd"/>
+      <w:r>
+        <w:rPr>
+          <w:sz w:val="28"/>
+          <w:szCs w:val="28"/>
+        </w:rPr>
+        <w:t xml:space="preserve"> and branch name </w:t>
+      </w:r>
+    </w:p>
+    <w:p>
+      <w:pPr>
+        <w:pStyle w:val="ListParagraph"/>
+        <w:numPr>
+          <w:ilvl w:val="1"/>
+          <w:numId w:val="18"/>
+        </w:numPr>
+        <w:rPr>
+          <w:sz w:val="28"/>
+          <w:szCs w:val="28"/>
+        </w:rPr>
+      </w:pPr>
+      <w:r>
+        <w:rPr>
+          <w:sz w:val="28"/>
+          <w:szCs w:val="28"/>
+        </w:rPr>
+        <w:t xml:space="preserve">Poll </w:t>
+      </w:r>
+      <w:proofErr w:type="spellStart"/>
+      <w:r>
+        <w:rPr>
+          <w:sz w:val="28"/>
+          <w:szCs w:val="28"/>
+        </w:rPr>
+        <w:t>scm</w:t>
+      </w:r>
+      <w:proofErr w:type="spellEnd"/>
+    </w:p>
+    <w:p>
+      <w:pPr>
+        <w:pStyle w:val="ListParagraph"/>
+        <w:numPr>
+          <w:ilvl w:val="1"/>
+          <w:numId w:val="18"/>
+        </w:numPr>
+        <w:rPr>
+          <w:sz w:val="28"/>
+          <w:szCs w:val="28"/>
+        </w:rPr>
+      </w:pPr>
+      <w:r>
+        <w:rPr>
+          <w:sz w:val="28"/>
+          <w:szCs w:val="28"/>
+        </w:rPr>
+        <w:t xml:space="preserve">Build step </w:t>
+      </w:r>
+      <w:bookmarkStart w:id="16" w:name="_GoBack"/>
+      <w:bookmarkEnd w:id="16"/>
+    </w:p>
+    <w:p>
+      <w:pPr>
+        <w:rPr>
+          <w:sz w:val="28"/>
+          <w:szCs w:val="28"/>
+        </w:rPr>
+      </w:pPr>
+    </w:p>
+    <w:p>
+      <w:pPr>
+        <w:rPr>
+          <w:sz w:val="28"/>
+          <w:szCs w:val="28"/>
+        </w:rPr>
+      </w:pPr>
+    </w:p>
+    <w:p>
+      <w:pPr>
+        <w:rPr>
+          <w:sz w:val="28"/>
+          <w:szCs w:val="28"/>
+        </w:rPr>
+      </w:pPr>
+      <w:r>
+        <w:rPr>
+          <w:sz w:val="28"/>
+          <w:szCs w:val="28"/>
+        </w:rPr>
+        <w:t xml:space="preserve">Git </w:t>
+      </w:r>
+      <w:r>
+        <w:rPr>
+          <w:sz w:val="28"/>
+          <w:szCs w:val="28"/>
+        </w:rPr>
+        <w:t>hub link:</w:t>
+      </w:r>
+    </w:p>
+    <w:p>
+      <w:pPr>
+        <w:rPr>
+          <w:sz w:val="28"/>
+          <w:szCs w:val="28"/>
+        </w:rPr>
+      </w:pPr>
+      <w:r>
+        <w:rPr>
+          <w:sz w:val="28"/>
+          <w:szCs w:val="28"/>
+        </w:rPr>
+        <w:t xml:space="preserve">Selenium - </w:t>
+      </w:r>
+      <w:hyperlink r:id="rId40" w:history="1">
+        <w:r>
+          <w:rPr>
+            <w:rStyle w:val="Hyperlink"/>
+            <w:sz w:val="28"/>
+            <w:szCs w:val="28"/>
+          </w:rPr>
+          <w:t>https://github.com/balaji-githubstore/SeleniumProjectVFISLK3.git</w:t>
+        </w:r>
+      </w:hyperlink>
+    </w:p>
+    <w:p>
+      <w:pPr>
+        <w:rPr>
+          <w:sz w:val="28"/>
+          <w:szCs w:val="28"/>
+        </w:rPr>
+      </w:pPr>
+      <w:r>
+        <w:rPr>
+          <w:sz w:val="28"/>
+          <w:szCs w:val="28"/>
+        </w:rPr>
+        <w:t xml:space="preserve">Framework - </w:t>
+      </w:r>
+      <w:hyperlink r:id="rId41" w:history="1">
+        <w:r>
+          <w:rPr>
+            <w:rStyle w:val="Hyperlink"/>
+            <w:sz w:val="28"/>
+            <w:szCs w:val="28"/>
+          </w:rPr>
+          <w:t>https://github.com/balaji-githubstore/AutomationFrameworkVFISLK3.git</w:t>
+        </w:r>
+      </w:hyperlink>
+    </w:p>
+    <w:p>
+      <w:pPr>
+        <w:rPr>
+          <w:sz w:val="28"/>
+          <w:szCs w:val="28"/>
+        </w:rPr>
+      </w:pPr>
+    </w:p>
+    <w:p>
+      <w:pPr>
+        <w:rPr>
+          <w:sz w:val="28"/>
+          <w:szCs w:val="28"/>
+        </w:rPr>
+      </w:pPr>
+    </w:p>
+    <w:p>
+      <w:pPr>
+        <w:rPr>
+          <w:sz w:val="28"/>
+          <w:szCs w:val="28"/>
+        </w:rPr>
+      </w:pPr>
+    </w:p>
+    <w:p>
+      <w:pPr>
+        <w:rPr>
+          <w:sz w:val="28"/>
+          <w:szCs w:val="28"/>
+        </w:rPr>
+      </w:pPr>
+    </w:p>
+    <w:p>
+      <w:pPr>
+        <w:rPr>
+          <w:sz w:val="28"/>
+          <w:szCs w:val="28"/>
+        </w:rPr>
+      </w:pPr>
+    </w:p>
+    <w:p>
+      <w:pPr>
+        <w:rPr>
+          <w:sz w:val="28"/>
+          <w:szCs w:val="28"/>
+        </w:rPr>
+      </w:pPr>
     </w:p>
     <w:p>
       <w:pPr>
@@ -13473,6 +15910,7 @@
           <w:sz w:val="28"/>
           <w:szCs w:val="28"/>
         </w:rPr>
+        <w:lastRenderedPageBreak/>
         <w:t>1KB - 1024B</w:t>
       </w:r>
     </w:p>
@@ -13503,7 +15941,6 @@
           <w:sz w:val="28"/>
           <w:szCs w:val="28"/>
         </w:rPr>
-        <w:lastRenderedPageBreak/>
         <w:t xml:space="preserve">1 GB - 1024 MB </w:t>
       </w:r>
     </w:p>
@@ -13584,7 +16021,7 @@
                     <pic:cNvPicPr/>
                   </pic:nvPicPr>
                   <pic:blipFill>
-                    <a:blip r:embed="rId30"/>
+                    <a:blip r:embed="rId42"/>
                     <a:stretch>
                       <a:fillRect/>
                     </a:stretch>
@@ -13659,7 +16096,7 @@
                     <pic:cNvPicPr/>
                   </pic:nvPicPr>
                   <pic:blipFill>
-                    <a:blip r:embed="rId31"/>
+                    <a:blip r:embed="rId43"/>
                     <a:stretch>
                       <a:fillRect/>
                     </a:stretch>
@@ -13751,7 +16188,7 @@
                     <pic:cNvPicPr/>
                   </pic:nvPicPr>
                   <pic:blipFill>
-                    <a:blip r:embed="rId32"/>
+                    <a:blip r:embed="rId44"/>
                     <a:stretch>
                       <a:fillRect/>
                     </a:stretch>
@@ -16588,7 +19025,7 @@
       </w:r>
     </w:p>
   </w:comment>
-  <w:comment w:id="12" w:author="Balaji Dinakaran" w:date="2021-12-13T13:03:00Z" w:initials="J">
+  <w:comment w:id="11" w:author="Balaji Dinakaran" w:date="2021-12-13T13:03:00Z" w:initials="J">
     <w:p>
       <w:pPr>
         <w:pStyle w:val="CommentText"/>
@@ -16629,7 +19066,7 @@
       </w:r>
     </w:p>
   </w:comment>
-  <w:comment w:id="13" w:author="Balaji Dinakaran" w:date="2021-12-13T13:03:00Z" w:initials="J">
+  <w:comment w:id="12" w:author="Balaji Dinakaran" w:date="2021-12-13T13:03:00Z" w:initials="J">
     <w:p>
       <w:pPr>
         <w:pStyle w:val="CommentText"/>
@@ -16670,7 +19107,7 @@
       </w:r>
     </w:p>
   </w:comment>
-  <w:comment w:id="14" w:author="Balaji Dinakaran" w:date="2021-12-13T13:03:00Z" w:initials="J">
+  <w:comment w:id="13" w:author="Balaji Dinakaran" w:date="2021-12-13T13:03:00Z" w:initials="J">
     <w:p>
       <w:pPr>
         <w:pStyle w:val="CommentText"/>
@@ -16708,6 +19145,48 @@
       <w:proofErr w:type="spellEnd"/>
       <w:r>
         <w:t xml:space="preserve"> version is supporting in mars. </w:t>
+      </w:r>
+    </w:p>
+  </w:comment>
+  <w:comment w:id="14" w:author="Balaji Dinakaran" w:date="2021-12-17T12:32:00Z" w:initials="J">
+    <w:p>
+      <w:pPr>
+        <w:pStyle w:val="CommentText"/>
+      </w:pPr>
+      <w:r>
+        <w:rPr>
+          <w:rStyle w:val="CommentReference"/>
+        </w:rPr>
+        <w:annotationRef/>
+      </w:r>
+      <w:proofErr w:type="gramStart"/>
+      <w:r>
+        <w:t>git</w:t>
+      </w:r>
+      <w:proofErr w:type="gramEnd"/>
+      <w:r>
+        <w:t xml:space="preserve"> commit</w:t>
+      </w:r>
+    </w:p>
+  </w:comment>
+  <w:comment w:id="15" w:author="Balaji Dinakaran" w:date="2021-12-17T12:32:00Z" w:initials="J">
+    <w:p>
+      <w:pPr>
+        <w:pStyle w:val="CommentText"/>
+      </w:pPr>
+      <w:r>
+        <w:rPr>
+          <w:rStyle w:val="CommentReference"/>
+        </w:rPr>
+        <w:annotationRef/>
+      </w:r>
+      <w:proofErr w:type="gramStart"/>
+      <w:r>
+        <w:t>git</w:t>
+      </w:r>
+      <w:proofErr w:type="gramEnd"/>
+      <w:r>
+        <w:t xml:space="preserve"> push</w:t>
       </w:r>
     </w:p>
   </w:comment>
@@ -16729,6 +19208,8 @@
   <w15:commentEx w15:paraId="2FDB252C" w15:done="0"/>
   <w15:commentEx w15:paraId="7D65FCF6" w15:done="0"/>
   <w15:commentEx w15:paraId="187E13E8" w15:done="0"/>
+  <w15:commentEx w15:paraId="0BB64761" w15:done="0"/>
+  <w15:commentEx w15:paraId="05BCAB8E" w15:done="0"/>
 </w15:commentsEx>
 </file>
 
@@ -16737,14 +19218,14 @@
   <w:abstractNum w:abstractNumId="0">
     <w:nsid w:val="0B3D5030"/>
     <w:multiLevelType w:val="hybridMultilevel"/>
-    <w:tmpl w:val="1316B076"/>
+    <w:tmpl w:val="231C666E"/>
     <w:lvl w:ilvl="0" w:tplc="40090001">
       <w:start w:val="1"/>
       <w:numFmt w:val="bullet"/>
       <w:lvlText w:val=""/>
       <w:lvlJc w:val="left"/>
       <w:pPr>
-        <w:ind w:left="2160" w:hanging="360"/>
+        <w:ind w:left="1210" w:hanging="360"/>
       </w:pPr>
       <w:rPr>
         <w:rFonts w:ascii="Symbol" w:hAnsi="Symbol" w:hint="default"/>
@@ -17344,6 +19825,95 @@
     </w:lvl>
   </w:abstractNum>
   <w:abstractNum w:abstractNumId="6">
+    <w:nsid w:val="31C10334"/>
+    <w:multiLevelType w:val="hybridMultilevel"/>
+    <w:tmpl w:val="2A683966"/>
+    <w:lvl w:ilvl="0" w:tplc="4009000F">
+      <w:start w:val="1"/>
+      <w:numFmt w:val="decimal"/>
+      <w:lvlText w:val="%1."/>
+      <w:lvlJc w:val="left"/>
+      <w:pPr>
+        <w:ind w:left="785" w:hanging="360"/>
+      </w:pPr>
+      <w:rPr>
+        <w:rFonts w:hint="default"/>
+      </w:rPr>
+    </w:lvl>
+    <w:lvl w:ilvl="1" w:tplc="40090019">
+      <w:start w:val="1"/>
+      <w:numFmt w:val="lowerLetter"/>
+      <w:lvlText w:val="%2."/>
+      <w:lvlJc w:val="left"/>
+      <w:pPr>
+        <w:ind w:left="1440" w:hanging="360"/>
+      </w:pPr>
+    </w:lvl>
+    <w:lvl w:ilvl="2" w:tplc="4009001B" w:tentative="1">
+      <w:start w:val="1"/>
+      <w:numFmt w:val="lowerRoman"/>
+      <w:lvlText w:val="%3."/>
+      <w:lvlJc w:val="right"/>
+      <w:pPr>
+        <w:ind w:left="2160" w:hanging="180"/>
+      </w:pPr>
+    </w:lvl>
+    <w:lvl w:ilvl="3" w:tplc="4009000F" w:tentative="1">
+      <w:start w:val="1"/>
+      <w:numFmt w:val="decimal"/>
+      <w:lvlText w:val="%4."/>
+      <w:lvlJc w:val="left"/>
+      <w:pPr>
+        <w:ind w:left="2880" w:hanging="360"/>
+      </w:pPr>
+    </w:lvl>
+    <w:lvl w:ilvl="4" w:tplc="40090019" w:tentative="1">
+      <w:start w:val="1"/>
+      <w:numFmt w:val="lowerLetter"/>
+      <w:lvlText w:val="%5."/>
+      <w:lvlJc w:val="left"/>
+      <w:pPr>
+        <w:ind w:left="3600" w:hanging="360"/>
+      </w:pPr>
+    </w:lvl>
+    <w:lvl w:ilvl="5" w:tplc="4009001B" w:tentative="1">
+      <w:start w:val="1"/>
+      <w:numFmt w:val="lowerRoman"/>
+      <w:lvlText w:val="%6."/>
+      <w:lvlJc w:val="right"/>
+      <w:pPr>
+        <w:ind w:left="4320" w:hanging="180"/>
+      </w:pPr>
+    </w:lvl>
+    <w:lvl w:ilvl="6" w:tplc="4009000F" w:tentative="1">
+      <w:start w:val="1"/>
+      <w:numFmt w:val="decimal"/>
+      <w:lvlText w:val="%7."/>
+      <w:lvlJc w:val="left"/>
+      <w:pPr>
+        <w:ind w:left="5040" w:hanging="360"/>
+      </w:pPr>
+    </w:lvl>
+    <w:lvl w:ilvl="7" w:tplc="40090019" w:tentative="1">
+      <w:start w:val="1"/>
+      <w:numFmt w:val="lowerLetter"/>
+      <w:lvlText w:val="%8."/>
+      <w:lvlJc w:val="left"/>
+      <w:pPr>
+        <w:ind w:left="5760" w:hanging="360"/>
+      </w:pPr>
+    </w:lvl>
+    <w:lvl w:ilvl="8" w:tplc="4009001B" w:tentative="1">
+      <w:start w:val="1"/>
+      <w:numFmt w:val="lowerRoman"/>
+      <w:lvlText w:val="%9."/>
+      <w:lvlJc w:val="right"/>
+      <w:pPr>
+        <w:ind w:left="6480" w:hanging="180"/>
+      </w:pPr>
+    </w:lvl>
+  </w:abstractNum>
+  <w:abstractNum w:abstractNumId="7">
     <w:nsid w:val="35857678"/>
     <w:multiLevelType w:val="hybridMultilevel"/>
     <w:tmpl w:val="ECAC1D24"/>
@@ -17456,10 +20026,10 @@
       </w:rPr>
     </w:lvl>
   </w:abstractNum>
-  <w:abstractNum w:abstractNumId="7">
-    <w:nsid w:val="528C1A20"/>
+  <w:abstractNum w:abstractNumId="8">
+    <w:nsid w:val="39BB071C"/>
     <w:multiLevelType w:val="hybridMultilevel"/>
-    <w:tmpl w:val="404614D8"/>
+    <w:tmpl w:val="6278F1E0"/>
     <w:lvl w:ilvl="0" w:tplc="4009000F">
       <w:start w:val="1"/>
       <w:numFmt w:val="decimal"/>
@@ -17545,10 +20115,10 @@
       </w:pPr>
     </w:lvl>
   </w:abstractNum>
-  <w:abstractNum w:abstractNumId="8">
-    <w:nsid w:val="530939A1"/>
+  <w:abstractNum w:abstractNumId="9">
+    <w:nsid w:val="528C1A20"/>
     <w:multiLevelType w:val="hybridMultilevel"/>
-    <w:tmpl w:val="2A683966"/>
+    <w:tmpl w:val="404614D8"/>
     <w:lvl w:ilvl="0" w:tplc="4009000F">
       <w:start w:val="1"/>
       <w:numFmt w:val="decimal"/>
@@ -17634,7 +20204,96 @@
       </w:pPr>
     </w:lvl>
   </w:abstractNum>
-  <w:abstractNum w:abstractNumId="9">
+  <w:abstractNum w:abstractNumId="10">
+    <w:nsid w:val="530939A1"/>
+    <w:multiLevelType w:val="hybridMultilevel"/>
+    <w:tmpl w:val="2A683966"/>
+    <w:lvl w:ilvl="0" w:tplc="4009000F">
+      <w:start w:val="1"/>
+      <w:numFmt w:val="decimal"/>
+      <w:lvlText w:val="%1."/>
+      <w:lvlJc w:val="left"/>
+      <w:pPr>
+        <w:ind w:left="785" w:hanging="360"/>
+      </w:pPr>
+      <w:rPr>
+        <w:rFonts w:hint="default"/>
+      </w:rPr>
+    </w:lvl>
+    <w:lvl w:ilvl="1" w:tplc="40090019">
+      <w:start w:val="1"/>
+      <w:numFmt w:val="lowerLetter"/>
+      <w:lvlText w:val="%2."/>
+      <w:lvlJc w:val="left"/>
+      <w:pPr>
+        <w:ind w:left="1440" w:hanging="360"/>
+      </w:pPr>
+    </w:lvl>
+    <w:lvl w:ilvl="2" w:tplc="4009001B" w:tentative="1">
+      <w:start w:val="1"/>
+      <w:numFmt w:val="lowerRoman"/>
+      <w:lvlText w:val="%3."/>
+      <w:lvlJc w:val="right"/>
+      <w:pPr>
+        <w:ind w:left="2160" w:hanging="180"/>
+      </w:pPr>
+    </w:lvl>
+    <w:lvl w:ilvl="3" w:tplc="4009000F" w:tentative="1">
+      <w:start w:val="1"/>
+      <w:numFmt w:val="decimal"/>
+      <w:lvlText w:val="%4."/>
+      <w:lvlJc w:val="left"/>
+      <w:pPr>
+        <w:ind w:left="2880" w:hanging="360"/>
+      </w:pPr>
+    </w:lvl>
+    <w:lvl w:ilvl="4" w:tplc="40090019" w:tentative="1">
+      <w:start w:val="1"/>
+      <w:numFmt w:val="lowerLetter"/>
+      <w:lvlText w:val="%5."/>
+      <w:lvlJc w:val="left"/>
+      <w:pPr>
+        <w:ind w:left="3600" w:hanging="360"/>
+      </w:pPr>
+    </w:lvl>
+    <w:lvl w:ilvl="5" w:tplc="4009001B" w:tentative="1">
+      <w:start w:val="1"/>
+      <w:numFmt w:val="lowerRoman"/>
+      <w:lvlText w:val="%6."/>
+      <w:lvlJc w:val="right"/>
+      <w:pPr>
+        <w:ind w:left="4320" w:hanging="180"/>
+      </w:pPr>
+    </w:lvl>
+    <w:lvl w:ilvl="6" w:tplc="4009000F" w:tentative="1">
+      <w:start w:val="1"/>
+      <w:numFmt w:val="decimal"/>
+      <w:lvlText w:val="%7."/>
+      <w:lvlJc w:val="left"/>
+      <w:pPr>
+        <w:ind w:left="5040" w:hanging="360"/>
+      </w:pPr>
+    </w:lvl>
+    <w:lvl w:ilvl="7" w:tplc="40090019" w:tentative="1">
+      <w:start w:val="1"/>
+      <w:numFmt w:val="lowerLetter"/>
+      <w:lvlText w:val="%8."/>
+      <w:lvlJc w:val="left"/>
+      <w:pPr>
+        <w:ind w:left="5760" w:hanging="360"/>
+      </w:pPr>
+    </w:lvl>
+    <w:lvl w:ilvl="8" w:tplc="4009001B" w:tentative="1">
+      <w:start w:val="1"/>
+      <w:numFmt w:val="lowerRoman"/>
+      <w:lvlText w:val="%9."/>
+      <w:lvlJc w:val="right"/>
+      <w:pPr>
+        <w:ind w:left="6480" w:hanging="180"/>
+      </w:pPr>
+    </w:lvl>
+  </w:abstractNum>
+  <w:abstractNum w:abstractNumId="11">
     <w:nsid w:val="53CF7CEC"/>
     <w:multiLevelType w:val="hybridMultilevel"/>
     <w:tmpl w:val="82BC0C84"/>
@@ -17747,7 +20406,7 @@
       </w:rPr>
     </w:lvl>
   </w:abstractNum>
-  <w:abstractNum w:abstractNumId="10">
+  <w:abstractNum w:abstractNumId="12">
     <w:nsid w:val="53E408F2"/>
     <w:multiLevelType w:val="hybridMultilevel"/>
     <w:tmpl w:val="9DF08130"/>
@@ -17833,7 +20492,120 @@
       </w:pPr>
     </w:lvl>
   </w:abstractNum>
-  <w:abstractNum w:abstractNumId="11">
+  <w:abstractNum w:abstractNumId="13">
+    <w:nsid w:val="57EA056D"/>
+    <w:multiLevelType w:val="multilevel"/>
+    <w:tmpl w:val="8F4AB146"/>
+    <w:lvl w:ilvl="0">
+      <w:start w:val="1"/>
+      <w:numFmt w:val="decimal"/>
+      <w:lvlText w:val="%1."/>
+      <w:lvlJc w:val="left"/>
+      <w:pPr>
+        <w:tabs>
+          <w:tab w:val="num" w:pos="720"/>
+        </w:tabs>
+        <w:ind w:left="720" w:hanging="360"/>
+      </w:pPr>
+    </w:lvl>
+    <w:lvl w:ilvl="1" w:tentative="1">
+      <w:start w:val="1"/>
+      <w:numFmt w:val="decimal"/>
+      <w:lvlText w:val="%2."/>
+      <w:lvlJc w:val="left"/>
+      <w:pPr>
+        <w:tabs>
+          <w:tab w:val="num" w:pos="1440"/>
+        </w:tabs>
+        <w:ind w:left="1440" w:hanging="360"/>
+      </w:pPr>
+    </w:lvl>
+    <w:lvl w:ilvl="2" w:tentative="1">
+      <w:start w:val="1"/>
+      <w:numFmt w:val="decimal"/>
+      <w:lvlText w:val="%3."/>
+      <w:lvlJc w:val="left"/>
+      <w:pPr>
+        <w:tabs>
+          <w:tab w:val="num" w:pos="2160"/>
+        </w:tabs>
+        <w:ind w:left="2160" w:hanging="360"/>
+      </w:pPr>
+    </w:lvl>
+    <w:lvl w:ilvl="3" w:tentative="1">
+      <w:start w:val="1"/>
+      <w:numFmt w:val="decimal"/>
+      <w:lvlText w:val="%4."/>
+      <w:lvlJc w:val="left"/>
+      <w:pPr>
+        <w:tabs>
+          <w:tab w:val="num" w:pos="2880"/>
+        </w:tabs>
+        <w:ind w:left="2880" w:hanging="360"/>
+      </w:pPr>
+    </w:lvl>
+    <w:lvl w:ilvl="4" w:tentative="1">
+      <w:start w:val="1"/>
+      <w:numFmt w:val="decimal"/>
+      <w:lvlText w:val="%5."/>
+      <w:lvlJc w:val="left"/>
+      <w:pPr>
+        <w:tabs>
+          <w:tab w:val="num" w:pos="3600"/>
+        </w:tabs>
+        <w:ind w:left="3600" w:hanging="360"/>
+      </w:pPr>
+    </w:lvl>
+    <w:lvl w:ilvl="5" w:tentative="1">
+      <w:start w:val="1"/>
+      <w:numFmt w:val="decimal"/>
+      <w:lvlText w:val="%6."/>
+      <w:lvlJc w:val="left"/>
+      <w:pPr>
+        <w:tabs>
+          <w:tab w:val="num" w:pos="4320"/>
+        </w:tabs>
+        <w:ind w:left="4320" w:hanging="360"/>
+      </w:pPr>
+    </w:lvl>
+    <w:lvl w:ilvl="6" w:tentative="1">
+      <w:start w:val="1"/>
+      <w:numFmt w:val="decimal"/>
+      <w:lvlText w:val="%7."/>
+      <w:lvlJc w:val="left"/>
+      <w:pPr>
+        <w:tabs>
+          <w:tab w:val="num" w:pos="5040"/>
+        </w:tabs>
+        <w:ind w:left="5040" w:hanging="360"/>
+      </w:pPr>
+    </w:lvl>
+    <w:lvl w:ilvl="7" w:tentative="1">
+      <w:start w:val="1"/>
+      <w:numFmt w:val="decimal"/>
+      <w:lvlText w:val="%8."/>
+      <w:lvlJc w:val="left"/>
+      <w:pPr>
+        <w:tabs>
+          <w:tab w:val="num" w:pos="5760"/>
+        </w:tabs>
+        <w:ind w:left="5760" w:hanging="360"/>
+      </w:pPr>
+    </w:lvl>
+    <w:lvl w:ilvl="8" w:tentative="1">
+      <w:start w:val="1"/>
+      <w:numFmt w:val="decimal"/>
+      <w:lvlText w:val="%9."/>
+      <w:lvlJc w:val="left"/>
+      <w:pPr>
+        <w:tabs>
+          <w:tab w:val="num" w:pos="6480"/>
+        </w:tabs>
+        <w:ind w:left="6480" w:hanging="360"/>
+      </w:pPr>
+    </w:lvl>
+  </w:abstractNum>
+  <w:abstractNum w:abstractNumId="14">
     <w:nsid w:val="5A5F30F5"/>
     <w:multiLevelType w:val="hybridMultilevel"/>
     <w:tmpl w:val="1C5C3752"/>
@@ -17922,7 +20694,7 @@
       </w:pPr>
     </w:lvl>
   </w:abstractNum>
-  <w:abstractNum w:abstractNumId="12">
+  <w:abstractNum w:abstractNumId="15">
     <w:nsid w:val="610B26ED"/>
     <w:multiLevelType w:val="hybridMultilevel"/>
     <w:tmpl w:val="0900C970"/>
@@ -18008,7 +20780,7 @@
       </w:pPr>
     </w:lvl>
   </w:abstractNum>
-  <w:abstractNum w:abstractNumId="13">
+  <w:abstractNum w:abstractNumId="16">
     <w:nsid w:val="63730B9B"/>
     <w:multiLevelType w:val="hybridMultilevel"/>
     <w:tmpl w:val="780CDB1C"/>
@@ -18121,7 +20893,7 @@
       </w:rPr>
     </w:lvl>
   </w:abstractNum>
-  <w:abstractNum w:abstractNumId="14">
+  <w:abstractNum w:abstractNumId="17">
     <w:nsid w:val="6DAB1029"/>
     <w:multiLevelType w:val="hybridMultilevel"/>
     <w:tmpl w:val="521EA224"/>
@@ -18210,7 +20982,7 @@
       </w:pPr>
     </w:lvl>
   </w:abstractNum>
-  <w:abstractNum w:abstractNumId="15">
+  <w:abstractNum w:abstractNumId="18">
     <w:nsid w:val="70165668"/>
     <w:multiLevelType w:val="hybridMultilevel"/>
     <w:tmpl w:val="FDBCA414"/>
@@ -18300,22 +21072,22 @@
     </w:lvl>
   </w:abstractNum>
   <w:num w:numId="1">
-    <w:abstractNumId w:val="9"/>
+    <w:abstractNumId w:val="11"/>
   </w:num>
   <w:num w:numId="2">
-    <w:abstractNumId w:val="7"/>
+    <w:abstractNumId w:val="9"/>
   </w:num>
   <w:num w:numId="3">
     <w:abstractNumId w:val="1"/>
   </w:num>
   <w:num w:numId="4">
-    <w:abstractNumId w:val="15"/>
+    <w:abstractNumId w:val="18"/>
   </w:num>
   <w:num w:numId="5">
-    <w:abstractNumId w:val="13"/>
+    <w:abstractNumId w:val="16"/>
   </w:num>
   <w:num w:numId="6">
-    <w:abstractNumId w:val="6"/>
+    <w:abstractNumId w:val="7"/>
   </w:num>
   <w:num w:numId="7">
     <w:abstractNumId w:val="5"/>
@@ -18324,28 +21096,37 @@
     <w:abstractNumId w:val="3"/>
   </w:num>
   <w:num w:numId="9">
-    <w:abstractNumId w:val="11"/>
+    <w:abstractNumId w:val="14"/>
   </w:num>
   <w:num w:numId="10">
     <w:abstractNumId w:val="4"/>
   </w:num>
   <w:num w:numId="11">
-    <w:abstractNumId w:val="14"/>
+    <w:abstractNumId w:val="17"/>
   </w:num>
   <w:num w:numId="12">
-    <w:abstractNumId w:val="10"/>
+    <w:abstractNumId w:val="12"/>
   </w:num>
   <w:num w:numId="13">
     <w:abstractNumId w:val="0"/>
   </w:num>
   <w:num w:numId="14">
-    <w:abstractNumId w:val="8"/>
+    <w:abstractNumId w:val="10"/>
   </w:num>
   <w:num w:numId="15">
-    <w:abstractNumId w:val="12"/>
+    <w:abstractNumId w:val="15"/>
   </w:num>
   <w:num w:numId="16">
     <w:abstractNumId w:val="2"/>
+  </w:num>
+  <w:num w:numId="17">
+    <w:abstractNumId w:val="6"/>
+  </w:num>
+  <w:num w:numId="18">
+    <w:abstractNumId w:val="8"/>
+  </w:num>
+  <w:num w:numId="19">
+    <w:abstractNumId w:val="13"/>
   </w:num>
 </w:numbering>
 </file>
@@ -18752,6 +21533,26 @@
     <w:name w:val="Normal"/>
     <w:qFormat/>
   </w:style>
+  <w:style w:type="paragraph" w:styleId="Heading2">
+    <w:name w:val="heading 2"/>
+    <w:basedOn w:val="Normal"/>
+    <w:link w:val="Heading2Char"/>
+    <w:uiPriority w:val="9"/>
+    <w:qFormat/>
+    <w:rsid w:val="00C13F21"/>
+    <w:pPr>
+      <w:spacing w:before="100" w:beforeAutospacing="1" w:after="100" w:afterAutospacing="1" w:line="240" w:lineRule="auto"/>
+      <w:outlineLvl w:val="1"/>
+    </w:pPr>
+    <w:rPr>
+      <w:rFonts w:ascii="Times New Roman" w:eastAsia="Times New Roman" w:hAnsi="Times New Roman" w:cs="Times New Roman"/>
+      <w:b/>
+      <w:bCs/>
+      <w:sz w:val="36"/>
+      <w:szCs w:val="36"/>
+      <w:lang w:eastAsia="en-IN"/>
+    </w:rPr>
+  </w:style>
   <w:style w:type="character" w:default="1" w:styleId="DefaultParagraphFont">
     <w:name w:val="Default Paragraph Font"/>
     <w:uiPriority w:val="1"/>
@@ -18924,6 +21725,89 @@
     <w:rPr>
       <w:b/>
       <w:bCs/>
+    </w:rPr>
+  </w:style>
+  <w:style w:type="paragraph" w:styleId="HTMLPreformatted">
+    <w:name w:val="HTML Preformatted"/>
+    <w:basedOn w:val="Normal"/>
+    <w:link w:val="HTMLPreformattedChar"/>
+    <w:uiPriority w:val="99"/>
+    <w:semiHidden/>
+    <w:unhideWhenUsed/>
+    <w:rsid w:val="00AC5AFE"/>
+    <w:pPr>
+      <w:tabs>
+        <w:tab w:val="left" w:pos="916"/>
+        <w:tab w:val="left" w:pos="1832"/>
+        <w:tab w:val="left" w:pos="2748"/>
+        <w:tab w:val="left" w:pos="3664"/>
+        <w:tab w:val="left" w:pos="4580"/>
+        <w:tab w:val="left" w:pos="5496"/>
+        <w:tab w:val="left" w:pos="6412"/>
+        <w:tab w:val="left" w:pos="7328"/>
+        <w:tab w:val="left" w:pos="8244"/>
+        <w:tab w:val="left" w:pos="9160"/>
+        <w:tab w:val="left" w:pos="10076"/>
+        <w:tab w:val="left" w:pos="10992"/>
+        <w:tab w:val="left" w:pos="11908"/>
+        <w:tab w:val="left" w:pos="12824"/>
+        <w:tab w:val="left" w:pos="13740"/>
+        <w:tab w:val="left" w:pos="14656"/>
+      </w:tabs>
+      <w:spacing w:after="0" w:line="240" w:lineRule="auto"/>
+    </w:pPr>
+    <w:rPr>
+      <w:rFonts w:ascii="Courier New" w:eastAsia="Times New Roman" w:hAnsi="Courier New" w:cs="Courier New"/>
+      <w:sz w:val="20"/>
+      <w:szCs w:val="20"/>
+      <w:lang w:eastAsia="en-IN"/>
+    </w:rPr>
+  </w:style>
+  <w:style w:type="character" w:customStyle="1" w:styleId="HTMLPreformattedChar">
+    <w:name w:val="HTML Preformatted Char"/>
+    <w:basedOn w:val="DefaultParagraphFont"/>
+    <w:link w:val="HTMLPreformatted"/>
+    <w:uiPriority w:val="99"/>
+    <w:semiHidden/>
+    <w:rsid w:val="00AC5AFE"/>
+    <w:rPr>
+      <w:rFonts w:ascii="Courier New" w:eastAsia="Times New Roman" w:hAnsi="Courier New" w:cs="Courier New"/>
+      <w:sz w:val="20"/>
+      <w:szCs w:val="20"/>
+      <w:lang w:eastAsia="en-IN"/>
+    </w:rPr>
+  </w:style>
+  <w:style w:type="character" w:customStyle="1" w:styleId="user-select-contain">
+    <w:name w:val="user-select-contain"/>
+    <w:basedOn w:val="DefaultParagraphFont"/>
+    <w:rsid w:val="00AC5AFE"/>
+  </w:style>
+  <w:style w:type="character" w:customStyle="1" w:styleId="Heading2Char">
+    <w:name w:val="Heading 2 Char"/>
+    <w:basedOn w:val="DefaultParagraphFont"/>
+    <w:link w:val="Heading2"/>
+    <w:uiPriority w:val="9"/>
+    <w:rsid w:val="00C13F21"/>
+    <w:rPr>
+      <w:rFonts w:ascii="Times New Roman" w:eastAsia="Times New Roman" w:hAnsi="Times New Roman" w:cs="Times New Roman"/>
+      <w:b/>
+      <w:bCs/>
+      <w:sz w:val="36"/>
+      <w:szCs w:val="36"/>
+      <w:lang w:eastAsia="en-IN"/>
+    </w:rPr>
+  </w:style>
+  <w:style w:type="character" w:styleId="HTMLCode">
+    <w:name w:val="HTML Code"/>
+    <w:basedOn w:val="DefaultParagraphFont"/>
+    <w:uiPriority w:val="99"/>
+    <w:semiHidden/>
+    <w:unhideWhenUsed/>
+    <w:rsid w:val="00C13F21"/>
+    <w:rPr>
+      <w:rFonts w:ascii="Courier New" w:eastAsia="Times New Roman" w:hAnsi="Courier New" w:cs="Courier New"/>
+      <w:sz w:val="20"/>
+      <w:szCs w:val="20"/>
     </w:rPr>
   </w:style>
 </w:styles>
@@ -19195,7 +22079,7 @@
 </file>
 
 <file path=customXml/itemProps1.xml><?xml version="1.0" encoding="utf-8"?>
-<ds:datastoreItem xmlns:ds="http://schemas.openxmlformats.org/officeDocument/2006/customXml" ds:itemID="{855DA9AE-4572-4AC1-B7BF-A6EBE6FB3271}">
+<ds:datastoreItem xmlns:ds="http://schemas.openxmlformats.org/officeDocument/2006/customXml" ds:itemID="{BEB50575-A2F3-471F-9779-5AA58B9D9C33}">
   <ds:schemaRefs>
     <ds:schemaRef ds:uri="http://schemas.openxmlformats.org/officeDocument/2006/bibliography"/>
   </ds:schemaRefs>

</xml_diff>